<commit_message>
PCR-1 Requirement Change Analysis
</commit_message>
<xml_diff>
--- a/ProjectDoc/SRS GP Genie.docx
+++ b/ProjectDoc/SRS GP Genie.docx
@@ -2550,8 +2550,6 @@
       <w:r>
         <w:fldChar w:fldCharType="end"/>
       </w:r>
-      <w:bookmarkStart w:id="6" w:name="_GoBack"/>
-      <w:bookmarkEnd w:id="6"/>
     </w:p>
     <w:p>
       <w:pPr>
@@ -2563,8 +2561,8 @@
           <w:szCs w:val="22"/>
         </w:rPr>
       </w:pPr>
-      <w:bookmarkStart w:id="7" w:name="_Toc370472748"/>
-      <w:bookmarkEnd w:id="7"/>
+      <w:bookmarkStart w:id="6" w:name="_Toc370472748"/>
+      <w:bookmarkEnd w:id="6"/>
       <w:r>
         <w:t>Appendix C: To Be Determined List</w:t>
       </w:r>
@@ -2617,11 +2615,11 @@
       <w:pPr>
         <w:pStyle w:val="TOCEntry"/>
       </w:pPr>
-      <w:bookmarkStart w:id="8" w:name="_Toc370472752"/>
+      <w:bookmarkStart w:id="7" w:name="_Toc370472752"/>
       <w:r>
         <w:t>Revision History</w:t>
       </w:r>
-      <w:bookmarkEnd w:id="8"/>
+      <w:bookmarkEnd w:id="7"/>
     </w:p>
     <w:tbl>
       <w:tblPr>
@@ -2862,63 +2860,95 @@
       <w:pPr>
         <w:pStyle w:val="Heading1"/>
       </w:pPr>
-      <w:bookmarkStart w:id="9" w:name="_Toc439994665"/>
-      <w:bookmarkStart w:id="10" w:name="_Toc370472753"/>
+      <w:bookmarkStart w:id="8" w:name="_Toc439994665"/>
+      <w:bookmarkStart w:id="9" w:name="_Toc370472753"/>
       <w:r>
         <w:lastRenderedPageBreak/>
         <w:t>Introduction</w:t>
       </w:r>
+      <w:bookmarkEnd w:id="8"/>
       <w:bookmarkEnd w:id="9"/>
+    </w:p>
+    <w:p>
+      <w:pPr>
+        <w:pStyle w:val="Heading2"/>
+      </w:pPr>
+      <w:bookmarkStart w:id="10" w:name="_Toc439994667"/>
+      <w:bookmarkStart w:id="11" w:name="_Toc370472754"/>
+      <w:r>
+        <w:t>Purpose</w:t>
+      </w:r>
       <w:bookmarkEnd w:id="10"/>
+      <w:bookmarkEnd w:id="11"/>
+      <w:r>
+        <w:t xml:space="preserve"> </w:t>
+      </w:r>
+    </w:p>
+    <w:p>
+      <w:pPr>
+        <w:pStyle w:val="template"/>
+        <w:rPr>
+          <w:i w:val="0"/>
+        </w:rPr>
+      </w:pPr>
+      <w:r>
+        <w:rPr>
+          <w:i w:val="0"/>
+        </w:rPr>
+        <w:t>This SRS document describes the program “GP Genie”, a Genetic Programming software program that will be built as a class assignment. This is version 1.0 of the program with no expected future revisions. This document covers requirements for the full scope of the program assignment.</w:t>
+      </w:r>
     </w:p>
     <w:p>
       <w:pPr>
         <w:pStyle w:val="Heading2"/>
       </w:pPr>
-      <w:bookmarkStart w:id="11" w:name="_Toc439994667"/>
-      <w:bookmarkStart w:id="12" w:name="_Toc370472754"/>
-      <w:r>
-        <w:t>Purpose</w:t>
-      </w:r>
-      <w:bookmarkEnd w:id="11"/>
+      <w:bookmarkStart w:id="12" w:name="_Toc439994668"/>
+      <w:bookmarkStart w:id="13" w:name="_Toc370472755"/>
+      <w:r>
+        <w:t>Document Conventions</w:t>
+      </w:r>
       <w:bookmarkEnd w:id="12"/>
-      <w:r>
-        <w:t xml:space="preserve"> </w:t>
-      </w:r>
+      <w:bookmarkEnd w:id="13"/>
     </w:p>
     <w:p>
       <w:pPr>
         <w:pStyle w:val="template"/>
         <w:rPr>
-          <w:i w:val="0"/>
-        </w:rPr>
-      </w:pPr>
-      <w:r>
-        <w:rPr>
-          <w:i w:val="0"/>
-        </w:rPr>
-        <w:t>This SRS document describes the program “GP Genie”, a Genetic Programming software program that will be built as a class assignment. This is version 1.0 of the program with no expected future revisions. This document covers requirements for the full scope of the program assignment.</w:t>
+          <w:b/>
+          <w:i w:val="0"/>
+          <w:color w:val="FF0000"/>
+        </w:rPr>
+      </w:pPr>
+      <w:r>
+        <w:rPr>
+          <w:i w:val="0"/>
+        </w:rPr>
+        <w:t>N</w:t>
+      </w:r>
+      <w:r>
+        <w:rPr>
+          <w:i w:val="0"/>
+        </w:rPr>
+        <w:t>ot applicable for this draft.</w:t>
       </w:r>
     </w:p>
     <w:p>
       <w:pPr>
         <w:pStyle w:val="Heading2"/>
       </w:pPr>
-      <w:bookmarkStart w:id="13" w:name="_Toc439994668"/>
-      <w:bookmarkStart w:id="14" w:name="_Toc370472755"/>
-      <w:r>
-        <w:t>Document Conventions</w:t>
-      </w:r>
-      <w:bookmarkEnd w:id="13"/>
+      <w:bookmarkStart w:id="14" w:name="_Toc439994669"/>
+      <w:bookmarkStart w:id="15" w:name="_Toc370472756"/>
+      <w:r>
+        <w:t>Intended Audience and Reading Suggestions</w:t>
+      </w:r>
       <w:bookmarkEnd w:id="14"/>
+      <w:bookmarkEnd w:id="15"/>
     </w:p>
     <w:p>
       <w:pPr>
         <w:pStyle w:val="template"/>
         <w:rPr>
-          <w:b/>
-          <w:i w:val="0"/>
-          <w:color w:val="FF0000"/>
+          <w:i w:val="0"/>
         </w:rPr>
       </w:pPr>
       <w:r>
@@ -2931,20 +2961,20 @@
         <w:rPr>
           <w:i w:val="0"/>
         </w:rPr>
-        <w:t>ot applicable for this draft.</w:t>
+        <w:t>ot applicable for this class assignment.</w:t>
       </w:r>
     </w:p>
     <w:p>
       <w:pPr>
         <w:pStyle w:val="Heading2"/>
       </w:pPr>
-      <w:bookmarkStart w:id="15" w:name="_Toc439994669"/>
-      <w:bookmarkStart w:id="16" w:name="_Toc370472756"/>
-      <w:r>
-        <w:t>Intended Audience and Reading Suggestions</w:t>
-      </w:r>
-      <w:bookmarkEnd w:id="15"/>
+      <w:bookmarkStart w:id="16" w:name="_Toc439994670"/>
+      <w:bookmarkStart w:id="17" w:name="_Toc370472757"/>
+      <w:r>
+        <w:t>Product Scope</w:t>
+      </w:r>
       <w:bookmarkEnd w:id="16"/>
+      <w:bookmarkEnd w:id="17"/>
     </w:p>
     <w:p>
       <w:pPr>
@@ -2957,26 +2987,73 @@
         <w:rPr>
           <w:i w:val="0"/>
         </w:rPr>
-        <w:t>N</w:t>
-      </w:r>
-      <w:r>
-        <w:rPr>
-          <w:i w:val="0"/>
-        </w:rPr>
-        <w:t>ot applicable for this class assignment.</w:t>
+        <w:t xml:space="preserve">The GP Genie program will attempt to create and locate an individual equation that closely matches the equation </w:t>
+      </w:r>
+      <w:r>
+        <w:rPr>
+          <w:i w:val="0"/>
+          <w:highlight w:val="yellow"/>
+        </w:rPr>
+        <w:t>(x</w:t>
+      </w:r>
+      <w:r>
+        <w:rPr>
+          <w:i w:val="0"/>
+          <w:highlight w:val="yellow"/>
+          <w:vertAlign w:val="superscript"/>
+        </w:rPr>
+        <w:t>2</w:t>
+      </w:r>
+      <w:r>
+        <w:rPr>
+          <w:i w:val="0"/>
+          <w:highlight w:val="yellow"/>
+        </w:rPr>
+        <w:t xml:space="preserve"> – 1) / 1</w:t>
+      </w:r>
+      <w:r>
+        <w:rPr>
+          <w:i w:val="0"/>
+        </w:rPr>
+        <w:t xml:space="preserve"> by generating a population of random binary tree equations and testing their fitness against the target equation using a set of training inputs and comparing the results. The Program will proceed to select the fittest individuals from the general population and perform a parent/child crossover operation on them where elements of their trees are swapped with each other. Finally, the program will further modify the children results with a small mutation operation where one node is swapped with another value of the same type. The fitness of the children will be evaluated against the training data in hopes that the program will have created match using the selection, crossover, and mutation operations</w:t>
+      </w:r>
+      <w:r>
+        <w:rPr>
+          <w:i w:val="0"/>
+        </w:rPr>
+        <w:t>.</w:t>
+      </w:r>
+    </w:p>
+    <w:p>
+      <w:pPr>
+        <w:pStyle w:val="template"/>
+        <w:rPr>
+          <w:i w:val="0"/>
+        </w:rPr>
+      </w:pPr>
+    </w:p>
+    <w:p>
+      <w:pPr>
+        <w:pStyle w:val="template"/>
+      </w:pPr>
+      <w:r>
+        <w:rPr>
+          <w:i w:val="0"/>
+        </w:rPr>
+        <w:t>Initial settings will be given to the program which limit the size of the population(s), the depth of the individual trees, and the level of acceptable fitness for the selection phase. Other parameters will be programmed in, such as the possible values of the tree nodes, the time limit that the program has to run, etc.</w:t>
       </w:r>
     </w:p>
     <w:p>
       <w:pPr>
         <w:pStyle w:val="Heading2"/>
       </w:pPr>
-      <w:bookmarkStart w:id="17" w:name="_Toc439994670"/>
-      <w:bookmarkStart w:id="18" w:name="_Toc370472757"/>
-      <w:r>
-        <w:t>Product Scope</w:t>
-      </w:r>
-      <w:bookmarkEnd w:id="17"/>
+      <w:bookmarkStart w:id="18" w:name="_Toc439994672"/>
+      <w:bookmarkStart w:id="19" w:name="_Toc370472758"/>
+      <w:r>
+        <w:t>References</w:t>
+      </w:r>
       <w:bookmarkEnd w:id="18"/>
+      <w:bookmarkEnd w:id="19"/>
     </w:p>
     <w:p>
       <w:pPr>
@@ -2989,27 +3066,32 @@
         <w:rPr>
           <w:i w:val="0"/>
         </w:rPr>
-        <w:t>The GP Genie program will attempt to create and locate an individual equation that closely matches the equation (x</w:t>
-      </w:r>
-      <w:r>
-        <w:rPr>
-          <w:i w:val="0"/>
-          <w:vertAlign w:val="superscript"/>
-        </w:rPr>
-        <w:t>2</w:t>
-      </w:r>
-      <w:r>
-        <w:rPr>
-          <w:i w:val="0"/>
-        </w:rPr>
-        <w:t xml:space="preserve"> – 1) / 1 by generating a population of random binary tree equations and testing their fitness against the target equation using a set of training inputs and comparing the results. The Program will proceed to select the fittest individuals from the general population and perform a parent/child crossover operation on them where elements of their trees are swapped with each other. Finally, the program will further modify the children results with a small mutation operation where one node is swapped with another value of the same type. The fitness of the children will be evaluated against the training data in hopes that the program will have created match using the selection, crossover, and mutation operations</w:t>
-      </w:r>
-      <w:r>
-        <w:rPr>
-          <w:i w:val="0"/>
-        </w:rPr>
-        <w:t>.</w:t>
-      </w:r>
+        <w:t>No other documents are referenced by this draft. The diagrams in the appendices can be viewed without access to the source program files used to create them.</w:t>
+      </w:r>
+    </w:p>
+    <w:p>
+      <w:pPr>
+        <w:pStyle w:val="Heading1"/>
+      </w:pPr>
+      <w:bookmarkStart w:id="20" w:name="_Toc439994673"/>
+      <w:bookmarkStart w:id="21" w:name="_Toc370472759"/>
+      <w:r>
+        <w:t>Overall Description</w:t>
+      </w:r>
+      <w:bookmarkEnd w:id="20"/>
+      <w:bookmarkEnd w:id="21"/>
+    </w:p>
+    <w:p>
+      <w:pPr>
+        <w:pStyle w:val="Heading2"/>
+      </w:pPr>
+      <w:bookmarkStart w:id="22" w:name="_Toc439994674"/>
+      <w:bookmarkStart w:id="23" w:name="_Toc370472760"/>
+      <w:r>
+        <w:t>Product Perspective</w:t>
+      </w:r>
+      <w:bookmarkEnd w:id="22"/>
+      <w:bookmarkEnd w:id="23"/>
     </w:p>
     <w:p>
       <w:pPr>
@@ -3018,85 +3100,16 @@
           <w:i w:val="0"/>
         </w:rPr>
       </w:pPr>
+      <w:r>
+        <w:rPr>
+          <w:i w:val="0"/>
+        </w:rPr>
+        <w:t>The product will meet the requirements given by Professor Lai who describes the overview with this diagram:</w:t>
+      </w:r>
     </w:p>
     <w:p>
       <w:pPr>
         <w:pStyle w:val="template"/>
-      </w:pPr>
-      <w:r>
-        <w:rPr>
-          <w:i w:val="0"/>
-        </w:rPr>
-        <w:t>Initial settings will be given to the program which limit the size of the population(s), the depth of the individual trees, and the level of acceptable fitness for the selection phase. Other parameters will be programmed in, such as the possible values of the tree nodes, the time limit that the program has to run, etc.</w:t>
-      </w:r>
-    </w:p>
-    <w:p>
-      <w:pPr>
-        <w:pStyle w:val="Heading2"/>
-      </w:pPr>
-      <w:bookmarkStart w:id="19" w:name="_Toc439994672"/>
-      <w:bookmarkStart w:id="20" w:name="_Toc370472758"/>
-      <w:r>
-        <w:t>References</w:t>
-      </w:r>
-      <w:bookmarkEnd w:id="19"/>
-      <w:bookmarkEnd w:id="20"/>
-    </w:p>
-    <w:p>
-      <w:pPr>
-        <w:pStyle w:val="template"/>
-        <w:rPr>
-          <w:i w:val="0"/>
-        </w:rPr>
-      </w:pPr>
-      <w:r>
-        <w:rPr>
-          <w:i w:val="0"/>
-        </w:rPr>
-        <w:t>No other documents are referenced by this draft. The diagrams in the appendices can be viewed without access to the source program files used to create them.</w:t>
-      </w:r>
-    </w:p>
-    <w:p>
-      <w:pPr>
-        <w:pStyle w:val="Heading1"/>
-      </w:pPr>
-      <w:bookmarkStart w:id="21" w:name="_Toc439994673"/>
-      <w:bookmarkStart w:id="22" w:name="_Toc370472759"/>
-      <w:r>
-        <w:t>Overall Description</w:t>
-      </w:r>
-      <w:bookmarkEnd w:id="21"/>
-      <w:bookmarkEnd w:id="22"/>
-    </w:p>
-    <w:p>
-      <w:pPr>
-        <w:pStyle w:val="Heading2"/>
-      </w:pPr>
-      <w:bookmarkStart w:id="23" w:name="_Toc439994674"/>
-      <w:bookmarkStart w:id="24" w:name="_Toc370472760"/>
-      <w:r>
-        <w:t>Product Perspective</w:t>
-      </w:r>
-      <w:bookmarkEnd w:id="23"/>
-      <w:bookmarkEnd w:id="24"/>
-    </w:p>
-    <w:p>
-      <w:pPr>
-        <w:pStyle w:val="template"/>
-        <w:rPr>
-          <w:i w:val="0"/>
-        </w:rPr>
-      </w:pPr>
-      <w:r>
-        <w:rPr>
-          <w:i w:val="0"/>
-        </w:rPr>
-        <w:t>The product will meet the requirements given by Professor Lai who describes the overview with this diagram:</w:t>
-      </w:r>
-    </w:p>
-    <w:p>
-      <w:pPr>
-        <w:pStyle w:val="template"/>
         <w:rPr>
           <w:i w:val="0"/>
         </w:rPr>
@@ -3107,6 +3120,87 @@
           <w:noProof/>
         </w:rPr>
         <w:lastRenderedPageBreak/>
+        <mc:AlternateContent>
+          <mc:Choice Requires="wps">
+            <w:drawing>
+              <wp:anchor distT="0" distB="0" distL="114300" distR="114300" simplePos="0" relativeHeight="251661312" behindDoc="0" locked="0" layoutInCell="1" allowOverlap="1">
+                <wp:simplePos x="0" y="0"/>
+                <wp:positionH relativeFrom="column">
+                  <wp:posOffset>4879100</wp:posOffset>
+                </wp:positionH>
+                <wp:positionV relativeFrom="paragraph">
+                  <wp:posOffset>1751162</wp:posOffset>
+                </wp:positionV>
+                <wp:extent cx="1130061" cy="560717"/>
+                <wp:effectExtent l="0" t="0" r="13335" b="10795"/>
+                <wp:wrapNone/>
+                <wp:docPr id="1" name="Oval 1"/>
+                <wp:cNvGraphicFramePr/>
+                <a:graphic xmlns:a="http://schemas.openxmlformats.org/drawingml/2006/main">
+                  <a:graphicData uri="http://schemas.microsoft.com/office/word/2010/wordprocessingShape">
+                    <wps:wsp>
+                      <wps:cNvSpPr/>
+                      <wps:spPr>
+                        <a:xfrm>
+                          <a:off x="0" y="0"/>
+                          <a:ext cx="1130061" cy="560717"/>
+                        </a:xfrm>
+                        <a:prstGeom prst="ellipse">
+                          <a:avLst/>
+                        </a:prstGeom>
+                        <a:solidFill>
+                          <a:srgbClr val="FFFF66">
+                            <a:alpha val="50196"/>
+                          </a:srgbClr>
+                        </a:solidFill>
+                        <a:ln>
+                          <a:solidFill>
+                            <a:srgbClr val="FFFF00"/>
+                          </a:solidFill>
+                        </a:ln>
+                      </wps:spPr>
+                      <wps:style>
+                        <a:lnRef idx="2">
+                          <a:schemeClr val="accent1">
+                            <a:shade val="50000"/>
+                          </a:schemeClr>
+                        </a:lnRef>
+                        <a:fillRef idx="1">
+                          <a:schemeClr val="accent1"/>
+                        </a:fillRef>
+                        <a:effectRef idx="0">
+                          <a:schemeClr val="accent1"/>
+                        </a:effectRef>
+                        <a:fontRef idx="minor">
+                          <a:schemeClr val="lt1"/>
+                        </a:fontRef>
+                      </wps:style>
+                      <wps:bodyPr rot="0" spcFirstLastPara="0" vertOverflow="overflow" horzOverflow="overflow" vert="horz" wrap="square" lIns="91440" tIns="45720" rIns="91440" bIns="45720" numCol="1" spcCol="0" rtlCol="0" fromWordArt="0" anchor="ctr" anchorCtr="0" forceAA="0" compatLnSpc="1">
+                        <a:prstTxWarp prst="textNoShape">
+                          <a:avLst/>
+                        </a:prstTxWarp>
+                        <a:noAutofit/>
+                      </wps:bodyPr>
+                    </wps:wsp>
+                  </a:graphicData>
+                </a:graphic>
+              </wp:anchor>
+            </w:drawing>
+          </mc:Choice>
+          <mc:Fallback>
+            <w:pict>
+              <v:oval id="Oval 1" o:spid="_x0000_s1026" style="position:absolute;margin-left:384.2pt;margin-top:137.9pt;width:89pt;height:44.15pt;z-index:251661312;visibility:visible;mso-wrap-style:square;mso-wrap-distance-left:9pt;mso-wrap-distance-top:0;mso-wrap-distance-right:9pt;mso-wrap-distance-bottom:0;mso-position-horizontal:absolute;mso-position-horizontal-relative:text;mso-position-vertical:absolute;mso-position-vertical-relative:text;v-text-anchor:middle" o:gfxdata="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" fillcolor="#ff6" strokecolor="yellow" strokeweight="2pt">
+                <v:fill opacity="32896f"/>
+              </v:oval>
+            </w:pict>
+          </mc:Fallback>
+        </mc:AlternateContent>
+      </w:r>
+      <w:r>
+        <w:rPr>
+          <w:i w:val="0"/>
+          <w:noProof/>
+        </w:rPr>
         <w:drawing>
           <wp:anchor distT="0" distB="0" distL="114300" distR="114300" simplePos="0" relativeHeight="251658240" behindDoc="0" locked="0" layoutInCell="1" allowOverlap="1" wp14:anchorId="523EE44B">
             <wp:simplePos x="0" y="0"/>
@@ -3180,13 +3274,13 @@
       <w:pPr>
         <w:pStyle w:val="Heading2"/>
       </w:pPr>
-      <w:bookmarkStart w:id="25" w:name="_Toc439994675"/>
-      <w:bookmarkStart w:id="26" w:name="_Toc370472761"/>
+      <w:bookmarkStart w:id="24" w:name="_Toc439994675"/>
+      <w:bookmarkStart w:id="25" w:name="_Toc370472761"/>
       <w:r>
         <w:t>Product Functions</w:t>
       </w:r>
+      <w:bookmarkEnd w:id="24"/>
       <w:bookmarkEnd w:id="25"/>
-      <w:bookmarkEnd w:id="26"/>
     </w:p>
     <w:p>
       <w:pPr>
@@ -3398,7 +3492,7 @@
           <w:i w:val="0"/>
         </w:rPr>
       </w:pPr>
-      <w:bookmarkStart w:id="27" w:name="_Toc439994676"/>
+      <w:bookmarkStart w:id="26" w:name="_Toc439994676"/>
     </w:p>
     <w:p>
       <w:pPr>
@@ -3589,13 +3683,13 @@
       <w:pPr>
         <w:pStyle w:val="Heading2"/>
       </w:pPr>
-      <w:bookmarkStart w:id="28" w:name="_Toc370472762"/>
+      <w:bookmarkStart w:id="27" w:name="_Toc370472762"/>
       <w:r>
         <w:lastRenderedPageBreak/>
         <w:t>User Classes and Characteristics</w:t>
       </w:r>
+      <w:bookmarkEnd w:id="26"/>
       <w:bookmarkEnd w:id="27"/>
-      <w:bookmarkEnd w:id="28"/>
     </w:p>
     <w:p>
       <w:pPr>
@@ -3770,56 +3864,129 @@
       <w:pPr>
         <w:pStyle w:val="Heading2"/>
       </w:pPr>
-      <w:bookmarkStart w:id="29" w:name="_Toc439994677"/>
-      <w:bookmarkStart w:id="30" w:name="_Toc370472763"/>
+      <w:bookmarkStart w:id="28" w:name="_Toc439994677"/>
+      <w:bookmarkStart w:id="29" w:name="_Toc370472763"/>
       <w:r>
         <w:t>Operating Environment</w:t>
       </w:r>
+      <w:bookmarkEnd w:id="28"/>
       <w:bookmarkEnd w:id="29"/>
+    </w:p>
+    <w:p>
+      <w:pPr>
+        <w:pStyle w:val="template"/>
+        <w:rPr>
+          <w:i w:val="0"/>
+        </w:rPr>
+      </w:pPr>
+      <w:r>
+        <w:rPr>
+          <w:i w:val="0"/>
+        </w:rPr>
+        <w:t>The program will run on a Windows 7 or 8 machine. Java will be the language the program is written in. It is expected that the program will not have a graphical user interface and will run from a command prompt, eliciting inputs needed from the user at the start of the program.</w:t>
+      </w:r>
+    </w:p>
+    <w:p>
+      <w:pPr>
+        <w:pStyle w:val="Heading2"/>
+      </w:pPr>
+      <w:bookmarkStart w:id="30" w:name="_Toc439994678"/>
+      <w:bookmarkStart w:id="31" w:name="_Toc370472764"/>
+      <w:r>
+        <w:t>Design and Implementation Constraints</w:t>
+      </w:r>
       <w:bookmarkEnd w:id="30"/>
+      <w:bookmarkEnd w:id="31"/>
     </w:p>
     <w:p>
       <w:pPr>
         <w:pStyle w:val="template"/>
-        <w:rPr>
-          <w:i w:val="0"/>
-        </w:rPr>
-      </w:pPr>
-      <w:r>
-        <w:rPr>
-          <w:i w:val="0"/>
-        </w:rPr>
-        <w:t>The program will run on a Windows 7 or 8 machine. Java will be the language the program is written in. It is expected that the program will not have a graphical user interface and will run from a command prompt, eliciting inputs needed from the user at the start of the program.</w:t>
-      </w:r>
+      </w:pPr>
+      <w:r>
+        <w:t>&lt;Describe any items or issues that will limit the options available to the developers. These might include: corporate or regulatory policies; hardware limitations (timing requirements, memory requirements); interfaces to other applications; specific technologies, tools, and databases to be used; parallel operations; language requirements; communications protocols; security considerations; design conventions or programming standards (for example, if the customer’s organization will be responsible for maintaining the delivered software).&gt;</w:t>
+      </w:r>
+    </w:p>
+    <w:p>
+      <w:pPr>
+        <w:pStyle w:val="Heading3"/>
+      </w:pPr>
+      <w:bookmarkStart w:id="32" w:name="_Toc439994679"/>
+      <w:r>
+        <w:t>Time Limit</w:t>
+      </w:r>
+    </w:p>
+    <w:p>
+      <w:pPr>
+        <w:pStyle w:val="template"/>
+        <w:rPr>
+          <w:i w:val="0"/>
+        </w:rPr>
+      </w:pPr>
+      <w:r>
+        <w:rPr>
+          <w:i w:val="0"/>
+        </w:rPr>
+        <w:t>The program must be run and conclude in a maximum time of fifteen minutes.</w:t>
+      </w:r>
+    </w:p>
+    <w:p/>
+    <w:p>
+      <w:pPr>
+        <w:pStyle w:val="Heading3"/>
+      </w:pPr>
+      <w:r>
+        <w:t>Others TBD</w:t>
+      </w:r>
+    </w:p>
+    <w:p>
+      <w:pPr>
+        <w:rPr>
+          <w:b/>
+        </w:rPr>
+      </w:pPr>
     </w:p>
     <w:p>
       <w:pPr>
         <w:pStyle w:val="Heading2"/>
       </w:pPr>
-      <w:bookmarkStart w:id="31" w:name="_Toc439994678"/>
-      <w:bookmarkStart w:id="32" w:name="_Toc370472764"/>
-      <w:r>
-        <w:t>Design and Implementation Constraints</w:t>
-      </w:r>
-      <w:bookmarkEnd w:id="31"/>
+      <w:bookmarkStart w:id="33" w:name="_Toc370472765"/>
+      <w:r>
+        <w:t>User Documentation</w:t>
+      </w:r>
       <w:bookmarkEnd w:id="32"/>
+      <w:bookmarkEnd w:id="33"/>
     </w:p>
     <w:p>
       <w:pPr>
         <w:pStyle w:val="template"/>
-      </w:pPr>
-      <w:r>
-        <w:t>&lt;Describe any items or issues that will limit the options available to the developers. These might include: corporate or regulatory policies; hardware limitations (timing requirements, memory requirements); interfaces to other applications; specific technologies, tools, and databases to be used; parallel operations; language requirements; communications protocols; security considerations; design conventions or programming standards (for example, if the customer’s organization will be responsible for maintaining the delivered software).&gt;</w:t>
-      </w:r>
-    </w:p>
-    <w:p>
-      <w:pPr>
-        <w:pStyle w:val="Heading3"/>
-      </w:pPr>
-      <w:bookmarkStart w:id="33" w:name="_Toc439994679"/>
-      <w:r>
-        <w:t>Time Limit</w:t>
-      </w:r>
+        <w:rPr>
+          <w:i w:val="0"/>
+        </w:rPr>
+      </w:pPr>
+      <w:r>
+        <w:rPr>
+          <w:i w:val="0"/>
+        </w:rPr>
+        <w:t>None</w:t>
+      </w:r>
+      <w:r>
+        <w:rPr>
+          <w:i w:val="0"/>
+        </w:rPr>
+        <w:t xml:space="preserve"> expected for the class assignment.</w:t>
+      </w:r>
+    </w:p>
+    <w:p>
+      <w:pPr>
+        <w:pStyle w:val="Heading2"/>
+      </w:pPr>
+      <w:bookmarkStart w:id="34" w:name="_Toc439994680"/>
+      <w:bookmarkStart w:id="35" w:name="_Toc370472766"/>
+      <w:r>
+        <w:t>Assumptions and Dependencies</w:t>
+      </w:r>
+      <w:bookmarkEnd w:id="34"/>
+      <w:bookmarkEnd w:id="35"/>
     </w:p>
     <w:p>
       <w:pPr>
@@ -3832,79 +3999,6 @@
         <w:rPr>
           <w:i w:val="0"/>
         </w:rPr>
-        <w:t>The program must be run and conclude in a maximum time of fifteen minutes.</w:t>
-      </w:r>
-    </w:p>
-    <w:p/>
-    <w:p>
-      <w:pPr>
-        <w:pStyle w:val="Heading3"/>
-      </w:pPr>
-      <w:r>
-        <w:t>Others TBD</w:t>
-      </w:r>
-    </w:p>
-    <w:p>
-      <w:pPr>
-        <w:rPr>
-          <w:b/>
-        </w:rPr>
-      </w:pPr>
-    </w:p>
-    <w:p>
-      <w:pPr>
-        <w:pStyle w:val="Heading2"/>
-      </w:pPr>
-      <w:bookmarkStart w:id="34" w:name="_Toc370472765"/>
-      <w:r>
-        <w:t>User Documentation</w:t>
-      </w:r>
-      <w:bookmarkEnd w:id="33"/>
-      <w:bookmarkEnd w:id="34"/>
-    </w:p>
-    <w:p>
-      <w:pPr>
-        <w:pStyle w:val="template"/>
-        <w:rPr>
-          <w:i w:val="0"/>
-        </w:rPr>
-      </w:pPr>
-      <w:r>
-        <w:rPr>
-          <w:i w:val="0"/>
-        </w:rPr>
-        <w:t>None</w:t>
-      </w:r>
-      <w:r>
-        <w:rPr>
-          <w:i w:val="0"/>
-        </w:rPr>
-        <w:t xml:space="preserve"> expected for the class assignment.</w:t>
-      </w:r>
-    </w:p>
-    <w:p>
-      <w:pPr>
-        <w:pStyle w:val="Heading2"/>
-      </w:pPr>
-      <w:bookmarkStart w:id="35" w:name="_Toc439994680"/>
-      <w:bookmarkStart w:id="36" w:name="_Toc370472766"/>
-      <w:r>
-        <w:t>Assumptions and Dependencies</w:t>
-      </w:r>
-      <w:bookmarkEnd w:id="35"/>
-      <w:bookmarkEnd w:id="36"/>
-    </w:p>
-    <w:p>
-      <w:pPr>
-        <w:pStyle w:val="template"/>
-        <w:rPr>
-          <w:i w:val="0"/>
-        </w:rPr>
-      </w:pPr>
-      <w:r>
-        <w:rPr>
-          <w:i w:val="0"/>
-        </w:rPr>
         <w:t>None identified at the time of this draft.</w:t>
       </w:r>
     </w:p>
@@ -3912,24 +4006,50 @@
       <w:pPr>
         <w:pStyle w:val="Heading1"/>
       </w:pPr>
-      <w:bookmarkStart w:id="37" w:name="_Toc439994682"/>
-      <w:bookmarkStart w:id="38" w:name="_Toc370472767"/>
+      <w:bookmarkStart w:id="36" w:name="_Toc439994682"/>
+      <w:bookmarkStart w:id="37" w:name="_Toc370472767"/>
       <w:r>
         <w:lastRenderedPageBreak/>
         <w:t>External Interface Requirements</w:t>
       </w:r>
+      <w:bookmarkEnd w:id="36"/>
       <w:bookmarkEnd w:id="37"/>
+    </w:p>
+    <w:p>
+      <w:pPr>
+        <w:pStyle w:val="Heading2"/>
+      </w:pPr>
+      <w:bookmarkStart w:id="38" w:name="_Toc370472768"/>
+      <w:r>
+        <w:t>User Interfaces</w:t>
+      </w:r>
       <w:bookmarkEnd w:id="38"/>
     </w:p>
     <w:p>
       <w:pPr>
+        <w:pStyle w:val="template"/>
+        <w:rPr>
+          <w:i w:val="0"/>
+        </w:rPr>
+      </w:pPr>
+      <w:r>
+        <w:rPr>
+          <w:i w:val="0"/>
+        </w:rPr>
+        <w:t>The program will be started and run using the operating system’s command prompt. When the program is run, the user will be prompted to enter input numbers for the population size, maximum tree depth, selection size, and optionally the time constraint.</w:t>
+      </w:r>
+    </w:p>
+    <w:p>
+      <w:pPr>
         <w:pStyle w:val="Heading2"/>
       </w:pPr>
-      <w:bookmarkStart w:id="39" w:name="_Toc370472768"/>
-      <w:r>
-        <w:t>User Interfaces</w:t>
+      <w:bookmarkStart w:id="39" w:name="_Toc439994684"/>
+      <w:bookmarkStart w:id="40" w:name="_Toc370472769"/>
+      <w:r>
+        <w:t>Hardware Interfaces</w:t>
       </w:r>
       <w:bookmarkEnd w:id="39"/>
+      <w:bookmarkEnd w:id="40"/>
     </w:p>
     <w:p>
       <w:pPr>
@@ -3942,20 +4062,26 @@
         <w:rPr>
           <w:i w:val="0"/>
         </w:rPr>
-        <w:t>The program will be started and run using the operating system’s command prompt. When the program is run, the user will be prompted to enter input numbers for the population size, maximum tree depth, selection size, and optionally the time constraint.</w:t>
+        <w:t>Not applicable for this class assignment</w:t>
+      </w:r>
+      <w:r>
+        <w:rPr>
+          <w:i w:val="0"/>
+        </w:rPr>
+        <w:t>.</w:t>
       </w:r>
     </w:p>
     <w:p>
       <w:pPr>
         <w:pStyle w:val="Heading2"/>
       </w:pPr>
-      <w:bookmarkStart w:id="40" w:name="_Toc439994684"/>
-      <w:bookmarkStart w:id="41" w:name="_Toc370472769"/>
-      <w:r>
-        <w:t>Hardware Interfaces</w:t>
-      </w:r>
-      <w:bookmarkEnd w:id="40"/>
+      <w:bookmarkStart w:id="41" w:name="_Toc439994685"/>
+      <w:bookmarkStart w:id="42" w:name="_Toc370472770"/>
+      <w:r>
+        <w:t>Software Interfaces</w:t>
+      </w:r>
       <w:bookmarkEnd w:id="41"/>
+      <w:bookmarkEnd w:id="42"/>
     </w:p>
     <w:p>
       <w:pPr>
@@ -3964,6 +4090,7 @@
           <w:i w:val="0"/>
         </w:rPr>
       </w:pPr>
+      <w:bookmarkStart w:id="43" w:name="_Toc439994686"/>
       <w:r>
         <w:rPr>
           <w:i w:val="0"/>
@@ -3981,13 +4108,12 @@
       <w:pPr>
         <w:pStyle w:val="Heading2"/>
       </w:pPr>
-      <w:bookmarkStart w:id="42" w:name="_Toc439994685"/>
-      <w:bookmarkStart w:id="43" w:name="_Toc370472770"/>
-      <w:r>
-        <w:t>Software Interfaces</w:t>
-      </w:r>
-      <w:bookmarkEnd w:id="42"/>
+      <w:bookmarkStart w:id="44" w:name="_Toc370472771"/>
+      <w:r>
+        <w:t>Communications Interfaces</w:t>
+      </w:r>
       <w:bookmarkEnd w:id="43"/>
+      <w:bookmarkEnd w:id="44"/>
     </w:p>
     <w:p>
       <w:pPr>
@@ -3996,7 +4122,7 @@
           <w:i w:val="0"/>
         </w:rPr>
       </w:pPr>
-      <w:bookmarkStart w:id="44" w:name="_Toc439994686"/>
+      <w:bookmarkStart w:id="45" w:name="_Toc439994687"/>
       <w:r>
         <w:rPr>
           <w:i w:val="0"/>
@@ -4012,56 +4138,24 @@
     </w:p>
     <w:p>
       <w:pPr>
+        <w:pStyle w:val="Heading1"/>
+      </w:pPr>
+      <w:bookmarkStart w:id="46" w:name="_Toc370472772"/>
+      <w:r>
+        <w:t>System Features</w:t>
+      </w:r>
+      <w:bookmarkEnd w:id="45"/>
+      <w:bookmarkEnd w:id="46"/>
+    </w:p>
+    <w:p>
+      <w:pPr>
         <w:pStyle w:val="Heading2"/>
       </w:pPr>
-      <w:bookmarkStart w:id="45" w:name="_Toc370472771"/>
-      <w:r>
-        <w:t>Communications Interfaces</w:t>
-      </w:r>
-      <w:bookmarkEnd w:id="44"/>
-      <w:bookmarkEnd w:id="45"/>
-    </w:p>
-    <w:p>
-      <w:pPr>
-        <w:pStyle w:val="template"/>
-        <w:rPr>
-          <w:i w:val="0"/>
-        </w:rPr>
-      </w:pPr>
-      <w:bookmarkStart w:id="46" w:name="_Toc439994687"/>
-      <w:r>
-        <w:rPr>
-          <w:i w:val="0"/>
-        </w:rPr>
-        <w:t>Not applicable for this class assignment</w:t>
-      </w:r>
-      <w:r>
-        <w:rPr>
-          <w:i w:val="0"/>
-        </w:rPr>
-        <w:t>.</w:t>
-      </w:r>
-    </w:p>
-    <w:p>
-      <w:pPr>
-        <w:pStyle w:val="Heading1"/>
-      </w:pPr>
-      <w:bookmarkStart w:id="47" w:name="_Toc370472772"/>
-      <w:r>
-        <w:t>System Features</w:t>
-      </w:r>
-      <w:bookmarkEnd w:id="46"/>
+      <w:bookmarkStart w:id="47" w:name="_Toc370472773"/>
+      <w:r>
+        <w:t>User Interface</w:t>
+      </w:r>
       <w:bookmarkEnd w:id="47"/>
-    </w:p>
-    <w:p>
-      <w:pPr>
-        <w:pStyle w:val="Heading2"/>
-      </w:pPr>
-      <w:bookmarkStart w:id="48" w:name="_Toc370472773"/>
-      <w:r>
-        <w:t>User Interface</w:t>
-      </w:r>
-      <w:bookmarkEnd w:id="48"/>
     </w:p>
     <w:p>
       <w:pPr>
@@ -4690,11 +4784,11 @@
       <w:pPr>
         <w:pStyle w:val="Heading2"/>
       </w:pPr>
-      <w:bookmarkStart w:id="49" w:name="_Toc370472774"/>
+      <w:bookmarkStart w:id="48" w:name="_Toc370472774"/>
       <w:r>
         <w:t>Training Data</w:t>
       </w:r>
-      <w:bookmarkEnd w:id="49"/>
+      <w:bookmarkEnd w:id="48"/>
     </w:p>
     <w:p>
       <w:pPr>
@@ -4779,11 +4873,11 @@
       <w:pPr>
         <w:pStyle w:val="Heading2"/>
       </w:pPr>
-      <w:bookmarkStart w:id="50" w:name="_Toc370472775"/>
+      <w:bookmarkStart w:id="49" w:name="_Toc370472775"/>
       <w:r>
         <w:t>Population</w:t>
       </w:r>
-      <w:bookmarkEnd w:id="50"/>
+      <w:bookmarkEnd w:id="49"/>
     </w:p>
     <w:p>
       <w:pPr>
@@ -4878,11 +4972,11 @@
       <w:pPr>
         <w:pStyle w:val="Heading2"/>
       </w:pPr>
-      <w:bookmarkStart w:id="51" w:name="_Toc370472776"/>
+      <w:bookmarkStart w:id="50" w:name="_Toc370472776"/>
       <w:r>
         <w:t>Individual Equation Trees</w:t>
       </w:r>
-      <w:bookmarkEnd w:id="51"/>
+      <w:bookmarkEnd w:id="50"/>
     </w:p>
     <w:p>
       <w:pPr>
@@ -5021,14 +5115,14 @@
       <w:pPr>
         <w:pStyle w:val="Heading2"/>
       </w:pPr>
-      <w:bookmarkStart w:id="52" w:name="_Toc370472777"/>
+      <w:bookmarkStart w:id="51" w:name="_Toc370472777"/>
       <w:r>
         <w:t>Fitness Evaluation</w:t>
       </w:r>
       <w:r>
         <w:t xml:space="preserve"> and Selection</w:t>
       </w:r>
-      <w:bookmarkEnd w:id="52"/>
+      <w:bookmarkEnd w:id="51"/>
     </w:p>
     <w:p>
       <w:pPr>
@@ -5085,7 +5179,16 @@
         <w:t xml:space="preserve"> </w:t>
       </w:r>
       <w:r>
-        <w:t>Program shall evaluate the fitness, to match equation Y = (X^2 - 1) / 2), of each individual in each population using provided training data.</w:t>
+        <w:t xml:space="preserve">Program shall evaluate the fitness, to match equation </w:t>
+      </w:r>
+      <w:r>
+        <w:rPr>
+          <w:highlight w:val="yellow"/>
+        </w:rPr>
+        <w:t>Y = (X^2 - 1) / 2),</w:t>
+      </w:r>
+      <w:r>
+        <w:t xml:space="preserve"> of each individual in each population using provided training data.</w:t>
       </w:r>
     </w:p>
     <w:p>
@@ -5163,11 +5266,11 @@
       <w:pPr>
         <w:pStyle w:val="Heading2"/>
       </w:pPr>
-      <w:bookmarkStart w:id="53" w:name="_Toc370472778"/>
+      <w:bookmarkStart w:id="52" w:name="_Toc370472778"/>
       <w:r>
         <w:t>Crossover and Mutation</w:t>
       </w:r>
-      <w:bookmarkEnd w:id="53"/>
+      <w:bookmarkEnd w:id="52"/>
     </w:p>
     <w:p>
       <w:pPr>
@@ -5300,23 +5403,49 @@
       <w:pPr>
         <w:pStyle w:val="Heading1"/>
       </w:pPr>
-      <w:bookmarkStart w:id="54" w:name="_Toc370472779"/>
-      <w:bookmarkStart w:id="55" w:name="_Toc439994690"/>
+      <w:bookmarkStart w:id="53" w:name="_Toc370472779"/>
+      <w:bookmarkStart w:id="54" w:name="_Toc439994690"/>
       <w:r>
         <w:t>Other Nonfunctional Requirements</w:t>
       </w:r>
+      <w:bookmarkEnd w:id="53"/>
+    </w:p>
+    <w:p>
+      <w:pPr>
+        <w:pStyle w:val="Heading2"/>
+      </w:pPr>
+      <w:bookmarkStart w:id="55" w:name="_Toc370472780"/>
+      <w:r>
+        <w:t>Performance Requirements</w:t>
+      </w:r>
       <w:bookmarkEnd w:id="54"/>
+      <w:bookmarkEnd w:id="55"/>
+    </w:p>
+    <w:p>
+      <w:pPr>
+        <w:pStyle w:val="template"/>
+        <w:rPr>
+          <w:i w:val="0"/>
+        </w:rPr>
+      </w:pPr>
+      <w:r>
+        <w:rPr>
+          <w:i w:val="0"/>
+        </w:rPr>
+        <w:t>TBD</w:t>
+      </w:r>
     </w:p>
     <w:p>
       <w:pPr>
         <w:pStyle w:val="Heading2"/>
       </w:pPr>
-      <w:bookmarkStart w:id="56" w:name="_Toc370472780"/>
-      <w:r>
-        <w:t>Performance Requirements</w:t>
-      </w:r>
-      <w:bookmarkEnd w:id="55"/>
+      <w:bookmarkStart w:id="56" w:name="_Toc439994691"/>
+      <w:bookmarkStart w:id="57" w:name="_Toc370472781"/>
+      <w:r>
+        <w:t>Safety Requirements</w:t>
+      </w:r>
       <w:bookmarkEnd w:id="56"/>
+      <w:bookmarkEnd w:id="57"/>
     </w:p>
     <w:p>
       <w:pPr>
@@ -5329,20 +5458,20 @@
         <w:rPr>
           <w:i w:val="0"/>
         </w:rPr>
-        <w:t>TBD</w:t>
+        <w:t>Not applicable in this class assignment.</w:t>
       </w:r>
     </w:p>
     <w:p>
       <w:pPr>
         <w:pStyle w:val="Heading2"/>
       </w:pPr>
-      <w:bookmarkStart w:id="57" w:name="_Toc439994691"/>
-      <w:bookmarkStart w:id="58" w:name="_Toc370472781"/>
-      <w:r>
-        <w:t>Safety Requirements</w:t>
-      </w:r>
-      <w:bookmarkEnd w:id="57"/>
+      <w:bookmarkStart w:id="58" w:name="_Toc439994692"/>
+      <w:bookmarkStart w:id="59" w:name="_Toc370472782"/>
+      <w:r>
+        <w:t>Security Requirements</w:t>
+      </w:r>
       <w:bookmarkEnd w:id="58"/>
+      <w:bookmarkEnd w:id="59"/>
     </w:p>
     <w:p>
       <w:pPr>
@@ -5351,6 +5480,7 @@
           <w:i w:val="0"/>
         </w:rPr>
       </w:pPr>
+      <w:bookmarkStart w:id="60" w:name="_Toc439994693"/>
       <w:r>
         <w:rPr>
           <w:i w:val="0"/>
@@ -5362,13 +5492,12 @@
       <w:pPr>
         <w:pStyle w:val="Heading2"/>
       </w:pPr>
-      <w:bookmarkStart w:id="59" w:name="_Toc439994692"/>
-      <w:bookmarkStart w:id="60" w:name="_Toc370472782"/>
-      <w:r>
-        <w:t>Security Requirements</w:t>
-      </w:r>
-      <w:bookmarkEnd w:id="59"/>
+      <w:bookmarkStart w:id="61" w:name="_Toc370472783"/>
+      <w:r>
+        <w:t>Software Quality Attributes</w:t>
+      </w:r>
       <w:bookmarkEnd w:id="60"/>
+      <w:bookmarkEnd w:id="61"/>
     </w:p>
     <w:p>
       <w:pPr>
@@ -5377,57 +5506,57 @@
           <w:i w:val="0"/>
         </w:rPr>
       </w:pPr>
-      <w:bookmarkStart w:id="61" w:name="_Toc439994693"/>
-      <w:r>
-        <w:rPr>
-          <w:i w:val="0"/>
-        </w:rPr>
-        <w:t>Not applicable in this class assignment.</w:t>
+      <w:r>
+        <w:rPr>
+          <w:i w:val="0"/>
+        </w:rPr>
+        <w:t>TBD: Reliability, determining correct ranges of input settings, on-time performance of the algorithms</w:t>
+      </w:r>
+      <w:r>
+        <w:rPr>
+          <w:i w:val="0"/>
+        </w:rPr>
+        <w:t>, ability to hone inputs to get likelihood of close matches.</w:t>
       </w:r>
     </w:p>
     <w:p>
       <w:pPr>
         <w:pStyle w:val="Heading2"/>
       </w:pPr>
-      <w:bookmarkStart w:id="62" w:name="_Toc370472783"/>
-      <w:r>
-        <w:t>Software Quality Attributes</w:t>
-      </w:r>
-      <w:bookmarkEnd w:id="61"/>
-      <w:bookmarkEnd w:id="62"/>
-    </w:p>
-    <w:p>
-      <w:pPr>
-        <w:pStyle w:val="template"/>
-        <w:rPr>
-          <w:i w:val="0"/>
-        </w:rPr>
-      </w:pPr>
-      <w:r>
-        <w:rPr>
-          <w:i w:val="0"/>
-        </w:rPr>
-        <w:t>TBD: Reliability, determining correct ranges of input settings, on-time performance of the algorithms</w:t>
-      </w:r>
-      <w:r>
-        <w:rPr>
-          <w:i w:val="0"/>
-        </w:rPr>
-        <w:t>, ability to hone inputs to get likelihood of close matches.</w:t>
-      </w:r>
-    </w:p>
-    <w:p>
-      <w:pPr>
-        <w:pStyle w:val="Heading2"/>
-      </w:pPr>
-      <w:bookmarkStart w:id="63" w:name="_Toc439994694"/>
-      <w:bookmarkStart w:id="64" w:name="_Toc370472784"/>
+      <w:bookmarkStart w:id="62" w:name="_Toc439994694"/>
+      <w:bookmarkStart w:id="63" w:name="_Toc370472784"/>
       <w:r>
         <w:lastRenderedPageBreak/>
         <w:t>Business Rules</w:t>
       </w:r>
+      <w:bookmarkEnd w:id="62"/>
       <w:bookmarkEnd w:id="63"/>
+    </w:p>
+    <w:p>
+      <w:pPr>
+        <w:pStyle w:val="template"/>
+        <w:rPr>
+          <w:i w:val="0"/>
+        </w:rPr>
+      </w:pPr>
+      <w:r>
+        <w:rPr>
+          <w:i w:val="0"/>
+        </w:rPr>
+        <w:t>TBD: Input range limits, time limits, etc.</w:t>
+      </w:r>
+    </w:p>
+    <w:p>
+      <w:pPr>
+        <w:pStyle w:val="Heading1"/>
+      </w:pPr>
+      <w:bookmarkStart w:id="64" w:name="_Toc439994695"/>
+      <w:bookmarkStart w:id="65" w:name="_Toc370472785"/>
+      <w:r>
+        <w:t>Other Requirements</w:t>
+      </w:r>
       <w:bookmarkEnd w:id="64"/>
+      <w:bookmarkEnd w:id="65"/>
     </w:p>
     <w:p>
       <w:pPr>
@@ -5440,32 +5569,6 @@
         <w:rPr>
           <w:i w:val="0"/>
         </w:rPr>
-        <w:t>TBD: Input range limits, time limits, etc.</w:t>
-      </w:r>
-    </w:p>
-    <w:p>
-      <w:pPr>
-        <w:pStyle w:val="Heading1"/>
-      </w:pPr>
-      <w:bookmarkStart w:id="65" w:name="_Toc439994695"/>
-      <w:bookmarkStart w:id="66" w:name="_Toc370472785"/>
-      <w:r>
-        <w:t>Other Requirements</w:t>
-      </w:r>
-      <w:bookmarkEnd w:id="65"/>
-      <w:bookmarkEnd w:id="66"/>
-    </w:p>
-    <w:p>
-      <w:pPr>
-        <w:pStyle w:val="template"/>
-        <w:rPr>
-          <w:i w:val="0"/>
-        </w:rPr>
-      </w:pPr>
-      <w:r>
-        <w:rPr>
-          <w:i w:val="0"/>
-        </w:rPr>
         <w:t>None identified for this draft.</w:t>
       </w:r>
     </w:p>
@@ -5473,7 +5576,9 @@
       <w:pPr>
         <w:pStyle w:val="TOCEntry"/>
       </w:pPr>
-      <w:bookmarkStart w:id="67" w:name="_Toc439994696"/>
+      <w:bookmarkStart w:id="66" w:name="_Toc439994696"/>
+      <w:bookmarkStart w:id="67" w:name="_GoBack"/>
+      <w:bookmarkEnd w:id="67"/>
       <w:r>
         <w:br w:type="page"/>
       </w:r>
@@ -5482,7 +5587,7 @@
         <w:lastRenderedPageBreak/>
         <w:t xml:space="preserve">Appendix A: </w:t>
       </w:r>
-      <w:bookmarkEnd w:id="67"/>
+      <w:bookmarkEnd w:id="66"/>
       <w:r>
         <w:t>Data Dictionary</w:t>
       </w:r>
@@ -6795,7 +6900,7 @@
           <v:shape id="_x0000_i1025" type="#_x0000_t75" style="width:403.45pt;height:552.25pt" o:ole="">
             <v:imagedata r:id="rId15" o:title=""/>
           </v:shape>
-          <o:OLEObject Type="Embed" ProgID="Visio.Drawing.11" ShapeID="_x0000_i1025" DrawAspect="Content" ObjectID="_1444216422" r:id="rId16"/>
+          <o:OLEObject Type="Embed" ProgID="Visio.Drawing.11" ShapeID="_x0000_i1025" DrawAspect="Content" ObjectID="_1447480365" r:id="rId16"/>
         </w:object>
       </w:r>
     </w:p>
@@ -6808,30 +6913,14 @@
       <w:r>
         <w:t xml:space="preserve">Figure </w:t>
       </w:r>
-      <w:r>
-        <w:fldChar w:fldCharType="begin"/>
-      </w:r>
-      <w:r>
-        <w:instrText xml:space="preserve"> SEQ Figure \*</w:instrText>
-      </w:r>
-      <w:r>
-        <w:instrText xml:space="preserve"> ARABIC </w:instrText>
-      </w:r>
-      <w:r>
-        <w:fldChar w:fldCharType="separate"/>
-      </w:r>
-      <w:r>
-        <w:rPr>
-          <w:noProof/>
-        </w:rPr>
-        <w:t>1</w:t>
-      </w:r>
-      <w:r>
-        <w:rPr>
-          <w:noProof/>
-        </w:rPr>
-        <w:fldChar w:fldCharType="end"/>
-      </w:r>
+      <w:fldSimple w:instr=" SEQ Figure \* ARABIC ">
+        <w:r>
+          <w:rPr>
+            <w:noProof/>
+          </w:rPr>
+          <w:t>1</w:t>
+        </w:r>
+      </w:fldSimple>
       <w:r>
         <w:t xml:space="preserve"> – Flowchart</w:t>
       </w:r>
@@ -6867,7 +6956,7 @@
             <v:imagedata r:id="rId17" o:title=""/>
             <w10:wrap type="square"/>
           </v:shape>
-          <o:OLEObject Type="Embed" ProgID="Visio.Drawing.11" ShapeID="_x0000_s1032" DrawAspect="Content" ObjectID="_1444216424" r:id="rId18"/>
+          <o:OLEObject Type="Embed" ProgID="Visio.Drawing.11" ShapeID="_x0000_s1032" DrawAspect="Content" ObjectID="_1447480367" r:id="rId18"/>
         </w:pict>
       </w:r>
     </w:p>
@@ -6887,7 +6976,7 @@
           <v:shape id="_x0000_i1026" type="#_x0000_t75" style="width:336.9pt;height:589.6pt" o:ole="">
             <v:imagedata r:id="rId19" o:title=""/>
           </v:shape>
-          <o:OLEObject Type="Embed" ProgID="Visio.Drawing.11" ShapeID="_x0000_i1026" DrawAspect="Content" ObjectID="_1444216423" r:id="rId20"/>
+          <o:OLEObject Type="Embed" ProgID="Visio.Drawing.11" ShapeID="_x0000_i1026" DrawAspect="Content" ObjectID="_1447480366" r:id="rId20"/>
         </w:object>
       </w:r>
     </w:p>
@@ -7120,7 +7209,7 @@
       <w:rPr>
         <w:noProof/>
       </w:rPr>
-      <w:t>1</w:t>
+      <w:t>8</w:t>
     </w:r>
     <w:r>
       <w:fldChar w:fldCharType="end"/>

</xml_diff>

<commit_message>
Issue 3: SRS cleanup complete
</commit_message>
<xml_diff>
--- a/ProjectDoc/SRS GP Genie.docx
+++ b/ProjectDoc/SRS GP Genie.docx
@@ -1,6 +1,6 @@
 
 <file path=word/document.xml><?xml version="1.0" encoding="utf-8"?>
-<w:document xmlns:wpc="http://schemas.microsoft.com/office/word/2010/wordprocessingCanvas" xmlns:mc="http://schemas.openxmlformats.org/markup-compatibility/2006" xmlns:o="urn:schemas-microsoft-com:office:office" xmlns:r="http://schemas.openxmlformats.org/officeDocument/2006/relationships" xmlns:m="http://schemas.openxmlformats.org/officeDocument/2006/math" xmlns:v="urn:schemas-microsoft-com:vml" xmlns:wp14="http://schemas.microsoft.com/office/word/2010/wordprocessingDrawing" xmlns:wp="http://schemas.openxmlformats.org/drawingml/2006/wordprocessingDrawing" xmlns:w10="urn:schemas-microsoft-com:office:word" xmlns:w="http://schemas.openxmlformats.org/wordprocessingml/2006/main" xmlns:w14="http://schemas.microsoft.com/office/word/2010/wordml" xmlns:w15="http://schemas.microsoft.com/office/word/2012/wordml" xmlns:wpg="http://schemas.microsoft.com/office/word/2010/wordprocessingGroup" xmlns:wpi="http://schemas.microsoft.com/office/word/2010/wordprocessingInk" xmlns:wne="http://schemas.microsoft.com/office/word/2006/wordml" xmlns:wps="http://schemas.microsoft.com/office/word/2010/wordprocessingShape" mc:Ignorable="w14 w15 wp14">
+<w:document xmlns:wpc="http://schemas.microsoft.com/office/word/2010/wordprocessingCanvas" xmlns:mc="http://schemas.openxmlformats.org/markup-compatibility/2006" xmlns:o="urn:schemas-microsoft-com:office:office" xmlns:r="http://schemas.openxmlformats.org/officeDocument/2006/relationships" xmlns:m="http://schemas.openxmlformats.org/officeDocument/2006/math" xmlns:v="urn:schemas-microsoft-com:vml" xmlns:wp14="http://schemas.microsoft.com/office/word/2010/wordprocessingDrawing" xmlns:wp="http://schemas.openxmlformats.org/drawingml/2006/wordprocessingDrawing" xmlns:w10="urn:schemas-microsoft-com:office:word" xmlns:w="http://schemas.openxmlformats.org/wordprocessingml/2006/main" xmlns:w14="http://schemas.microsoft.com/office/word/2010/wordml" xmlns:wpg="http://schemas.microsoft.com/office/word/2010/wordprocessingGroup" xmlns:wpi="http://schemas.microsoft.com/office/word/2010/wordprocessingInk" xmlns:wne="http://schemas.microsoft.com/office/word/2006/wordml" xmlns:wps="http://schemas.microsoft.com/office/word/2010/wordprocessingShape" mc:Ignorable="w14 wp14">
   <w:body>
     <w:p>
       <w:pPr>
@@ -23,12 +23,14 @@
           <w:sz w:val="40"/>
         </w:rPr>
       </w:pPr>
+      <w:proofErr w:type="gramStart"/>
       <w:r>
         <w:rPr>
           <w:sz w:val="40"/>
         </w:rPr>
         <w:t>for</w:t>
       </w:r>
+      <w:proofErr w:type="gramEnd"/>
     </w:p>
     <w:p>
       <w:pPr>
@@ -46,7 +48,13 @@
         <w:t xml:space="preserve">Version 1.0 </w:t>
       </w:r>
       <w:r>
-        <w:t>Draft B</w:t>
+        <w:t>Draft</w:t>
+      </w:r>
+      <w:r>
+        <w:t xml:space="preserve"> C</w:t>
+      </w:r>
+      <w:r>
+        <w:t xml:space="preserve"> </w:t>
       </w:r>
     </w:p>
     <w:p>
@@ -74,8 +82,13 @@
         <w:pStyle w:val="ByLine"/>
       </w:pPr>
       <w:r>
-        <w:t xml:space="preserve"> SEIS 610 Fall 2013 SatB</w:t>
-      </w:r>
+        <w:t xml:space="preserve"> SEIS 610 Fall 2013 </w:t>
+      </w:r>
+      <w:proofErr w:type="spellStart"/>
+      <w:r>
+        <w:t>SatB</w:t>
+      </w:r>
+      <w:proofErr w:type="spellEnd"/>
     </w:p>
     <w:p>
       <w:pPr>
@@ -92,12 +105,12 @@
           <w:sz w:val="32"/>
         </w:rPr>
         <w:sectPr>
-          <w:headerReference w:type="even" r:id="rId7"/>
-          <w:headerReference w:type="default" r:id="rId8"/>
-          <w:footerReference w:type="even" r:id="rId9"/>
-          <w:footerReference w:type="default" r:id="rId10"/>
-          <w:headerReference w:type="first" r:id="rId11"/>
-          <w:footerReference w:type="first" r:id="rId12"/>
+          <w:headerReference w:type="even" r:id="rId8"/>
+          <w:headerReference w:type="default" r:id="rId9"/>
+          <w:footerReference w:type="even" r:id="rId10"/>
+          <w:footerReference w:type="default" r:id="rId11"/>
+          <w:headerReference w:type="first" r:id="rId12"/>
+          <w:footerReference w:type="first" r:id="rId13"/>
           <w:pgSz w:w="12240" w:h="15840" w:code="1"/>
           <w:pgMar w:top="1440" w:right="1440" w:bottom="1440" w:left="1440" w:header="720" w:footer="720" w:gutter="0"/>
           <w:pgNumType w:fmt="lowerRoman" w:start="1"/>
@@ -2570,10 +2583,7 @@
         <w:fldChar w:fldCharType="separate"/>
       </w:r>
       <w:r>
-        <w:t>1</w:t>
-      </w:r>
-      <w:r>
-        <w:t>5</w:t>
+        <w:t>15</w:t>
       </w:r>
       <w:r>
         <w:fldChar w:fldCharType="end"/>
@@ -2774,7 +2784,7 @@
               <w:spacing w:before="40" w:after="40"/>
             </w:pPr>
             <w:r>
-              <w:t>PCR-1 – added equation change and stretch scope for Nov 27 requirement change.</w:t>
+              <w:t>Issue 3 Requirements clean-up needed</w:t>
             </w:r>
           </w:p>
         </w:tc>
@@ -2790,6 +2800,83 @@
               <w:spacing w:before="40" w:after="40"/>
             </w:pPr>
             <w:r>
+              <w:t>1.0 C</w:t>
+            </w:r>
+          </w:p>
+        </w:tc>
+      </w:tr>
+      <w:tr>
+        <w:tc>
+          <w:tcPr>
+            <w:tcW w:w="2160" w:type="dxa"/>
+            <w:tcBorders>
+              <w:top w:val="nil"/>
+            </w:tcBorders>
+          </w:tcPr>
+          <w:p>
+            <w:pPr>
+              <w:spacing w:before="40" w:after="40"/>
+            </w:pPr>
+            <w:r>
+              <w:t>Susan Mairs</w:t>
+            </w:r>
+          </w:p>
+        </w:tc>
+        <w:tc>
+          <w:tcPr>
+            <w:tcW w:w="1458" w:type="dxa"/>
+            <w:tcBorders>
+              <w:top w:val="nil"/>
+            </w:tcBorders>
+          </w:tcPr>
+          <w:p>
+            <w:pPr>
+              <w:spacing w:before="40" w:after="40"/>
+            </w:pPr>
+            <w:r>
+              <w:t>12/7/2013</w:t>
+            </w:r>
+          </w:p>
+        </w:tc>
+        <w:tc>
+          <w:tcPr>
+            <w:tcW w:w="4666" w:type="dxa"/>
+            <w:tcBorders>
+              <w:top w:val="nil"/>
+            </w:tcBorders>
+          </w:tcPr>
+          <w:p>
+            <w:pPr>
+              <w:spacing w:before="40" w:after="40"/>
+            </w:pPr>
+            <w:r>
+              <w:t xml:space="preserve">Issue 1 </w:t>
+            </w:r>
+            <w:r>
+              <w:t xml:space="preserve">PCR-1 – added equation change and stretch scope for Nov 27 requirement </w:t>
+            </w:r>
+            <w:proofErr w:type="gramStart"/>
+            <w:r>
+              <w:t>change</w:t>
+            </w:r>
+            <w:proofErr w:type="gramEnd"/>
+            <w:r>
+              <w:t>.</w:t>
+            </w:r>
+          </w:p>
+        </w:tc>
+        <w:tc>
+          <w:tcPr>
+            <w:tcW w:w="1584" w:type="dxa"/>
+            <w:tcBorders>
+              <w:top w:val="nil"/>
+            </w:tcBorders>
+          </w:tcPr>
+          <w:p>
+            <w:pPr>
+              <w:spacing w:before="40" w:after="40"/>
+            </w:pPr>
+            <w:r>
               <w:t>1.0 B</w:t>
             </w:r>
           </w:p>
@@ -3033,7 +3120,21 @@
         <w:rPr>
           <w:i w:val="0"/>
         </w:rPr>
-        <w:t>Initial settings will be given to the program which limit the size of the population(s), the depth of the individual trees, and the level of acceptable fitness for the selection phase. Other parameters will be programmed in, such as the possible values of the tree nodes, the time limit that the program has to run, etc.</w:t>
+        <w:t xml:space="preserve">Initial settings will be given to the </w:t>
+      </w:r>
+      <w:proofErr w:type="gramStart"/>
+      <w:r>
+        <w:rPr>
+          <w:i w:val="0"/>
+        </w:rPr>
+        <w:t>program which limit</w:t>
+      </w:r>
+      <w:proofErr w:type="gramEnd"/>
+      <w:r>
+        <w:rPr>
+          <w:i w:val="0"/>
+        </w:rPr>
+        <w:t xml:space="preserve"> the size of the population(s), the depth of the individual trees, and the level of acceptable fitness for the selection phase. Other parameters will be programmed in, such as the possible values of the tree nodes, the time limit that the program has to run, etc.</w:t>
       </w:r>
     </w:p>
     <w:p>
@@ -3191,7 +3292,7 @@
                     <pic:cNvPicPr/>
                   </pic:nvPicPr>
                   <pic:blipFill>
-                    <a:blip r:embed="rId13">
+                    <a:blip r:embed="rId14">
                       <a:extLst>
                         <a:ext uri="{28A0092B-C50C-407E-A947-70E740481C1C}">
                           <a14:useLocalDpi xmlns:a14="http://schemas.microsoft.com/office/drawing/2010/main" val="0"/>
@@ -3541,8 +3642,30 @@
         <w:rPr>
           <w:i w:val="0"/>
         </w:rPr>
-        <w:t>Training data Xs and Ys</w:t>
-      </w:r>
+        <w:t xml:space="preserve">Training data </w:t>
+      </w:r>
+      <w:proofErr w:type="spellStart"/>
+      <w:r>
+        <w:rPr>
+          <w:i w:val="0"/>
+        </w:rPr>
+        <w:t>Xs</w:t>
+      </w:r>
+      <w:proofErr w:type="spellEnd"/>
+      <w:r>
+        <w:rPr>
+          <w:i w:val="0"/>
+        </w:rPr>
+        <w:t xml:space="preserve"> and </w:t>
+      </w:r>
+      <w:proofErr w:type="spellStart"/>
+      <w:r>
+        <w:rPr>
+          <w:i w:val="0"/>
+        </w:rPr>
+        <w:t>Ys</w:t>
+      </w:r>
+      <w:proofErr w:type="spellEnd"/>
     </w:p>
     <w:p>
       <w:pPr>
@@ -3807,11 +3930,19 @@
           <w:i w:val="0"/>
         </w:rPr>
       </w:pPr>
-      <w:r>
-        <w:rPr>
-          <w:i w:val="0"/>
-        </w:rPr>
-        <w:t>PostSelection Population</w:t>
+      <w:proofErr w:type="spellStart"/>
+      <w:r>
+        <w:rPr>
+          <w:i w:val="0"/>
+        </w:rPr>
+        <w:t>PostSelection</w:t>
+      </w:r>
+      <w:proofErr w:type="spellEnd"/>
+      <w:r>
+        <w:rPr>
+          <w:i w:val="0"/>
+        </w:rPr>
+        <w:t xml:space="preserve"> Population</w:t>
       </w:r>
     </w:p>
     <w:p>
@@ -3837,7 +3968,21 @@
         <w:rPr>
           <w:i w:val="0"/>
         </w:rPr>
-        <w:t>The program will run on a Windows 7 or 8 machine. Java will be the language the program is written in. It is expected that the program will not have a graphical user interface and will run from a command prompt, eliciting inputs needed from the user at the start of the program.</w:t>
+        <w:t xml:space="preserve">The program will run on a Windows 7 or 8 </w:t>
+      </w:r>
+      <w:proofErr w:type="gramStart"/>
+      <w:r>
+        <w:rPr>
+          <w:i w:val="0"/>
+        </w:rPr>
+        <w:t>machine</w:t>
+      </w:r>
+      <w:proofErr w:type="gramEnd"/>
+      <w:r>
+        <w:rPr>
+          <w:i w:val="0"/>
+        </w:rPr>
+        <w:t>. Java will be the language the program is written in. It is expected that the program will not have a graphical user interface and will run from a command prompt, eliciting inputs needed from the user at the start of the program.</w:t>
       </w:r>
     </w:p>
     <w:p>
@@ -3889,7 +4034,12 @@
         <w:pStyle w:val="Heading3"/>
       </w:pPr>
       <w:r>
-        <w:t>Others TBD</w:t>
+        <w:t>Others</w:t>
+      </w:r>
+    </w:p>
+    <w:p>
+      <w:r>
+        <w:t>NA</w:t>
       </w:r>
     </w:p>
     <w:p>
@@ -3937,6 +4087,7 @@
       <w:bookmarkStart w:id="33" w:name="_Toc439994680"/>
       <w:bookmarkStart w:id="34" w:name="_Toc374170991"/>
       <w:r>
+        <w:lastRenderedPageBreak/>
         <w:t>Assumptions and Dependencies</w:t>
       </w:r>
       <w:bookmarkEnd w:id="33"/>
@@ -3963,7 +4114,6 @@
       <w:bookmarkStart w:id="35" w:name="_Toc439994682"/>
       <w:bookmarkStart w:id="36" w:name="_Toc374170992"/>
       <w:r>
-        <w:lastRenderedPageBreak/>
         <w:t>External Interface Requirements</w:t>
       </w:r>
       <w:bookmarkEnd w:id="35"/>
@@ -4492,14 +4642,17 @@
         </w:numPr>
         <w:ind w:left="716" w:hanging="716"/>
         <w:rPr>
-          <w:i w:val="0"/>
-        </w:rPr>
-      </w:pPr>
-      <w:r>
-        <w:rPr>
-          <w:i w:val="0"/>
-        </w:rPr>
-        <w:tab/>
+          <w:rFonts w:ascii="Courier New" w:hAnsi="Courier New" w:cs="Courier New"/>
+          <w:i w:val="0"/>
+        </w:rPr>
+      </w:pPr>
+      <w:r>
+        <w:rPr>
+          <w:rFonts w:ascii="Courier New" w:hAnsi="Courier New" w:cs="Courier New"/>
+          <w:i w:val="0"/>
+        </w:rPr>
+        <w:lastRenderedPageBreak/>
+        <w:t>Input Program to Run: Required or Optional Equation</w:t>
       </w:r>
     </w:p>
     <w:p>
@@ -4520,7 +4673,15 @@
           <w:rFonts w:ascii="Courier New" w:hAnsi="Courier New" w:cs="Courier New"/>
           <w:i w:val="0"/>
         </w:rPr>
-        <w:t>Program working to find match…</w:t>
+        <w:tab/>
+      </w:r>
+      <w:r>
+        <w:rPr>
+          <w:rFonts w:ascii="Courier New" w:hAnsi="Courier New" w:cs="Courier New"/>
+          <w:i w:val="0"/>
+        </w:rPr>
+        <w:tab/>
+        <w:t>Error if necessary</w:t>
       </w:r>
     </w:p>
     <w:p>
@@ -4536,6 +4697,28 @@
           <w:i w:val="0"/>
         </w:rPr>
       </w:pPr>
+      <w:r>
+        <w:rPr>
+          <w:rFonts w:ascii="Courier New" w:hAnsi="Courier New" w:cs="Courier New"/>
+          <w:i w:val="0"/>
+        </w:rPr>
+        <w:tab/>
+      </w:r>
+      <w:r>
+        <w:rPr>
+          <w:rFonts w:ascii="Courier New" w:hAnsi="Courier New" w:cs="Courier New"/>
+          <w:i w:val="0"/>
+        </w:rPr>
+        <w:tab/>
+        <w:t xml:space="preserve">Correct: </w:t>
+      </w:r>
+      <w:r>
+        <w:rPr>
+          <w:rFonts w:ascii="Courier New" w:hAnsi="Courier New" w:cs="Courier New"/>
+          <w:i w:val="0"/>
+        </w:rPr>
+        <w:t>proceed to run program</w:t>
+      </w:r>
     </w:p>
     <w:p>
       <w:pPr>
@@ -4546,16 +4729,229 @@
         </w:numPr>
         <w:ind w:left="716" w:hanging="716"/>
         <w:rPr>
+          <w:i w:val="0"/>
+        </w:rPr>
+      </w:pPr>
+      <w:r>
+        <w:rPr>
+          <w:i w:val="0"/>
+        </w:rPr>
+        <w:tab/>
+      </w:r>
+    </w:p>
+    <w:p>
+      <w:pPr>
+        <w:pStyle w:val="level3text"/>
+        <w:numPr>
+          <w:ilvl w:val="12"/>
+          <w:numId w:val="0"/>
+        </w:numPr>
+        <w:ind w:left="716" w:hanging="716"/>
+        <w:rPr>
           <w:rFonts w:ascii="Courier New" w:hAnsi="Courier New" w:cs="Courier New"/>
           <w:i w:val="0"/>
         </w:rPr>
       </w:pPr>
+      <w:proofErr w:type="gramStart"/>
       <w:r>
         <w:rPr>
           <w:rFonts w:ascii="Courier New" w:hAnsi="Courier New" w:cs="Courier New"/>
           <w:i w:val="0"/>
         </w:rPr>
-        <w:t>Program complete. Results:</w:t>
+        <w:t>Program working to find match.</w:t>
+      </w:r>
+      <w:proofErr w:type="gramEnd"/>
+    </w:p>
+    <w:p>
+      <w:pPr>
+        <w:pStyle w:val="level3text"/>
+        <w:numPr>
+          <w:ilvl w:val="12"/>
+          <w:numId w:val="0"/>
+        </w:numPr>
+        <w:rPr>
+          <w:rFonts w:ascii="Courier New" w:hAnsi="Courier New" w:cs="Courier New"/>
+          <w:i w:val="0"/>
+        </w:rPr>
+      </w:pPr>
+      <w:r>
+        <w:rPr>
+          <w:rFonts w:ascii="Courier New" w:hAnsi="Courier New" w:cs="Courier New"/>
+          <w:i w:val="0"/>
+        </w:rPr>
+        <w:t>Generating p</w:t>
+      </w:r>
+      <w:r>
+        <w:rPr>
+          <w:rFonts w:ascii="Courier New" w:hAnsi="Courier New" w:cs="Courier New"/>
+          <w:i w:val="0"/>
+        </w:rPr>
+        <w:t>opulation…</w:t>
+      </w:r>
+    </w:p>
+    <w:p>
+      <w:pPr>
+        <w:pStyle w:val="level3text"/>
+        <w:numPr>
+          <w:ilvl w:val="12"/>
+          <w:numId w:val="0"/>
+        </w:numPr>
+        <w:rPr>
+          <w:rFonts w:ascii="Courier New" w:hAnsi="Courier New" w:cs="Courier New"/>
+          <w:i w:val="0"/>
+        </w:rPr>
+      </w:pPr>
+      <w:r>
+        <w:rPr>
+          <w:rFonts w:ascii="Courier New" w:hAnsi="Courier New" w:cs="Courier New"/>
+          <w:i w:val="0"/>
+        </w:rPr>
+        <w:t>Performing fitness evaluation…</w:t>
+      </w:r>
+      <w:r>
+        <w:rPr>
+          <w:rFonts w:ascii="Courier New" w:hAnsi="Courier New" w:cs="Courier New"/>
+          <w:i w:val="0"/>
+        </w:rPr>
+        <w:tab/>
+      </w:r>
+    </w:p>
+    <w:p>
+      <w:pPr>
+        <w:pStyle w:val="level3text"/>
+        <w:numPr>
+          <w:ilvl w:val="12"/>
+          <w:numId w:val="0"/>
+        </w:numPr>
+        <w:rPr>
+          <w:rFonts w:ascii="Courier New" w:hAnsi="Courier New" w:cs="Courier New"/>
+          <w:i w:val="0"/>
+        </w:rPr>
+      </w:pPr>
+      <w:r>
+        <w:rPr>
+          <w:rFonts w:ascii="Courier New" w:hAnsi="Courier New" w:cs="Courier New"/>
+          <w:i w:val="0"/>
+        </w:rPr>
+        <w:t>Reducing p</w:t>
+      </w:r>
+      <w:r>
+        <w:rPr>
+          <w:rFonts w:ascii="Courier New" w:hAnsi="Courier New" w:cs="Courier New"/>
+          <w:i w:val="0"/>
+        </w:rPr>
+        <w:t>opulation...</w:t>
+      </w:r>
+    </w:p>
+    <w:p>
+      <w:pPr>
+        <w:pStyle w:val="level3text"/>
+        <w:numPr>
+          <w:ilvl w:val="12"/>
+          <w:numId w:val="0"/>
+        </w:numPr>
+        <w:rPr>
+          <w:rFonts w:ascii="Courier New" w:hAnsi="Courier New" w:cs="Courier New"/>
+          <w:i w:val="0"/>
+        </w:rPr>
+      </w:pPr>
+      <w:r>
+        <w:rPr>
+          <w:rFonts w:ascii="Courier New" w:hAnsi="Courier New" w:cs="Courier New"/>
+          <w:i w:val="0"/>
+        </w:rPr>
+        <w:t>Pairing parents and performing crossovers</w:t>
+      </w:r>
+      <w:r>
+        <w:rPr>
+          <w:rFonts w:ascii="Courier New" w:hAnsi="Courier New" w:cs="Courier New"/>
+          <w:i w:val="0"/>
+        </w:rPr>
+        <w:t>…</w:t>
+      </w:r>
+    </w:p>
+    <w:p>
+      <w:pPr>
+        <w:pStyle w:val="level3text"/>
+        <w:numPr>
+          <w:ilvl w:val="12"/>
+          <w:numId w:val="0"/>
+        </w:numPr>
+        <w:rPr>
+          <w:rFonts w:ascii="Courier New" w:hAnsi="Courier New" w:cs="Courier New"/>
+          <w:i w:val="0"/>
+        </w:rPr>
+      </w:pPr>
+      <w:r>
+        <w:rPr>
+          <w:rFonts w:ascii="Courier New" w:hAnsi="Courier New" w:cs="Courier New"/>
+          <w:i w:val="0"/>
+        </w:rPr>
+        <w:t>Selecting individuals for mutation</w:t>
+      </w:r>
+      <w:r>
+        <w:rPr>
+          <w:rFonts w:ascii="Courier New" w:hAnsi="Courier New" w:cs="Courier New"/>
+          <w:i w:val="0"/>
+        </w:rPr>
+        <w:t>…</w:t>
+      </w:r>
+    </w:p>
+    <w:p>
+      <w:pPr>
+        <w:pStyle w:val="level3text"/>
+        <w:numPr>
+          <w:ilvl w:val="12"/>
+          <w:numId w:val="0"/>
+        </w:numPr>
+        <w:rPr>
+          <w:rFonts w:ascii="Courier New" w:hAnsi="Courier New" w:cs="Courier New"/>
+          <w:i w:val="0"/>
+        </w:rPr>
+      </w:pPr>
+      <w:r>
+        <w:rPr>
+          <w:rFonts w:ascii="Courier New" w:hAnsi="Courier New" w:cs="Courier New"/>
+          <w:i w:val="0"/>
+        </w:rPr>
+        <w:t>Performing final fitness evaluation…</w:t>
+      </w:r>
+      <w:r>
+        <w:rPr>
+          <w:rFonts w:ascii="Courier New" w:hAnsi="Courier New" w:cs="Courier New"/>
+          <w:i w:val="0"/>
+        </w:rPr>
+        <w:tab/>
+      </w:r>
+    </w:p>
+    <w:p>
+      <w:pPr>
+        <w:pStyle w:val="level3text"/>
+        <w:numPr>
+          <w:ilvl w:val="12"/>
+          <w:numId w:val="0"/>
+        </w:numPr>
+        <w:ind w:left="716" w:hanging="716"/>
+        <w:rPr>
+          <w:rFonts w:ascii="Courier New" w:hAnsi="Courier New" w:cs="Courier New"/>
+          <w:i w:val="0"/>
+        </w:rPr>
+      </w:pPr>
+      <w:proofErr w:type="gramStart"/>
+      <w:r>
+        <w:rPr>
+          <w:rFonts w:ascii="Courier New" w:hAnsi="Courier New" w:cs="Courier New"/>
+          <w:i w:val="0"/>
+        </w:rPr>
+        <w:t>Program complete.</w:t>
+      </w:r>
+      <w:proofErr w:type="gramEnd"/>
+      <w:r>
+        <w:rPr>
+          <w:rFonts w:ascii="Courier New" w:hAnsi="Courier New" w:cs="Courier New"/>
+          <w:i w:val="0"/>
+        </w:rPr>
+        <w:t xml:space="preserve"> Results:</w:t>
       </w:r>
     </w:p>
     <w:p>
@@ -4576,14 +4972,28 @@
           <w:rFonts w:ascii="Courier New" w:hAnsi="Courier New" w:cs="Courier New"/>
           <w:i w:val="0"/>
         </w:rPr>
-        <w:t>(TBD)</w:t>
-      </w:r>
-      <w:r>
+        <w:t>Fittest Function:</w:t>
+      </w:r>
+    </w:p>
+    <w:p>
+      <w:pPr>
+        <w:pStyle w:val="level3text"/>
+        <w:numPr>
+          <w:ilvl w:val="12"/>
+          <w:numId w:val="0"/>
+        </w:numPr>
+        <w:ind w:left="716" w:firstLine="90"/>
         <w:rPr>
           <w:rFonts w:ascii="Courier New" w:hAnsi="Courier New" w:cs="Courier New"/>
           <w:i w:val="0"/>
         </w:rPr>
-        <w:tab/>
+      </w:pPr>
+      <w:r>
+        <w:rPr>
+          <w:rFonts w:ascii="Courier New" w:hAnsi="Courier New" w:cs="Courier New"/>
+          <w:i w:val="0"/>
+        </w:rPr>
+        <w:t>Fitness Value:</w:t>
       </w:r>
     </w:p>
     <w:p>
@@ -4604,7 +5014,6 @@
         <w:pStyle w:val="Heading3"/>
       </w:pPr>
       <w:r>
-        <w:lastRenderedPageBreak/>
         <w:t>Functional Requirements</w:t>
       </w:r>
     </w:p>
@@ -4677,13 +5086,16 @@
         <w:t>REQ-5:</w:t>
       </w:r>
       <w:r>
-        <w:t xml:space="preserve"> </w:t>
-      </w:r>
-      <w:r>
-        <w:t>Program will report periodic output data to the user while the program runs including, but not limited to:</w:t>
-      </w:r>
-      <w:r>
-        <w:t xml:space="preserve"> (TBD)</w:t>
+        <w:t xml:space="preserve"> Program will report periodic output data to the user </w:t>
+      </w:r>
+      <w:r>
+        <w:t>while the program runs</w:t>
+      </w:r>
+      <w:r>
+        <w:t>.</w:t>
+      </w:r>
+      <w:r>
+        <w:tab/>
       </w:r>
     </w:p>
     <w:p>
@@ -4767,7 +5179,7 @@
     </w:p>
     <w:p>
       <w:r>
-        <w:t>TBD</w:t>
+        <w:t>NA</w:t>
       </w:r>
     </w:p>
     <w:p>
@@ -4784,87 +5196,88 @@
         <w:ind w:left="1714"/>
       </w:pPr>
       <w:r>
-        <w:t>REQ-8</w:t>
-      </w:r>
-      <w:r>
-        <w:t>:</w:t>
+        <w:t xml:space="preserve">REQ-8: Program shall use a </w:t>
+      </w:r>
+      <w:r>
+        <w:t>pre</w:t>
+      </w:r>
+      <w:r>
+        <w:t xml:space="preserve">-generated and </w:t>
+      </w:r>
+      <w:r>
+        <w:t xml:space="preserve">programmed </w:t>
+      </w:r>
+      <w:r>
+        <w:t xml:space="preserve">set of </w:t>
+      </w:r>
+      <w:r>
+        <w:t xml:space="preserve">45 </w:t>
+      </w:r>
+      <w:r>
+        <w:t xml:space="preserve">training </w:t>
+      </w:r>
+      <w:r>
+        <w:t>input</w:t>
       </w:r>
       <w:r>
         <w:t xml:space="preserve"> </w:t>
       </w:r>
       <w:r>
-        <w:t>Program shall generate</w:t>
-      </w:r>
-      <w:r>
-        <w:t xml:space="preserve"> or use </w:t>
-      </w:r>
-      <w:r>
-        <w:t xml:space="preserve">a </w:t>
-      </w:r>
-      <w:r>
-        <w:t xml:space="preserve">preprogrammed (TBD) </w:t>
-      </w:r>
-      <w:r>
-        <w:t xml:space="preserve">set of training data consisting of no more than </w:t>
-      </w:r>
-      <w:r>
-        <w:t>(TBD)</w:t>
-      </w:r>
-      <w:r>
-        <w:t xml:space="preserve"> positive and negative integers that vary in range from each other and covering a total range of </w:t>
-      </w:r>
-      <w:r>
-        <w:t>(TBD</w:t>
-      </w:r>
-      <w:r>
-        <w:t>)</w:t>
-      </w:r>
-      <w:r>
-        <w:t>.</w:t>
-      </w:r>
-    </w:p>
-    <w:p>
-      <w:pPr>
-        <w:pStyle w:val="Heading2"/>
-      </w:pPr>
-      <w:bookmarkStart w:id="48" w:name="_Toc374171000"/>
-      <w:r>
-        <w:t>Population</w:t>
-      </w:r>
-      <w:bookmarkEnd w:id="48"/>
-    </w:p>
-    <w:p>
-      <w:pPr>
-        <w:pStyle w:val="Heading3"/>
-      </w:pPr>
-      <w:r>
-        <w:t>Description</w:t>
-      </w:r>
-    </w:p>
-    <w:p>
-      <w:r>
-        <w:t>The program will randomly generate a set of individual equations to be evaluated against the training data for fitness to the target equation.</w:t>
-      </w:r>
-    </w:p>
-    <w:p>
-      <w:pPr>
-        <w:pStyle w:val="Heading3"/>
-      </w:pPr>
-      <w:r>
-        <w:t>Stimulus/Response Sequences</w:t>
-      </w:r>
-    </w:p>
-    <w:p>
-      <w:r>
-        <w:t>TBD</w:t>
-      </w:r>
-    </w:p>
-    <w:p>
-      <w:pPr>
-        <w:pStyle w:val="Heading3"/>
-      </w:pPr>
-      <w:r>
-        <w:t>Functional Requirements</w:t>
+        <w:t>X</w:t>
+      </w:r>
+      <w:r>
+        <w:t xml:space="preserve"> constants</w:t>
+      </w:r>
+      <w:r>
+        <w:t xml:space="preserve"> </w:t>
+      </w:r>
+      <w:r>
+        <w:t xml:space="preserve">where one third each are randomly generated in the </w:t>
+      </w:r>
+      <w:r>
+        <w:t>ranges</w:t>
+      </w:r>
+    </w:p>
+    <w:p>
+      <w:pPr>
+        <w:pStyle w:val="requirement"/>
+        <w:numPr>
+          <w:ilvl w:val="0"/>
+          <w:numId w:val="12"/>
+        </w:numPr>
+      </w:pPr>
+      <w:r>
+        <w:t>-10 to 10</w:t>
+      </w:r>
+    </w:p>
+    <w:p>
+      <w:pPr>
+        <w:pStyle w:val="requirement"/>
+        <w:numPr>
+          <w:ilvl w:val="0"/>
+          <w:numId w:val="12"/>
+        </w:numPr>
+      </w:pPr>
+      <w:r>
+        <w:t>-100 to 100</w:t>
+      </w:r>
+    </w:p>
+    <w:p>
+      <w:pPr>
+        <w:pStyle w:val="requirement"/>
+        <w:numPr>
+          <w:ilvl w:val="0"/>
+          <w:numId w:val="12"/>
+        </w:numPr>
+      </w:pPr>
+      <w:r>
+        <w:t>-</w:t>
+      </w:r>
+      <w:r>
+        <w:t>1000 to 1000</w:t>
+      </w:r>
+      <w:r>
+        <w:t xml:space="preserve">. </w:t>
       </w:r>
     </w:p>
     <w:p>
@@ -4873,19 +5286,40 @@
         <w:ind w:left="1714"/>
       </w:pPr>
       <w:r>
-        <w:t>REQ-</w:t>
-      </w:r>
-      <w:r>
-        <w:t>9</w:t>
+        <w:t>REQ-8</w:t>
+      </w:r>
+      <w:r>
+        <w:t>.1</w:t>
       </w:r>
       <w:r>
         <w:t>:</w:t>
       </w:r>
       <w:r>
+        <w:t xml:space="preserve"> Stretch: </w:t>
+      </w:r>
+      <w:r>
+        <w:t xml:space="preserve">Program shall use a </w:t>
+      </w:r>
+      <w:r>
+        <w:t>pre</w:t>
+      </w:r>
+      <w:r>
+        <w:t xml:space="preserve">-generated </w:t>
+      </w:r>
+      <w:r>
+        <w:t xml:space="preserve">and </w:t>
+      </w:r>
+      <w:r>
+        <w:t>programmed set of 45 training data X</w:t>
+      </w:r>
+      <w:r>
+        <w:t xml:space="preserve"> constants</w:t>
+      </w:r>
+      <w:r>
         <w:t xml:space="preserve"> </w:t>
       </w:r>
       <w:r>
-        <w:t>Program shall randomly generate a configurable number of populations of individual candidates for fitness evaluation.</w:t>
+        <w:t>that are randomly generated in the range -2 to 2.</w:t>
       </w:r>
     </w:p>
     <w:p>
@@ -4893,17 +5327,50 @@
         <w:pStyle w:val="requirement"/>
         <w:ind w:left="1714"/>
       </w:pPr>
-      <w:r>
-        <w:t>REQ-10</w:t>
-      </w:r>
-      <w:r>
-        <w:t>:</w:t>
-      </w:r>
-      <w:r>
-        <w:t xml:space="preserve"> </w:t>
-      </w:r>
-      <w:r>
-        <w:t>Program will generate populations until a solution match is found or until 15 minutes has passed, whichever comes first.</w:t>
+    </w:p>
+    <w:p>
+      <w:pPr>
+        <w:pStyle w:val="Heading2"/>
+      </w:pPr>
+      <w:bookmarkStart w:id="48" w:name="_Toc374171000"/>
+      <w:r>
+        <w:lastRenderedPageBreak/>
+        <w:t>Population</w:t>
+      </w:r>
+      <w:bookmarkEnd w:id="48"/>
+    </w:p>
+    <w:p>
+      <w:pPr>
+        <w:pStyle w:val="Heading3"/>
+      </w:pPr>
+      <w:r>
+        <w:t>Description</w:t>
+      </w:r>
+    </w:p>
+    <w:p>
+      <w:r>
+        <w:t>The program will randomly generate a set of individual equations to be evaluated against the training data for fitness to the target equation.</w:t>
+      </w:r>
+    </w:p>
+    <w:p>
+      <w:pPr>
+        <w:pStyle w:val="Heading3"/>
+      </w:pPr>
+      <w:r>
+        <w:t>Stimulus/Response Sequences</w:t>
+      </w:r>
+    </w:p>
+    <w:p>
+      <w:r>
+        <w:t>NA</w:t>
+      </w:r>
+    </w:p>
+    <w:p>
+      <w:pPr>
+        <w:pStyle w:val="Heading3"/>
+      </w:pPr>
+      <w:r>
+        <w:t>Functional Requirements</w:t>
       </w:r>
     </w:p>
     <w:p>
@@ -4912,58 +5379,19 @@
         <w:ind w:left="1714"/>
       </w:pPr>
       <w:r>
-        <w:lastRenderedPageBreak/>
-        <w:t xml:space="preserve">REG-11: </w:t>
-      </w:r>
-      <w:r>
-        <w:t>Program shall use user</w:t>
-      </w:r>
-      <w:r>
-        <w:t xml:space="preserve"> input to determine the size of all the populations for that training execution.</w:t>
-      </w:r>
-    </w:p>
-    <w:p>
-      <w:pPr>
-        <w:pStyle w:val="Heading2"/>
-      </w:pPr>
-      <w:bookmarkStart w:id="49" w:name="_Toc374171001"/>
-      <w:r>
-        <w:t>Individual Equation Trees</w:t>
-      </w:r>
-      <w:bookmarkEnd w:id="49"/>
-    </w:p>
-    <w:p>
-      <w:pPr>
-        <w:pStyle w:val="Heading3"/>
-      </w:pPr>
-      <w:r>
-        <w:t>Description</w:t>
-      </w:r>
-    </w:p>
-    <w:p>
-      <w:r>
-        <w:t>The individuals generated for the population will be binary trees of a depth input at the start of the program. The nodes will be operators which take either operators or operands for their next level. These will be generated randomly operators include + - * and / while operands include the variable X and integers whose range is TBD.</w:t>
-      </w:r>
-    </w:p>
-    <w:p>
-      <w:pPr>
-        <w:pStyle w:val="Heading3"/>
-      </w:pPr>
-      <w:r>
-        <w:t>Stimulus/Response Sequences</w:t>
-      </w:r>
-    </w:p>
-    <w:p>
-      <w:r>
-        <w:t>TBD</w:t>
-      </w:r>
-    </w:p>
-    <w:p>
-      <w:pPr>
-        <w:pStyle w:val="Heading3"/>
-      </w:pPr>
-      <w:r>
-        <w:t>Functional Requirements</w:t>
+        <w:t>REQ-</w:t>
+      </w:r>
+      <w:r>
+        <w:t>9</w:t>
+      </w:r>
+      <w:r>
+        <w:t>:</w:t>
+      </w:r>
+      <w:r>
+        <w:t xml:space="preserve"> </w:t>
+      </w:r>
+      <w:r>
+        <w:t>Program shall randomly generate a configurable number of populations of individual candidates for fitness evaluation.</w:t>
       </w:r>
     </w:p>
     <w:p>
@@ -4972,10 +5400,7 @@
         <w:ind w:left="1714"/>
       </w:pPr>
       <w:r>
-        <w:t>REQ-</w:t>
-      </w:r>
-      <w:r>
-        <w:t>12</w:t>
+        <w:t>REQ-10</w:t>
       </w:r>
       <w:r>
         <w:t>:</w:t>
@@ -4984,13 +5409,7 @@
         <w:t xml:space="preserve"> </w:t>
       </w:r>
       <w:r>
-        <w:t xml:space="preserve">Program shall generate populations’ individual equations using a </w:t>
-      </w:r>
-      <w:r>
-        <w:t xml:space="preserve">binary </w:t>
-      </w:r>
-      <w:r>
-        <w:t>tree building method.</w:t>
+        <w:t>Program will generate populations until a solution match is found or until 15 minutes has passed, whichever comes first.</w:t>
       </w:r>
     </w:p>
     <w:p>
@@ -4999,16 +5418,72 @@
         <w:ind w:left="1714"/>
       </w:pPr>
       <w:r>
-        <w:t xml:space="preserve">REQ-13: </w:t>
-      </w:r>
-      <w:r>
-        <w:t xml:space="preserve">Program shall not allow trees to exceed a depth greater than a user </w:t>
-      </w:r>
-      <w:r>
-        <w:t>input</w:t>
-      </w:r>
-      <w:r>
-        <w:t xml:space="preserve"> number.</w:t>
+        <w:t>REQ</w:t>
+      </w:r>
+      <w:r>
+        <w:t xml:space="preserve">-11: </w:t>
+      </w:r>
+      <w:r>
+        <w:t>Program shall use user</w:t>
+      </w:r>
+      <w:r>
+        <w:t xml:space="preserve"> input to determine the size of all the populations for that training execution.</w:t>
+      </w:r>
+    </w:p>
+    <w:p>
+      <w:pPr>
+        <w:pStyle w:val="Heading2"/>
+      </w:pPr>
+      <w:bookmarkStart w:id="49" w:name="_Toc374171001"/>
+      <w:r>
+        <w:t>Individual Equation Trees</w:t>
+      </w:r>
+      <w:bookmarkEnd w:id="49"/>
+    </w:p>
+    <w:p>
+      <w:pPr>
+        <w:pStyle w:val="Heading3"/>
+      </w:pPr>
+      <w:r>
+        <w:t>Description</w:t>
+      </w:r>
+    </w:p>
+    <w:p>
+      <w:r>
+        <w:t xml:space="preserve">The individuals generated for the population will be binary trees of a depth input at the start of the program. The nodes will be operators which take either operators or operands for their next level. These will be randomly </w:t>
+      </w:r>
+      <w:r>
+        <w:t xml:space="preserve">generated </w:t>
+      </w:r>
+      <w:r>
+        <w:t xml:space="preserve">operators + - * and / while operands include the variable X and integers whose range is </w:t>
+      </w:r>
+      <w:r>
+        <w:t>0-9</w:t>
+      </w:r>
+      <w:r>
+        <w:t>.</w:t>
+      </w:r>
+    </w:p>
+    <w:p>
+      <w:pPr>
+        <w:pStyle w:val="Heading3"/>
+      </w:pPr>
+      <w:r>
+        <w:t>Stimulus/Response Sequences</w:t>
+      </w:r>
+    </w:p>
+    <w:p>
+      <w:r>
+        <w:t>NA</w:t>
+      </w:r>
+    </w:p>
+    <w:p>
+      <w:pPr>
+        <w:pStyle w:val="Heading3"/>
+      </w:pPr>
+      <w:r>
+        <w:t>Functional Requirements</w:t>
       </w:r>
     </w:p>
     <w:p>
@@ -5017,34 +5492,25 @@
         <w:ind w:left="1714"/>
       </w:pPr>
       <w:r>
-        <w:t xml:space="preserve">REQ-14: </w:t>
-      </w:r>
-      <w:r>
-        <w:t>Program shall randomly generate each tree node from a finite list of operands (</w:t>
-      </w:r>
-      <w:r>
-        <w:t>positive and negative integers, range TBD</w:t>
-      </w:r>
-      <w:r>
-        <w:t>) and operators (+</w:t>
+        <w:t>REQ-</w:t>
+      </w:r>
+      <w:r>
+        <w:t>12</w:t>
+      </w:r>
+      <w:r>
+        <w:t>:</w:t>
       </w:r>
       <w:r>
         <w:t xml:space="preserve"> </w:t>
       </w:r>
       <w:r>
-        <w:t>-</w:t>
-      </w:r>
-      <w:r>
-        <w:t xml:space="preserve"> </w:t>
-      </w:r>
-      <w:r>
-        <w:t>/</w:t>
-      </w:r>
-      <w:r>
-        <w:t xml:space="preserve"> </w:t>
-      </w:r>
-      <w:r>
-        <w:t>*).</w:t>
+        <w:t xml:space="preserve">Program shall generate populations’ individual equations using a </w:t>
+      </w:r>
+      <w:r>
+        <w:t xml:space="preserve">binary </w:t>
+      </w:r>
+      <w:r>
+        <w:t>tree building method.</w:t>
       </w:r>
     </w:p>
     <w:p>
@@ -5053,66 +5519,16 @@
         <w:ind w:left="1714"/>
       </w:pPr>
       <w:r>
-        <w:t xml:space="preserve">REQ-15: </w:t>
-      </w:r>
-      <w:r>
-        <w:t>Program shall prevent errors of bad operations (divide by zero) and bad configuration inputs (</w:t>
-      </w:r>
-      <w:r>
-        <w:t xml:space="preserve">negative </w:t>
-      </w:r>
-      <w:r>
-        <w:t>generations).</w:t>
-      </w:r>
-    </w:p>
-    <w:p>
-      <w:pPr>
-        <w:pStyle w:val="Heading2"/>
-      </w:pPr>
-      <w:bookmarkStart w:id="50" w:name="_Toc374171002"/>
-      <w:r>
-        <w:t>Fitness Evaluation</w:t>
-      </w:r>
-      <w:r>
-        <w:t xml:space="preserve"> and Selection</w:t>
-      </w:r>
-      <w:bookmarkEnd w:id="50"/>
-    </w:p>
-    <w:p>
-      <w:pPr>
-        <w:pStyle w:val="Heading3"/>
-      </w:pPr>
-      <w:r>
-        <w:t>Description</w:t>
-      </w:r>
-    </w:p>
-    <w:p>
-      <w:r>
-        <w:t>Each tree Individual will be evaluated for closeness to match with the target equation. This is figured by a method of running the training data Xs through the equation and evaluating the closeness of its Y result to the Y result of the same X in the training data. This delta is added for all training pairs and the sum compared to the</w:t>
-      </w:r>
-      <w:r>
-        <w:t xml:space="preserve"> sum of the Ys in the training data. When all equations have been analyzed, those with the closest fit, as determined by the percent of fit items entered at the start of the program, are kept for further processing. If a match is found (Fitness Value = 0) the program is stopped.</w:t>
-      </w:r>
-    </w:p>
-    <w:p>
-      <w:pPr>
-        <w:pStyle w:val="Heading3"/>
-      </w:pPr>
-      <w:r>
-        <w:t>Stimulus/Response Sequences</w:t>
-      </w:r>
-    </w:p>
-    <w:p>
-      <w:r>
-        <w:t>TBD</w:t>
-      </w:r>
-    </w:p>
-    <w:p>
-      <w:pPr>
-        <w:pStyle w:val="Heading3"/>
-      </w:pPr>
-      <w:r>
-        <w:t>Functional Requirements</w:t>
+        <w:t xml:space="preserve">REQ-13: </w:t>
+      </w:r>
+      <w:r>
+        <w:t xml:space="preserve">Program shall not allow trees to exceed a depth greater than a user </w:t>
+      </w:r>
+      <w:r>
+        <w:t>input</w:t>
+      </w:r>
+      <w:r>
+        <w:t xml:space="preserve"> number.</w:t>
       </w:r>
     </w:p>
     <w:p>
@@ -5121,31 +5537,43 @@
         <w:ind w:left="1714"/>
       </w:pPr>
       <w:r>
-        <w:t>REQ-</w:t>
-      </w:r>
-      <w:r>
-        <w:t>16</w:t>
-      </w:r>
-      <w:r>
-        <w:t>:</w:t>
+        <w:t xml:space="preserve">REQ-14: </w:t>
+      </w:r>
+      <w:r>
+        <w:t>Program shall randomly generate each tree node from a finite list of operands (</w:t>
+      </w:r>
+      <w:r>
+        <w:t xml:space="preserve">positive and negative </w:t>
+      </w:r>
+      <w:r>
+        <w:t xml:space="preserve">integers, </w:t>
+      </w:r>
+      <w:r>
+        <w:t>0-9, and the training input X</w:t>
+      </w:r>
+      <w:r>
+        <w:t>) and operators</w:t>
+      </w:r>
+      <w:r>
+        <w:t xml:space="preserve"> (+</w:t>
       </w:r>
       <w:r>
         <w:t xml:space="preserve"> </w:t>
       </w:r>
       <w:r>
-        <w:t xml:space="preserve">Program shall evaluate the fitness, to match equation </w:t>
-      </w:r>
-      <w:r>
-        <w:t>Y = (</w:t>
-      </w:r>
-      <w:r>
-        <w:t>-3X^2 + 7</w:t>
-      </w:r>
-      <w:r>
-        <w:t>) / 2),</w:t>
-      </w:r>
-      <w:r>
-        <w:t xml:space="preserve"> of each individual in each population using provided training data.</w:t>
+        <w:t>-</w:t>
+      </w:r>
+      <w:r>
+        <w:t xml:space="preserve"> </w:t>
+      </w:r>
+      <w:r>
+        <w:t>/</w:t>
+      </w:r>
+      <w:r>
+        <w:t xml:space="preserve"> </w:t>
+      </w:r>
+      <w:r>
+        <w:t>*).</w:t>
       </w:r>
     </w:p>
     <w:p>
@@ -5154,34 +5582,86 @@
         <w:ind w:left="1714"/>
       </w:pPr>
       <w:r>
-        <w:t>REQ-16.1 Stretch</w:t>
-      </w:r>
-      <w:r>
-        <w:t>:</w:t>
-      </w:r>
-      <w:r>
-        <w:t xml:space="preserve"> </w:t>
-      </w:r>
-      <w:r>
-        <w:t xml:space="preserve">Program shall evaluate the fitness, to match equation </w:t>
-      </w:r>
-      <w:r>
-        <w:t>Y = (-3</w:t>
-      </w:r>
-      <w:r>
-        <w:t>X^3</w:t>
-      </w:r>
-      <w:r>
-        <w:t xml:space="preserve"> + 7) / 2),</w:t>
-      </w:r>
-      <w:r>
-        <w:t xml:space="preserve"> of each individual in each population using training data</w:t>
-      </w:r>
-      <w:r>
-        <w:t xml:space="preserve"> -2 &lt;= X &lt;= 2</w:t>
-      </w:r>
-      <w:r>
-        <w:t>.</w:t>
+        <w:t xml:space="preserve">REQ-15: </w:t>
+      </w:r>
+      <w:r>
+        <w:t>Program shall prevent errors of bad operations (divide by zero) and bad configuration inputs (</w:t>
+      </w:r>
+      <w:r>
+        <w:t xml:space="preserve">negative </w:t>
+      </w:r>
+      <w:r>
+        <w:t>generations).</w:t>
+      </w:r>
+    </w:p>
+    <w:p>
+      <w:pPr>
+        <w:pStyle w:val="Heading2"/>
+      </w:pPr>
+      <w:bookmarkStart w:id="50" w:name="_Toc374171002"/>
+      <w:r>
+        <w:t>Fitness Evaluation</w:t>
+      </w:r>
+      <w:r>
+        <w:t xml:space="preserve"> and Selection</w:t>
+      </w:r>
+      <w:bookmarkEnd w:id="50"/>
+    </w:p>
+    <w:p>
+      <w:pPr>
+        <w:pStyle w:val="Heading3"/>
+      </w:pPr>
+      <w:r>
+        <w:t>Description</w:t>
+      </w:r>
+    </w:p>
+    <w:p>
+      <w:r>
+        <w:t xml:space="preserve">Each tree Individual will be evaluated for closeness to match with the target equation. This is figured by a method of running the training data </w:t>
+      </w:r>
+      <w:proofErr w:type="spellStart"/>
+      <w:r>
+        <w:t>Xs</w:t>
+      </w:r>
+      <w:proofErr w:type="spellEnd"/>
+      <w:r>
+        <w:t xml:space="preserve"> through the equation and evaluating the closeness of its Y result to the Y result of the same X in the training data. This delta is added for all training pairs and the sum compared to the</w:t>
+      </w:r>
+      <w:r>
+        <w:t xml:space="preserve"> sum of the </w:t>
+      </w:r>
+      <w:proofErr w:type="spellStart"/>
+      <w:r>
+        <w:t>Ys</w:t>
+      </w:r>
+      <w:proofErr w:type="spellEnd"/>
+      <w:r>
+        <w:t xml:space="preserve"> in the training data. When all equations </w:t>
+      </w:r>
+      <w:r>
+        <w:lastRenderedPageBreak/>
+        <w:t>have been analyzed, those with the closest fit, as determined by the percent of fit items entered at the start of the program, are kept for further processing. If a match is found (Fitness Value = 0) the program is stopped.</w:t>
+      </w:r>
+    </w:p>
+    <w:p>
+      <w:pPr>
+        <w:pStyle w:val="Heading3"/>
+      </w:pPr>
+      <w:r>
+        <w:t>Stimulus/Response Sequences</w:t>
+      </w:r>
+    </w:p>
+    <w:p>
+      <w:r>
+        <w:t>NA</w:t>
+      </w:r>
+    </w:p>
+    <w:p>
+      <w:pPr>
+        <w:pStyle w:val="Heading3"/>
+      </w:pPr>
+      <w:r>
+        <w:t>Functional Requirements</w:t>
       </w:r>
     </w:p>
     <w:p>
@@ -5189,6 +5669,33 @@
         <w:pStyle w:val="requirement"/>
         <w:ind w:left="1714"/>
       </w:pPr>
+      <w:r>
+        <w:t>REQ-</w:t>
+      </w:r>
+      <w:r>
+        <w:t>16</w:t>
+      </w:r>
+      <w:r>
+        <w:t>:</w:t>
+      </w:r>
+      <w:r>
+        <w:t xml:space="preserve"> </w:t>
+      </w:r>
+      <w:r>
+        <w:t xml:space="preserve">Program shall evaluate the fitness, to match equation </w:t>
+      </w:r>
+      <w:r>
+        <w:t>Y = (</w:t>
+      </w:r>
+      <w:r>
+        <w:t>-3X^2 + 7</w:t>
+      </w:r>
+      <w:r>
+        <w:t>) / 2),</w:t>
+      </w:r>
+      <w:r>
+        <w:t xml:space="preserve"> of each individual in each population using provided training data.</w:t>
+      </w:r>
     </w:p>
     <w:p>
       <w:pPr>
@@ -5196,13 +5703,34 @@
         <w:ind w:left="1714"/>
       </w:pPr>
       <w:r>
-        <w:t>REQ-17</w:t>
+        <w:t>REQ-16.1 Stretch</w:t>
       </w:r>
       <w:r>
         <w:t>:</w:t>
       </w:r>
       <w:r>
-        <w:t xml:space="preserve"> Program shall immediately approve of any individual matching the target equation exactly.</w:t>
+        <w:t xml:space="preserve"> </w:t>
+      </w:r>
+      <w:r>
+        <w:t xml:space="preserve">Program shall evaluate the fitness, to match equation </w:t>
+      </w:r>
+      <w:r>
+        <w:t>Y = (-3</w:t>
+      </w:r>
+      <w:r>
+        <w:t>X^3</w:t>
+      </w:r>
+      <w:r>
+        <w:t xml:space="preserve"> + 7) / 2),</w:t>
+      </w:r>
+      <w:r>
+        <w:t xml:space="preserve"> of each individual in each population using training data</w:t>
+      </w:r>
+      <w:r>
+        <w:t xml:space="preserve"> -2 &lt;= X &lt;= 2</w:t>
+      </w:r>
+      <w:r>
+        <w:t>.</w:t>
       </w:r>
     </w:p>
     <w:p>
@@ -5211,17 +5739,13 @@
         <w:ind w:left="1714"/>
       </w:pPr>
       <w:r>
-        <w:lastRenderedPageBreak/>
-        <w:t xml:space="preserve">REQ-18: </w:t>
-      </w:r>
-      <w:r>
-        <w:t xml:space="preserve">When a population doesn’t produce an approved equation, the program shall modify the population to create a new population using Selection, Reproduction, and Mutation </w:t>
-      </w:r>
-      <w:r>
-        <w:t>operations</w:t>
-      </w:r>
-      <w:r>
-        <w:t>.</w:t>
+        <w:t>REQ-17</w:t>
+      </w:r>
+      <w:r>
+        <w:t>:</w:t>
+      </w:r>
+      <w:r>
+        <w:t xml:space="preserve"> Program shall immediately approve of any individual matching the target equation exactly.</w:t>
       </w:r>
     </w:p>
     <w:p>
@@ -5230,83 +5754,16 @@
         <w:ind w:left="1714"/>
       </w:pPr>
       <w:r>
-        <w:t xml:space="preserve">REQ-19:  </w:t>
-      </w:r>
-      <w:r>
-        <w:t xml:space="preserve">Program shall perform natural selection by using the </w:t>
-      </w:r>
-      <w:r>
-        <w:t>input</w:t>
-      </w:r>
-      <w:r>
-        <w:t xml:space="preserve"> setting for a population’s fitness bar to </w:t>
-      </w:r>
-      <w:r>
-        <w:t>retain</w:t>
-      </w:r>
-      <w:r>
-        <w:t xml:space="preserve"> the </w:t>
-      </w:r>
-      <w:r>
-        <w:t xml:space="preserve">top </w:t>
-      </w:r>
-      <w:r>
-        <w:t>fit</w:t>
-      </w:r>
-      <w:r>
-        <w:t xml:space="preserve"> </w:t>
-      </w:r>
-      <w:r>
-        <w:t>percent of the population.</w:t>
-      </w:r>
-    </w:p>
-    <w:p/>
-    <w:p>
-      <w:pPr>
-        <w:pStyle w:val="Heading2"/>
-      </w:pPr>
-      <w:bookmarkStart w:id="51" w:name="_Toc374171003"/>
-      <w:r>
-        <w:t>Crossover and Mutation</w:t>
-      </w:r>
-      <w:bookmarkEnd w:id="51"/>
-    </w:p>
-    <w:p>
-      <w:pPr>
-        <w:pStyle w:val="Heading3"/>
-      </w:pPr>
-      <w:r>
-        <w:t>Description</w:t>
-      </w:r>
-    </w:p>
-    <w:p>
-      <w:pPr>
-        <w:pStyle w:val="template"/>
-        <w:rPr>
-          <w:i w:val="0"/>
-        </w:rPr>
-      </w:pPr>
-      <w:r>
-        <w:rPr>
-          <w:i w:val="0"/>
-        </w:rPr>
-        <w:t>The program will create children form pairs of fit parents and modify the children individuals with a small mutation operation where one node is swapped with another value of the same type. The fitness of the children will be evaluated against the training data in hopes that the program will have created match using the selection, crossover, and mutation operations.</w:t>
-      </w:r>
-    </w:p>
-    <w:p>
-      <w:pPr>
-        <w:pStyle w:val="Heading3"/>
-      </w:pPr>
-      <w:r>
-        <w:t>Stimulus/Response Sequences</w:t>
-      </w:r>
-    </w:p>
-    <w:p>
-      <w:pPr>
-        <w:pStyle w:val="Heading3"/>
-      </w:pPr>
-      <w:r>
-        <w:t>Functional Requirements</w:t>
+        <w:t xml:space="preserve">REQ-18: </w:t>
+      </w:r>
+      <w:r>
+        <w:t xml:space="preserve">When a population doesn’t produce an approved equation, the program shall modify the population to create a new population using Selection, Reproduction, and Mutation </w:t>
+      </w:r>
+      <w:r>
+        <w:t>operations</w:t>
+      </w:r>
+      <w:r>
+        <w:t>.</w:t>
       </w:r>
     </w:p>
     <w:p>
@@ -5315,16 +5772,83 @@
         <w:ind w:left="1714"/>
       </w:pPr>
       <w:r>
-        <w:t>REQ-</w:t>
-      </w:r>
-      <w:r>
-        <w:t>20</w:t>
-      </w:r>
-      <w:r>
-        <w:t>:</w:t>
-      </w:r>
-      <w:r>
-        <w:t xml:space="preserve"> Program shall pair the postselection population individuals randomly creating pairs of parents.</w:t>
+        <w:t xml:space="preserve">REQ-19:  </w:t>
+      </w:r>
+      <w:r>
+        <w:t xml:space="preserve">Program shall perform natural selection by using the </w:t>
+      </w:r>
+      <w:r>
+        <w:t>input</w:t>
+      </w:r>
+      <w:r>
+        <w:t xml:space="preserve"> setting for a population’s fitness bar to </w:t>
+      </w:r>
+      <w:r>
+        <w:t>retain</w:t>
+      </w:r>
+      <w:r>
+        <w:t xml:space="preserve"> the </w:t>
+      </w:r>
+      <w:r>
+        <w:t xml:space="preserve">top </w:t>
+      </w:r>
+      <w:r>
+        <w:t>fit</w:t>
+      </w:r>
+      <w:r>
+        <w:t xml:space="preserve"> </w:t>
+      </w:r>
+      <w:r>
+        <w:t>percent of the population.</w:t>
+      </w:r>
+    </w:p>
+    <w:p/>
+    <w:p>
+      <w:pPr>
+        <w:pStyle w:val="Heading2"/>
+      </w:pPr>
+      <w:bookmarkStart w:id="51" w:name="_Toc374171003"/>
+      <w:r>
+        <w:t>Crossover and Mutation</w:t>
+      </w:r>
+      <w:bookmarkEnd w:id="51"/>
+    </w:p>
+    <w:p>
+      <w:pPr>
+        <w:pStyle w:val="Heading3"/>
+      </w:pPr>
+      <w:r>
+        <w:t>Description</w:t>
+      </w:r>
+    </w:p>
+    <w:p>
+      <w:pPr>
+        <w:pStyle w:val="template"/>
+        <w:rPr>
+          <w:i w:val="0"/>
+        </w:rPr>
+      </w:pPr>
+      <w:r>
+        <w:rPr>
+          <w:i w:val="0"/>
+        </w:rPr>
+        <w:t>The program will create children form pairs of fit parents and modify the children individuals with a small mutation operation where one node is swapped with another value of the same type. The fitness of the children will be evaluated against the training data in hopes that the program will have created match using the selection, crossover, and mutation operations.</w:t>
+      </w:r>
+    </w:p>
+    <w:p>
+      <w:pPr>
+        <w:pStyle w:val="Heading3"/>
+      </w:pPr>
+      <w:r>
+        <w:t>Stimulus/Response Sequences</w:t>
+      </w:r>
+    </w:p>
+    <w:p>
+      <w:pPr>
+        <w:pStyle w:val="Heading3"/>
+      </w:pPr>
+      <w:r>
+        <w:t>Functional Requirements</w:t>
       </w:r>
     </w:p>
     <w:p>
@@ -5333,25 +5857,22 @@
         <w:ind w:left="1714"/>
       </w:pPr>
       <w:r>
-        <w:t xml:space="preserve">REQ-21: </w:t>
-      </w:r>
-      <w:r>
-        <w:t xml:space="preserve">Program shall perform reproduction </w:t>
-      </w:r>
-      <w:r>
-        <w:t xml:space="preserve">to produce new children individuals </w:t>
-      </w:r>
-      <w:r>
-        <w:t xml:space="preserve">by a method of crossover - swapping portions of </w:t>
-      </w:r>
-      <w:r>
-        <w:t>parent</w:t>
-      </w:r>
-      <w:r>
-        <w:t xml:space="preserve"> trees at a random level</w:t>
-      </w:r>
-      <w:r>
-        <w:t>.</w:t>
+        <w:t>REQ-</w:t>
+      </w:r>
+      <w:r>
+        <w:t>20</w:t>
+      </w:r>
+      <w:r>
+        <w:t>:</w:t>
+      </w:r>
+      <w:r>
+        <w:t xml:space="preserve"> Program shall pair the post</w:t>
+      </w:r>
+      <w:r>
+        <w:t>-</w:t>
+      </w:r>
+      <w:r>
+        <w:t>selection population individuals randomly creating pairs of parents.</w:t>
       </w:r>
     </w:p>
     <w:p>
@@ -5360,28 +5881,22 @@
         <w:ind w:left="1714"/>
       </w:pPr>
       <w:r>
-        <w:t xml:space="preserve">REQ-22: </w:t>
-      </w:r>
-      <w:r>
-        <w:t xml:space="preserve">Program shall perform mutation </w:t>
-      </w:r>
-      <w:r>
-        <w:t xml:space="preserve">on each child individual </w:t>
-      </w:r>
-      <w:r>
-        <w:t xml:space="preserve">by a method of changing out </w:t>
-      </w:r>
-      <w:r>
-        <w:t xml:space="preserve">a value of a node in their </w:t>
-      </w:r>
-      <w:r>
-        <w:t>tree</w:t>
-      </w:r>
-      <w:r>
-        <w:t>s</w:t>
-      </w:r>
-      <w:r>
-        <w:t xml:space="preserve"> - either an operator or operand at some level</w:t>
+        <w:t xml:space="preserve">REQ-21: </w:t>
+      </w:r>
+      <w:r>
+        <w:t xml:space="preserve">Program shall perform reproduction </w:t>
+      </w:r>
+      <w:r>
+        <w:t xml:space="preserve">to produce new children individuals </w:t>
+      </w:r>
+      <w:r>
+        <w:t xml:space="preserve">by a method of crossover - swapping portions of </w:t>
+      </w:r>
+      <w:r>
+        <w:t>parent</w:t>
+      </w:r>
+      <w:r>
+        <w:t xml:space="preserve"> trees at a random level</w:t>
       </w:r>
       <w:r>
         <w:t>.</w:t>
@@ -5393,31 +5908,73 @@
         <w:ind w:left="1714"/>
       </w:pPr>
       <w:r>
-        <w:t>REQ-23: Program shall evaluate the fitness of each child.</w:t>
+        <w:t xml:space="preserve">REQ-22: </w:t>
+      </w:r>
+      <w:r>
+        <w:t xml:space="preserve">Program shall perform mutation </w:t>
+      </w:r>
+      <w:r>
+        <w:t xml:space="preserve">on each child individual </w:t>
+      </w:r>
+      <w:r>
+        <w:t xml:space="preserve">by a method of changing out </w:t>
+      </w:r>
+      <w:r>
+        <w:t xml:space="preserve">a value of a node in their </w:t>
+      </w:r>
+      <w:r>
+        <w:t>tree</w:t>
+      </w:r>
+      <w:r>
+        <w:t>s</w:t>
+      </w:r>
+      <w:r>
+        <w:t xml:space="preserve"> - either an operator or operand at some level</w:t>
+      </w:r>
+      <w:r>
+        <w:t>.</w:t>
+      </w:r>
+    </w:p>
+    <w:p>
+      <w:pPr>
+        <w:pStyle w:val="requirement"/>
+        <w:ind w:left="1714"/>
+      </w:pPr>
+      <w:r>
+        <w:t>REQ-23: Program shall eva</w:t>
+      </w:r>
+      <w:r>
+        <w:t xml:space="preserve">luate the fitness of each child and </w:t>
+      </w:r>
+      <w:r>
+        <w:t>output the equation and fitness value of the fittest equation.</w:t>
+      </w:r>
+      <w:r>
+        <w:t xml:space="preserve"> </w:t>
       </w:r>
     </w:p>
     <w:p/>
-    <w:p/>
     <w:p>
       <w:pPr>
         <w:pStyle w:val="Heading1"/>
       </w:pPr>
-      <w:bookmarkStart w:id="52" w:name="_Toc439994690"/>
-      <w:bookmarkStart w:id="53" w:name="_Toc374171004"/>
-      <w:r>
+      <w:bookmarkStart w:id="52" w:name="_Toc374171004"/>
+      <w:bookmarkStart w:id="53" w:name="_Toc439994690"/>
+      <w:r>
+        <w:lastRenderedPageBreak/>
         <w:t>Other Nonfunctional Requirements</w:t>
       </w:r>
+      <w:bookmarkEnd w:id="52"/>
+    </w:p>
+    <w:p>
+      <w:pPr>
+        <w:pStyle w:val="Heading2"/>
+      </w:pPr>
+      <w:bookmarkStart w:id="54" w:name="_Toc374171005"/>
+      <w:r>
+        <w:t>Performance Requirements</w:t>
+      </w:r>
       <w:bookmarkEnd w:id="53"/>
-    </w:p>
-    <w:p>
-      <w:pPr>
-        <w:pStyle w:val="Heading2"/>
-      </w:pPr>
-      <w:bookmarkStart w:id="54" w:name="_Toc374171005"/>
-      <w:r>
-        <w:t>Performance Requirements</w:t>
-      </w:r>
-      <w:bookmarkEnd w:id="52"/>
       <w:bookmarkEnd w:id="54"/>
     </w:p>
     <w:p>
@@ -5426,21 +5983,21 @@
         <w:rPr>
           <w:i w:val="0"/>
         </w:rPr>
-      </w:pPr>
-      <w:r>
-        <w:rPr>
-          <w:i w:val="0"/>
-        </w:rPr>
-        <w:t>TBD</w:t>
-      </w:r>
-    </w:p>
-    <w:p>
-      <w:pPr>
-        <w:pStyle w:val="Heading2"/>
       </w:pPr>
       <w:bookmarkStart w:id="55" w:name="_Toc439994691"/>
       <w:bookmarkStart w:id="56" w:name="_Toc374171006"/>
       <w:r>
+        <w:rPr>
+          <w:i w:val="0"/>
+        </w:rPr>
+        <w:t>Not applicable in this class assignment.</w:t>
+      </w:r>
+    </w:p>
+    <w:p>
+      <w:pPr>
+        <w:pStyle w:val="Heading2"/>
+      </w:pPr>
+      <w:r>
         <w:t>Safety Requirements</w:t>
       </w:r>
       <w:bookmarkEnd w:id="55"/>
@@ -5509,13 +6066,7 @@
         <w:rPr>
           <w:i w:val="0"/>
         </w:rPr>
-        <w:t>TBD: Reliability, determining correct ranges of input settings, on-time performance of the algorithms</w:t>
-      </w:r>
-      <w:r>
-        <w:rPr>
-          <w:i w:val="0"/>
-        </w:rPr>
-        <w:t>, ability to hone inputs to get likelihood of close matches.</w:t>
+        <w:t>Not applicable in this class assignment.</w:t>
       </w:r>
     </w:p>
     <w:p>
@@ -5525,7 +6076,6 @@
       <w:bookmarkStart w:id="61" w:name="_Toc439994694"/>
       <w:bookmarkStart w:id="62" w:name="_Toc374171009"/>
       <w:r>
-        <w:lastRenderedPageBreak/>
         <w:t>Business Rules</w:t>
       </w:r>
       <w:bookmarkEnd w:id="61"/>
@@ -5538,19 +6088,19 @@
           <w:i w:val="0"/>
         </w:rPr>
       </w:pPr>
-      <w:r>
-        <w:rPr>
-          <w:i w:val="0"/>
-        </w:rPr>
-        <w:t>TBD: Input range limits, time limits, etc.</w:t>
-      </w:r>
-    </w:p>
-    <w:p>
-      <w:pPr>
-        <w:pStyle w:val="Heading1"/>
-      </w:pPr>
       <w:bookmarkStart w:id="63" w:name="_Toc439994695"/>
       <w:bookmarkStart w:id="64" w:name="_Toc374171010"/>
+      <w:r>
+        <w:rPr>
+          <w:i w:val="0"/>
+        </w:rPr>
+        <w:t>Not applicable in this class assignment.</w:t>
+      </w:r>
+    </w:p>
+    <w:p>
+      <w:pPr>
+        <w:pStyle w:val="Heading1"/>
+      </w:pPr>
       <w:r>
         <w:t>Other Requirements</w:t>
       </w:r>
@@ -5684,7 +6234,15 @@
           </w:tcPr>
           <w:p>
             <w:r>
-              <w:t>Crossover NodeIDs A, B</w:t>
+              <w:t xml:space="preserve">Crossover </w:t>
+            </w:r>
+            <w:proofErr w:type="spellStart"/>
+            <w:r>
+              <w:t>NodeIDs</w:t>
+            </w:r>
+            <w:proofErr w:type="spellEnd"/>
+            <w:r>
+              <w:t xml:space="preserve"> A, B</w:t>
             </w:r>
           </w:p>
         </w:tc>
@@ -5722,7 +6280,15 @@
           </w:tcPr>
           <w:p>
             <w:r>
-              <w:t>Crossover SubTrees A.B</w:t>
+              <w:t xml:space="preserve">Crossover </w:t>
+            </w:r>
+            <w:proofErr w:type="spellStart"/>
+            <w:r>
+              <w:t>SubTrees</w:t>
+            </w:r>
+            <w:proofErr w:type="spellEnd"/>
+            <w:r>
+              <w:t xml:space="preserve"> A.B</w:t>
             </w:r>
           </w:p>
         </w:tc>
@@ -5731,9 +6297,11 @@
             <w:tcW w:w="1440" w:type="dxa"/>
           </w:tcPr>
           <w:p>
+            <w:proofErr w:type="spellStart"/>
             <w:r>
               <w:t>EquationTree</w:t>
             </w:r>
+            <w:proofErr w:type="spellEnd"/>
           </w:p>
         </w:tc>
         <w:tc>
@@ -5760,7 +6328,15 @@
           </w:tcPr>
           <w:p>
             <w:r>
-              <w:t>Crossover TreeIDs A, B</w:t>
+              <w:t xml:space="preserve">Crossover </w:t>
+            </w:r>
+            <w:proofErr w:type="spellStart"/>
+            <w:r>
+              <w:t>TreeIDs</w:t>
+            </w:r>
+            <w:proofErr w:type="spellEnd"/>
+            <w:r>
+              <w:t xml:space="preserve"> A, B</w:t>
             </w:r>
           </w:p>
         </w:tc>
@@ -5780,7 +6356,15 @@
           </w:tcPr>
           <w:p>
             <w:r>
-              <w:t>Randomized IDs of two remaining trees in the PostSelection Population list; trees will be selected and paired for crossover with each other until non</w:t>
+              <w:t xml:space="preserve">Randomized IDs of two remaining trees in the </w:t>
+            </w:r>
+            <w:proofErr w:type="spellStart"/>
+            <w:r>
+              <w:t>PostSelection</w:t>
+            </w:r>
+            <w:proofErr w:type="spellEnd"/>
+            <w:r>
+              <w:t xml:space="preserve"> Population list; trees will be selected and paired for crossover with each other until non</w:t>
             </w:r>
             <w:r>
               <w:t>e remain.</w:t>
@@ -5801,7 +6385,23 @@
           </w:tcPr>
           <w:p>
             <w:r>
-              <w:t>Crossover Trees AMod(n), BMod(n)</w:t>
+              <w:t xml:space="preserve">Crossover Trees </w:t>
+            </w:r>
+            <w:proofErr w:type="spellStart"/>
+            <w:r>
+              <w:t>AMod</w:t>
+            </w:r>
+            <w:proofErr w:type="spellEnd"/>
+            <w:r>
+              <w:t xml:space="preserve">(n), </w:t>
+            </w:r>
+            <w:proofErr w:type="spellStart"/>
+            <w:r>
+              <w:t>BMod</w:t>
+            </w:r>
+            <w:proofErr w:type="spellEnd"/>
+            <w:r>
+              <w:t>(n)</w:t>
             </w:r>
           </w:p>
         </w:tc>
@@ -5810,8 +6410,13 @@
             <w:tcW w:w="1440" w:type="dxa"/>
           </w:tcPr>
           <w:p>
-            <w:r>
-              <w:t>EquationTree Array(Nx2)</w:t>
+            <w:proofErr w:type="spellStart"/>
+            <w:r>
+              <w:t>EquationTree</w:t>
+            </w:r>
+            <w:proofErr w:type="spellEnd"/>
+            <w:r>
+              <w:t xml:space="preserve"> Array(Nx2)</w:t>
             </w:r>
           </w:p>
         </w:tc>
@@ -5821,7 +6426,15 @@
           </w:tcPr>
           <w:p>
             <w:r>
-              <w:t>Randomly selected Pairs of PostSelection trees which will be/have been targets for the crossover section of the other in the Crossover operation</w:t>
+              <w:t xml:space="preserve">Randomly selected Pairs of </w:t>
+            </w:r>
+            <w:proofErr w:type="spellStart"/>
+            <w:r>
+              <w:t>PostSelection</w:t>
+            </w:r>
+            <w:proofErr w:type="spellEnd"/>
+            <w:r>
+              <w:t xml:space="preserve"> trees which will be/have been targets for the crossover section of the other in the Crossover operation</w:t>
             </w:r>
           </w:p>
         </w:tc>
@@ -5868,9 +6481,11 @@
             <w:tcW w:w="2250" w:type="dxa"/>
           </w:tcPr>
           <w:p>
+            <w:bookmarkStart w:id="68" w:name="_GoBack"/>
             <w:r>
               <w:t>1 - 99</w:t>
             </w:r>
+            <w:bookmarkEnd w:id="68"/>
           </w:p>
         </w:tc>
       </w:tr>
@@ -5901,8 +6516,13 @@
           </w:tcPr>
           <w:p>
             <w:r>
-              <w:t>Sum of the Tree Y Deltas from 1 to quantity of training Ys</w:t>
-            </w:r>
+              <w:t xml:space="preserve">Sum of the Tree Y Deltas from 1 to quantity of training </w:t>
+            </w:r>
+            <w:proofErr w:type="spellStart"/>
+            <w:r>
+              <w:t>Ys</w:t>
+            </w:r>
+            <w:proofErr w:type="spellEnd"/>
           </w:p>
         </w:tc>
         <w:tc>
@@ -5974,9 +6594,11 @@
             <w:tcW w:w="1440" w:type="dxa"/>
           </w:tcPr>
           <w:p>
+            <w:proofErr w:type="spellStart"/>
             <w:r>
               <w:t>EquationTree</w:t>
             </w:r>
+            <w:proofErr w:type="spellEnd"/>
           </w:p>
         </w:tc>
         <w:tc>
@@ -6061,7 +6683,15 @@
           </w:tcPr>
           <w:p>
             <w:r>
-              <w:t>Mutation NodeID(n)</w:t>
+              <w:t xml:space="preserve">Mutation </w:t>
+            </w:r>
+            <w:proofErr w:type="spellStart"/>
+            <w:r>
+              <w:t>NodeID</w:t>
+            </w:r>
+            <w:proofErr w:type="spellEnd"/>
+            <w:r>
+              <w:t>(n)</w:t>
             </w:r>
           </w:p>
         </w:tc>
@@ -6081,7 +6711,15 @@
           </w:tcPr>
           <w:p>
             <w:r>
-              <w:t>Randomized NodeID generated for each tree in Crossover Trees population</w:t>
+              <w:t xml:space="preserve">Randomized </w:t>
+            </w:r>
+            <w:proofErr w:type="spellStart"/>
+            <w:r>
+              <w:t>NodeID</w:t>
+            </w:r>
+            <w:proofErr w:type="spellEnd"/>
+            <w:r>
+              <w:t xml:space="preserve"> generated for each tree in Crossover Trees population</w:t>
             </w:r>
           </w:p>
         </w:tc>
@@ -6302,8 +6940,13 @@
             <w:tcW w:w="2538" w:type="dxa"/>
           </w:tcPr>
           <w:p>
-            <w:r>
-              <w:t xml:space="preserve">PostSelection </w:t>
+            <w:proofErr w:type="spellStart"/>
+            <w:r>
+              <w:t>PostSelection</w:t>
+            </w:r>
+            <w:proofErr w:type="spellEnd"/>
+            <w:r>
+              <w:t xml:space="preserve"> </w:t>
             </w:r>
             <w:r>
               <w:lastRenderedPageBreak/>
@@ -6405,9 +7048,11 @@
             <w:tcW w:w="1440" w:type="dxa"/>
           </w:tcPr>
           <w:p>
+            <w:proofErr w:type="spellStart"/>
             <w:r>
               <w:t>EquationTree</w:t>
             </w:r>
+            <w:proofErr w:type="spellEnd"/>
           </w:p>
         </w:tc>
         <w:tc>
@@ -6458,9 +7103,11 @@
             <w:tcW w:w="1440" w:type="dxa"/>
           </w:tcPr>
           <w:p>
+            <w:proofErr w:type="spellStart"/>
             <w:r>
               <w:t>EquationTree</w:t>
             </w:r>
+            <w:proofErr w:type="spellEnd"/>
           </w:p>
         </w:tc>
         <w:tc>
@@ -6535,7 +7182,23 @@
           </w:tcPr>
           <w:p>
             <w:r>
-              <w:t>(x1, y1) – (xN, yN)</w:t>
+              <w:t>(x1, y1) – (</w:t>
+            </w:r>
+            <w:proofErr w:type="spellStart"/>
+            <w:r>
+              <w:t>xN</w:t>
+            </w:r>
+            <w:proofErr w:type="spellEnd"/>
+            <w:r>
+              <w:t xml:space="preserve">, </w:t>
+            </w:r>
+            <w:proofErr w:type="spellStart"/>
+            <w:r>
+              <w:t>yN</w:t>
+            </w:r>
+            <w:proofErr w:type="spellEnd"/>
+            <w:r>
+              <w:t>)</w:t>
             </w:r>
           </w:p>
         </w:tc>
@@ -6758,9 +7421,11 @@
             <w:tcW w:w="1523" w:type="dxa"/>
           </w:tcPr>
           <w:p>
+            <w:proofErr w:type="spellStart"/>
             <w:r>
               <w:t>TreeNode</w:t>
             </w:r>
+            <w:proofErr w:type="spellEnd"/>
           </w:p>
         </w:tc>
         <w:tc>
@@ -6778,8 +7443,13 @@
             <w:tcW w:w="2221" w:type="dxa"/>
           </w:tcPr>
           <w:p>
-            <w:r>
-              <w:t>x, integers -100 – 100?</w:t>
+            <w:proofErr w:type="gramStart"/>
+            <w:r>
+              <w:t>x</w:t>
+            </w:r>
+            <w:proofErr w:type="gramEnd"/>
+            <w:r>
+              <w:t>, integers -100 – 100?</w:t>
             </w:r>
           </w:p>
         </w:tc>
@@ -6800,9 +7470,11 @@
             <w:tcW w:w="1523" w:type="dxa"/>
           </w:tcPr>
           <w:p>
+            <w:proofErr w:type="spellStart"/>
             <w:r>
               <w:t>TreeNode</w:t>
             </w:r>
+            <w:proofErr w:type="spellEnd"/>
           </w:p>
         </w:tc>
         <w:tc>
@@ -6895,7 +7567,15 @@
           </w:tcPr>
           <w:p>
             <w:r>
-              <w:t>Result of running the training Xs through the new equation tree individual</w:t>
+              <w:t xml:space="preserve">Result of running the training </w:t>
+            </w:r>
+            <w:proofErr w:type="spellStart"/>
+            <w:r>
+              <w:t>Xs</w:t>
+            </w:r>
+            <w:proofErr w:type="spellEnd"/>
+            <w:r>
+              <w:t xml:space="preserve"> through the new equation tree individual</w:t>
             </w:r>
           </w:p>
         </w:tc>
@@ -6905,7 +7585,15 @@
           </w:tcPr>
           <w:p>
             <w:r>
-              <w:t>Any. Rounding will be fine given the wide range of training data Xs we will use</w:t>
+              <w:t xml:space="preserve">Any. Rounding will be fine given the wide range of training data </w:t>
+            </w:r>
+            <w:proofErr w:type="spellStart"/>
+            <w:r>
+              <w:t>Xs</w:t>
+            </w:r>
+            <w:proofErr w:type="spellEnd"/>
+            <w:r>
+              <w:t xml:space="preserve"> we will use</w:t>
             </w:r>
           </w:p>
         </w:tc>
@@ -6923,18 +7611,18 @@
       <w:r>
         <w:br w:type="page"/>
       </w:r>
-      <w:bookmarkStart w:id="68" w:name="_Toc374171012"/>
+      <w:bookmarkStart w:id="69" w:name="_Toc374171012"/>
       <w:r>
         <w:lastRenderedPageBreak/>
         <w:t>Appendix B: Analysis Models</w:t>
       </w:r>
       <w:bookmarkEnd w:id="67"/>
-      <w:bookmarkEnd w:id="68"/>
-    </w:p>
-    <w:bookmarkStart w:id="69" w:name="_Toc370472788"/>
-    <w:bookmarkEnd w:id="69"/>
-    <w:bookmarkStart w:id="70" w:name="_Toc374171013"/>
+      <w:bookmarkEnd w:id="69"/>
+    </w:p>
+    <w:bookmarkStart w:id="70" w:name="_Toc370472788"/>
+    <w:bookmarkStart w:id="71" w:name="_Toc374171013"/>
     <w:bookmarkEnd w:id="70"/>
+    <w:bookmarkEnd w:id="71"/>
     <w:p>
       <w:pPr>
         <w:pStyle w:val="TOCEntry"/>
@@ -6961,10 +7649,10 @@
             <v:path o:extrusionok="f" gradientshapeok="t" o:connecttype="rect"/>
             <o:lock v:ext="edit" aspectratio="t"/>
           </v:shapetype>
-          <v:shape id="_x0000_i1025" type="#_x0000_t75" style="width:403.8pt;height:552.6pt" o:ole="">
-            <v:imagedata r:id="rId14" o:title=""/>
+          <v:shape id="_x0000_i1025" type="#_x0000_t75" style="width:403.5pt;height:552.75pt" o:ole="">
+            <v:imagedata r:id="rId15" o:title=""/>
           </v:shape>
-          <o:OLEObject Type="Embed" ProgID="Visio.Drawing.11" ShapeID="_x0000_i1025" DrawAspect="Content" ObjectID="_1447912843" r:id="rId15"/>
+          <o:OLEObject Type="Embed" ProgID="Visio.Drawing.11" ShapeID="_x0000_i1025" DrawAspect="Content" ObjectID="_1447938746" r:id="rId16"/>
         </w:object>
       </w:r>
     </w:p>
@@ -6973,7 +7661,7 @@
         <w:pStyle w:val="Caption"/>
         <w:jc w:val="center"/>
       </w:pPr>
-      <w:bookmarkStart w:id="71" w:name="Fig1"/>
+      <w:bookmarkStart w:id="72" w:name="Fig1"/>
       <w:r>
         <w:t xml:space="preserve">Figure </w:t>
       </w:r>
@@ -6988,7 +7676,7 @@
       <w:r>
         <w:t xml:space="preserve"> – Flowchart</w:t>
       </w:r>
-      <w:bookmarkEnd w:id="71"/>
+      <w:bookmarkEnd w:id="72"/>
     </w:p>
     <w:p>
       <w:r>
@@ -7000,12 +7688,12 @@
         <w:pStyle w:val="Caption"/>
         <w:jc w:val="center"/>
       </w:pPr>
-      <w:bookmarkStart w:id="72" w:name="Fig2"/>
+      <w:bookmarkStart w:id="73" w:name="Fig2"/>
       <w:r>
         <w:lastRenderedPageBreak/>
         <w:t>Figure 2</w:t>
       </w:r>
-      <w:bookmarkEnd w:id="72"/>
+      <w:bookmarkEnd w:id="73"/>
       <w:r>
         <w:t xml:space="preserve"> – Data Flow Diagram</w:t>
       </w:r>
@@ -7015,13 +7703,13 @@
         <w:rPr>
           <w:noProof/>
         </w:rPr>
-        <w:object w:dxaOrig="1440" w:dyaOrig="1440">
+        <w:pict>
           <v:shape id="_x0000_s1032" type="#_x0000_t75" style="position:absolute;margin-left:14.95pt;margin-top:-7.95pt;width:482.25pt;height:441.5pt;z-index:251660288;mso-position-horizontal-relative:text;mso-position-vertical-relative:text">
-            <v:imagedata r:id="rId16" o:title=""/>
+            <v:imagedata r:id="rId17" o:title=""/>
             <w10:wrap type="square"/>
           </v:shape>
-          <o:OLEObject Type="Embed" ProgID="Visio.Drawing.11" ShapeID="_x0000_s1032" DrawAspect="Content" ObjectID="_1447912845" r:id="rId17"/>
-        </w:object>
+          <o:OLEObject Type="Embed" ProgID="Visio.Drawing.11" ShapeID="_x0000_s1032" DrawAspect="Content" ObjectID="_1447938748" r:id="rId18"/>
+        </w:pict>
       </w:r>
     </w:p>
     <w:p>
@@ -7029,20 +7717,20 @@
         <w:pStyle w:val="TOCEntry"/>
         <w:jc w:val="center"/>
       </w:pPr>
-      <w:bookmarkStart w:id="73" w:name="_Toc439994698"/>
+      <w:bookmarkStart w:id="74" w:name="_Toc439994698"/>
       <w:r>
         <w:br w:type="page"/>
       </w:r>
-      <w:bookmarkStart w:id="74" w:name="_Toc370472789"/>
-      <w:bookmarkEnd w:id="74"/>
-      <w:bookmarkStart w:id="75" w:name="_Toc374171014"/>
+      <w:bookmarkStart w:id="75" w:name="_Toc370472789"/>
+      <w:bookmarkStart w:id="76" w:name="_Toc374171014"/>
       <w:bookmarkEnd w:id="75"/>
+      <w:bookmarkEnd w:id="76"/>
       <w:r>
         <w:object w:dxaOrig="7156" w:dyaOrig="12540">
-          <v:shape id="_x0000_i1026" type="#_x0000_t75" style="width:337.2pt;height:589.2pt" o:ole="">
-            <v:imagedata r:id="rId18" o:title=""/>
+          <v:shape id="_x0000_i1026" type="#_x0000_t75" style="width:336.75pt;height:589.5pt" o:ole="">
+            <v:imagedata r:id="rId19" o:title=""/>
           </v:shape>
-          <o:OLEObject Type="Embed" ProgID="Visio.Drawing.11" ShapeID="_x0000_i1026" DrawAspect="Content" ObjectID="_1447912844" r:id="rId19"/>
+          <o:OLEObject Type="Embed" ProgID="Visio.Drawing.11" ShapeID="_x0000_i1026" DrawAspect="Content" ObjectID="_1447938747" r:id="rId20"/>
         </w:object>
       </w:r>
     </w:p>
@@ -7059,15 +7747,13 @@
       <w:pPr>
         <w:pStyle w:val="TOCEntry"/>
       </w:pPr>
-      <w:bookmarkStart w:id="76" w:name="_Toc374171015"/>
-      <w:bookmarkStart w:id="77" w:name="_GoBack"/>
-      <w:bookmarkEnd w:id="77"/>
+      <w:bookmarkStart w:id="77" w:name="_Toc374171015"/>
       <w:r>
         <w:lastRenderedPageBreak/>
         <w:t>Appendix C: To Be Determined List</w:t>
       </w:r>
-      <w:bookmarkEnd w:id="73"/>
-      <w:bookmarkEnd w:id="76"/>
+      <w:bookmarkEnd w:id="74"/>
+      <w:bookmarkEnd w:id="77"/>
     </w:p>
     <w:p>
       <w:pPr>
@@ -7102,7 +7788,7 @@
       </w:pPr>
     </w:p>
     <w:sectPr>
-      <w:headerReference w:type="default" r:id="rId20"/>
+      <w:headerReference w:type="default" r:id="rId21"/>
       <w:pgSz w:w="12240" w:h="15840" w:code="1"/>
       <w:pgMar w:top="1440" w:right="1296" w:bottom="1440" w:left="1296" w:header="720" w:footer="720" w:gutter="0"/>
       <w:pgNumType w:start="1"/>
@@ -7114,7 +7800,7 @@
 </file>
 
 <file path=word/endnotes.xml><?xml version="1.0" encoding="utf-8"?>
-<w:endnotes xmlns:wpc="http://schemas.microsoft.com/office/word/2010/wordprocessingCanvas" xmlns:mc="http://schemas.openxmlformats.org/markup-compatibility/2006" xmlns:o="urn:schemas-microsoft-com:office:office" xmlns:r="http://schemas.openxmlformats.org/officeDocument/2006/relationships" xmlns:m="http://schemas.openxmlformats.org/officeDocument/2006/math" xmlns:v="urn:schemas-microsoft-com:vml" xmlns:wp14="http://schemas.microsoft.com/office/word/2010/wordprocessingDrawing" xmlns:wp="http://schemas.openxmlformats.org/drawingml/2006/wordprocessingDrawing" xmlns:w10="urn:schemas-microsoft-com:office:word" xmlns:w="http://schemas.openxmlformats.org/wordprocessingml/2006/main" xmlns:w14="http://schemas.microsoft.com/office/word/2010/wordml" xmlns:w15="http://schemas.microsoft.com/office/word/2012/wordml" xmlns:wpg="http://schemas.microsoft.com/office/word/2010/wordprocessingGroup" xmlns:wpi="http://schemas.microsoft.com/office/word/2010/wordprocessingInk" xmlns:wne="http://schemas.microsoft.com/office/word/2006/wordml" xmlns:wps="http://schemas.microsoft.com/office/word/2010/wordprocessingShape" mc:Ignorable="w14 w15 wp14">
+<w:endnotes xmlns:wpc="http://schemas.microsoft.com/office/word/2010/wordprocessingCanvas" xmlns:mc="http://schemas.openxmlformats.org/markup-compatibility/2006" xmlns:o="urn:schemas-microsoft-com:office:office" xmlns:r="http://schemas.openxmlformats.org/officeDocument/2006/relationships" xmlns:m="http://schemas.openxmlformats.org/officeDocument/2006/math" xmlns:v="urn:schemas-microsoft-com:vml" xmlns:wp14="http://schemas.microsoft.com/office/word/2010/wordprocessingDrawing" xmlns:wp="http://schemas.openxmlformats.org/drawingml/2006/wordprocessingDrawing" xmlns:w10="urn:schemas-microsoft-com:office:word" xmlns:w="http://schemas.openxmlformats.org/wordprocessingml/2006/main" xmlns:w14="http://schemas.microsoft.com/office/word/2010/wordml" xmlns:wpg="http://schemas.microsoft.com/office/word/2010/wordprocessingGroup" xmlns:wpi="http://schemas.microsoft.com/office/word/2010/wordprocessingInk" xmlns:wne="http://schemas.microsoft.com/office/word/2006/wordml" xmlns:wps="http://schemas.microsoft.com/office/word/2010/wordprocessingShape" mc:Ignorable="w14 wp14">
   <w:endnote w:type="separator" w:id="-1">
     <w:p>
       <w:pPr>
@@ -7139,7 +7825,7 @@
 </file>
 
 <file path=word/footer1.xml><?xml version="1.0" encoding="utf-8"?>
-<w:ftr xmlns:wpc="http://schemas.microsoft.com/office/word/2010/wordprocessingCanvas" xmlns:mc="http://schemas.openxmlformats.org/markup-compatibility/2006" xmlns:o="urn:schemas-microsoft-com:office:office" xmlns:r="http://schemas.openxmlformats.org/officeDocument/2006/relationships" xmlns:m="http://schemas.openxmlformats.org/officeDocument/2006/math" xmlns:v="urn:schemas-microsoft-com:vml" xmlns:wp14="http://schemas.microsoft.com/office/word/2010/wordprocessingDrawing" xmlns:wp="http://schemas.openxmlformats.org/drawingml/2006/wordprocessingDrawing" xmlns:w10="urn:schemas-microsoft-com:office:word" xmlns:w="http://schemas.openxmlformats.org/wordprocessingml/2006/main" xmlns:w14="http://schemas.microsoft.com/office/word/2010/wordml" xmlns:w15="http://schemas.microsoft.com/office/word/2012/wordml" xmlns:wpg="http://schemas.microsoft.com/office/word/2010/wordprocessingGroup" xmlns:wpi="http://schemas.microsoft.com/office/word/2010/wordprocessingInk" xmlns:wne="http://schemas.microsoft.com/office/word/2006/wordml" xmlns:wps="http://schemas.microsoft.com/office/word/2010/wordprocessingShape" mc:Ignorable="w14 w15 wp14">
+<w:ftr xmlns:wpc="http://schemas.microsoft.com/office/word/2010/wordprocessingCanvas" xmlns:mc="http://schemas.openxmlformats.org/markup-compatibility/2006" xmlns:o="urn:schemas-microsoft-com:office:office" xmlns:r="http://schemas.openxmlformats.org/officeDocument/2006/relationships" xmlns:m="http://schemas.openxmlformats.org/officeDocument/2006/math" xmlns:v="urn:schemas-microsoft-com:vml" xmlns:wp14="http://schemas.microsoft.com/office/word/2010/wordprocessingDrawing" xmlns:wp="http://schemas.openxmlformats.org/drawingml/2006/wordprocessingDrawing" xmlns:w10="urn:schemas-microsoft-com:office:word" xmlns:w="http://schemas.openxmlformats.org/wordprocessingml/2006/main" xmlns:w14="http://schemas.microsoft.com/office/word/2010/wordml" xmlns:wpg="http://schemas.microsoft.com/office/word/2010/wordprocessingGroup" xmlns:wpi="http://schemas.microsoft.com/office/word/2010/wordprocessingInk" xmlns:wne="http://schemas.microsoft.com/office/word/2006/wordml" xmlns:wps="http://schemas.microsoft.com/office/word/2010/wordprocessingShape" mc:Ignorable="w14 wp14">
   <w:p>
     <w:pPr>
       <w:pStyle w:val="Footer"/>
@@ -7149,21 +7835,29 @@
 </file>
 
 <file path=word/footer2.xml><?xml version="1.0" encoding="utf-8"?>
-<w:ftr xmlns:wpc="http://schemas.microsoft.com/office/word/2010/wordprocessingCanvas" xmlns:mc="http://schemas.openxmlformats.org/markup-compatibility/2006" xmlns:o="urn:schemas-microsoft-com:office:office" xmlns:r="http://schemas.openxmlformats.org/officeDocument/2006/relationships" xmlns:m="http://schemas.openxmlformats.org/officeDocument/2006/math" xmlns:v="urn:schemas-microsoft-com:vml" xmlns:wp14="http://schemas.microsoft.com/office/word/2010/wordprocessingDrawing" xmlns:wp="http://schemas.openxmlformats.org/drawingml/2006/wordprocessingDrawing" xmlns:w10="urn:schemas-microsoft-com:office:word" xmlns:w="http://schemas.openxmlformats.org/wordprocessingml/2006/main" xmlns:w14="http://schemas.microsoft.com/office/word/2010/wordml" xmlns:w15="http://schemas.microsoft.com/office/word/2012/wordml" xmlns:wpg="http://schemas.microsoft.com/office/word/2010/wordprocessingGroup" xmlns:wpi="http://schemas.microsoft.com/office/word/2010/wordprocessingInk" xmlns:wne="http://schemas.microsoft.com/office/word/2006/wordml" xmlns:wps="http://schemas.microsoft.com/office/word/2010/wordprocessingShape" mc:Ignorable="w14 w15 wp14">
+<w:ftr xmlns:wpc="http://schemas.microsoft.com/office/word/2010/wordprocessingCanvas" xmlns:mc="http://schemas.openxmlformats.org/markup-compatibility/2006" xmlns:o="urn:schemas-microsoft-com:office:office" xmlns:r="http://schemas.openxmlformats.org/officeDocument/2006/relationships" xmlns:m="http://schemas.openxmlformats.org/officeDocument/2006/math" xmlns:v="urn:schemas-microsoft-com:vml" xmlns:wp14="http://schemas.microsoft.com/office/word/2010/wordprocessingDrawing" xmlns:wp="http://schemas.openxmlformats.org/drawingml/2006/wordprocessingDrawing" xmlns:w10="urn:schemas-microsoft-com:office:word" xmlns:w="http://schemas.openxmlformats.org/wordprocessingml/2006/main" xmlns:w14="http://schemas.microsoft.com/office/word/2010/wordml" xmlns:wpg="http://schemas.microsoft.com/office/word/2010/wordprocessingGroup" xmlns:wpi="http://schemas.microsoft.com/office/word/2010/wordprocessingInk" xmlns:wne="http://schemas.microsoft.com/office/word/2006/wordml" xmlns:wps="http://schemas.microsoft.com/office/word/2010/wordprocessingShape" mc:Ignorable="w14 wp14">
   <w:p>
     <w:pPr>
       <w:pStyle w:val="Footer"/>
       <w:jc w:val="center"/>
     </w:pPr>
     <w:r>
-      <w:t>Copyright © 1999 by Karl E. Wiegers. Permission is granted to use, modify, and distribute this document.</w:t>
+      <w:t xml:space="preserve">Copyright © 1999 by Karl E. </w:t>
+    </w:r>
+    <w:proofErr w:type="spellStart"/>
+    <w:r>
+      <w:t>Wiegers</w:t>
+    </w:r>
+    <w:proofErr w:type="spellEnd"/>
+    <w:r>
+      <w:t>. Permission is granted to use, modify, and distribute this document.</w:t>
     </w:r>
   </w:p>
 </w:ftr>
 </file>
 
 <file path=word/footer3.xml><?xml version="1.0" encoding="utf-8"?>
-<w:ftr xmlns:wpc="http://schemas.microsoft.com/office/word/2010/wordprocessingCanvas" xmlns:mc="http://schemas.openxmlformats.org/markup-compatibility/2006" xmlns:o="urn:schemas-microsoft-com:office:office" xmlns:r="http://schemas.openxmlformats.org/officeDocument/2006/relationships" xmlns:m="http://schemas.openxmlformats.org/officeDocument/2006/math" xmlns:v="urn:schemas-microsoft-com:vml" xmlns:wp14="http://schemas.microsoft.com/office/word/2010/wordprocessingDrawing" xmlns:wp="http://schemas.openxmlformats.org/drawingml/2006/wordprocessingDrawing" xmlns:w10="urn:schemas-microsoft-com:office:word" xmlns:w="http://schemas.openxmlformats.org/wordprocessingml/2006/main" xmlns:w14="http://schemas.microsoft.com/office/word/2010/wordml" xmlns:w15="http://schemas.microsoft.com/office/word/2012/wordml" xmlns:wpg="http://schemas.microsoft.com/office/word/2010/wordprocessingGroup" xmlns:wpi="http://schemas.microsoft.com/office/word/2010/wordprocessingInk" xmlns:wne="http://schemas.microsoft.com/office/word/2006/wordml" xmlns:wps="http://schemas.microsoft.com/office/word/2010/wordprocessingShape" mc:Ignorable="w14 w15 wp14">
+<w:ftr xmlns:wpc="http://schemas.microsoft.com/office/word/2010/wordprocessingCanvas" xmlns:mc="http://schemas.openxmlformats.org/markup-compatibility/2006" xmlns:o="urn:schemas-microsoft-com:office:office" xmlns:r="http://schemas.openxmlformats.org/officeDocument/2006/relationships" xmlns:m="http://schemas.openxmlformats.org/officeDocument/2006/math" xmlns:v="urn:schemas-microsoft-com:vml" xmlns:wp14="http://schemas.microsoft.com/office/word/2010/wordprocessingDrawing" xmlns:wp="http://schemas.openxmlformats.org/drawingml/2006/wordprocessingDrawing" xmlns:w10="urn:schemas-microsoft-com:office:word" xmlns:w="http://schemas.openxmlformats.org/wordprocessingml/2006/main" xmlns:w14="http://schemas.microsoft.com/office/word/2010/wordml" xmlns:wpg="http://schemas.microsoft.com/office/word/2010/wordprocessingGroup" xmlns:wpi="http://schemas.microsoft.com/office/word/2010/wordprocessingInk" xmlns:wne="http://schemas.microsoft.com/office/word/2006/wordml" xmlns:wps="http://schemas.microsoft.com/office/word/2010/wordprocessingShape" mc:Ignorable="w14 wp14">
   <w:p>
     <w:pPr>
       <w:pStyle w:val="Footer"/>
@@ -7173,7 +7867,7 @@
 </file>
 
 <file path=word/footnotes.xml><?xml version="1.0" encoding="utf-8"?>
-<w:footnotes xmlns:wpc="http://schemas.microsoft.com/office/word/2010/wordprocessingCanvas" xmlns:mc="http://schemas.openxmlformats.org/markup-compatibility/2006" xmlns:o="urn:schemas-microsoft-com:office:office" xmlns:r="http://schemas.openxmlformats.org/officeDocument/2006/relationships" xmlns:m="http://schemas.openxmlformats.org/officeDocument/2006/math" xmlns:v="urn:schemas-microsoft-com:vml" xmlns:wp14="http://schemas.microsoft.com/office/word/2010/wordprocessingDrawing" xmlns:wp="http://schemas.openxmlformats.org/drawingml/2006/wordprocessingDrawing" xmlns:w10="urn:schemas-microsoft-com:office:word" xmlns:w="http://schemas.openxmlformats.org/wordprocessingml/2006/main" xmlns:w14="http://schemas.microsoft.com/office/word/2010/wordml" xmlns:w15="http://schemas.microsoft.com/office/word/2012/wordml" xmlns:wpg="http://schemas.microsoft.com/office/word/2010/wordprocessingGroup" xmlns:wpi="http://schemas.microsoft.com/office/word/2010/wordprocessingInk" xmlns:wne="http://schemas.microsoft.com/office/word/2006/wordml" xmlns:wps="http://schemas.microsoft.com/office/word/2010/wordprocessingShape" mc:Ignorable="w14 w15 wp14">
+<w:footnotes xmlns:wpc="http://schemas.microsoft.com/office/word/2010/wordprocessingCanvas" xmlns:mc="http://schemas.openxmlformats.org/markup-compatibility/2006" xmlns:o="urn:schemas-microsoft-com:office:office" xmlns:r="http://schemas.openxmlformats.org/officeDocument/2006/relationships" xmlns:m="http://schemas.openxmlformats.org/officeDocument/2006/math" xmlns:v="urn:schemas-microsoft-com:vml" xmlns:wp14="http://schemas.microsoft.com/office/word/2010/wordprocessingDrawing" xmlns:wp="http://schemas.openxmlformats.org/drawingml/2006/wordprocessingDrawing" xmlns:w10="urn:schemas-microsoft-com:office:word" xmlns:w="http://schemas.openxmlformats.org/wordprocessingml/2006/main" xmlns:w14="http://schemas.microsoft.com/office/word/2010/wordml" xmlns:wpg="http://schemas.microsoft.com/office/word/2010/wordprocessingGroup" xmlns:wpi="http://schemas.microsoft.com/office/word/2010/wordprocessingInk" xmlns:wne="http://schemas.microsoft.com/office/word/2006/wordml" xmlns:wps="http://schemas.microsoft.com/office/word/2010/wordprocessingShape" mc:Ignorable="w14 wp14">
   <w:footnote w:type="separator" w:id="-1">
     <w:p>
       <w:pPr>
@@ -7198,7 +7892,7 @@
 </file>
 
 <file path=word/header1.xml><?xml version="1.0" encoding="utf-8"?>
-<w:hdr xmlns:wpc="http://schemas.microsoft.com/office/word/2010/wordprocessingCanvas" xmlns:mc="http://schemas.openxmlformats.org/markup-compatibility/2006" xmlns:o="urn:schemas-microsoft-com:office:office" xmlns:r="http://schemas.openxmlformats.org/officeDocument/2006/relationships" xmlns:m="http://schemas.openxmlformats.org/officeDocument/2006/math" xmlns:v="urn:schemas-microsoft-com:vml" xmlns:wp14="http://schemas.microsoft.com/office/word/2010/wordprocessingDrawing" xmlns:wp="http://schemas.openxmlformats.org/drawingml/2006/wordprocessingDrawing" xmlns:w10="urn:schemas-microsoft-com:office:word" xmlns:w="http://schemas.openxmlformats.org/wordprocessingml/2006/main" xmlns:w14="http://schemas.microsoft.com/office/word/2010/wordml" xmlns:w15="http://schemas.microsoft.com/office/word/2012/wordml" xmlns:wpg="http://schemas.microsoft.com/office/word/2010/wordprocessingGroup" xmlns:wpi="http://schemas.microsoft.com/office/word/2010/wordprocessingInk" xmlns:wne="http://schemas.microsoft.com/office/word/2006/wordml" xmlns:wps="http://schemas.microsoft.com/office/word/2010/wordprocessingShape" mc:Ignorable="w14 w15 wp14">
+<w:hdr xmlns:wpc="http://schemas.microsoft.com/office/word/2010/wordprocessingCanvas" xmlns:mc="http://schemas.openxmlformats.org/markup-compatibility/2006" xmlns:o="urn:schemas-microsoft-com:office:office" xmlns:r="http://schemas.openxmlformats.org/officeDocument/2006/relationships" xmlns:m="http://schemas.openxmlformats.org/officeDocument/2006/math" xmlns:v="urn:schemas-microsoft-com:vml" xmlns:wp14="http://schemas.microsoft.com/office/word/2010/wordprocessingDrawing" xmlns:wp="http://schemas.openxmlformats.org/drawingml/2006/wordprocessingDrawing" xmlns:w10="urn:schemas-microsoft-com:office:word" xmlns:w="http://schemas.openxmlformats.org/wordprocessingml/2006/main" xmlns:w14="http://schemas.microsoft.com/office/word/2010/wordml" xmlns:wpg="http://schemas.microsoft.com/office/word/2010/wordprocessingGroup" xmlns:wpi="http://schemas.microsoft.com/office/word/2010/wordprocessingInk" xmlns:wne="http://schemas.microsoft.com/office/word/2006/wordml" xmlns:wps="http://schemas.microsoft.com/office/word/2010/wordprocessingShape" mc:Ignorable="w14 wp14">
   <w:p>
     <w:pPr>
       <w:pStyle w:val="Header"/>
@@ -7208,7 +7902,7 @@
 </file>
 
 <file path=word/header2.xml><?xml version="1.0" encoding="utf-8"?>
-<w:hdr xmlns:wpc="http://schemas.microsoft.com/office/word/2010/wordprocessingCanvas" xmlns:mc="http://schemas.openxmlformats.org/markup-compatibility/2006" xmlns:o="urn:schemas-microsoft-com:office:office" xmlns:r="http://schemas.openxmlformats.org/officeDocument/2006/relationships" xmlns:m="http://schemas.openxmlformats.org/officeDocument/2006/math" xmlns:v="urn:schemas-microsoft-com:vml" xmlns:wp14="http://schemas.microsoft.com/office/word/2010/wordprocessingDrawing" xmlns:wp="http://schemas.openxmlformats.org/drawingml/2006/wordprocessingDrawing" xmlns:w10="urn:schemas-microsoft-com:office:word" xmlns:w="http://schemas.openxmlformats.org/wordprocessingml/2006/main" xmlns:w14="http://schemas.microsoft.com/office/word/2010/wordml" xmlns:w15="http://schemas.microsoft.com/office/word/2012/wordml" xmlns:wpg="http://schemas.microsoft.com/office/word/2010/wordprocessingGroup" xmlns:wpi="http://schemas.microsoft.com/office/word/2010/wordprocessingInk" xmlns:wne="http://schemas.microsoft.com/office/word/2006/wordml" xmlns:wps="http://schemas.microsoft.com/office/word/2010/wordprocessingShape" mc:Ignorable="w14 w15 wp14">
+<w:hdr xmlns:wpc="http://schemas.microsoft.com/office/word/2010/wordprocessingCanvas" xmlns:mc="http://schemas.openxmlformats.org/markup-compatibility/2006" xmlns:o="urn:schemas-microsoft-com:office:office" xmlns:r="http://schemas.openxmlformats.org/officeDocument/2006/relationships" xmlns:m="http://schemas.openxmlformats.org/officeDocument/2006/math" xmlns:v="urn:schemas-microsoft-com:vml" xmlns:wp14="http://schemas.microsoft.com/office/word/2010/wordprocessingDrawing" xmlns:wp="http://schemas.openxmlformats.org/drawingml/2006/wordprocessingDrawing" xmlns:w10="urn:schemas-microsoft-com:office:word" xmlns:w="http://schemas.openxmlformats.org/wordprocessingml/2006/main" xmlns:w14="http://schemas.microsoft.com/office/word/2010/wordml" xmlns:wpg="http://schemas.microsoft.com/office/word/2010/wordprocessingGroup" xmlns:wpi="http://schemas.microsoft.com/office/word/2010/wordprocessingInk" xmlns:wne="http://schemas.microsoft.com/office/word/2006/wordml" xmlns:wps="http://schemas.microsoft.com/office/word/2010/wordprocessingShape" mc:Ignorable="w14 wp14">
   <w:p>
     <w:pPr>
       <w:pStyle w:val="Header"/>
@@ -7218,7 +7912,7 @@
 </file>
 
 <file path=word/header3.xml><?xml version="1.0" encoding="utf-8"?>
-<w:hdr xmlns:wpc="http://schemas.microsoft.com/office/word/2010/wordprocessingCanvas" xmlns:mc="http://schemas.openxmlformats.org/markup-compatibility/2006" xmlns:o="urn:schemas-microsoft-com:office:office" xmlns:r="http://schemas.openxmlformats.org/officeDocument/2006/relationships" xmlns:m="http://schemas.openxmlformats.org/officeDocument/2006/math" xmlns:v="urn:schemas-microsoft-com:vml" xmlns:wp14="http://schemas.microsoft.com/office/word/2010/wordprocessingDrawing" xmlns:wp="http://schemas.openxmlformats.org/drawingml/2006/wordprocessingDrawing" xmlns:w10="urn:schemas-microsoft-com:office:word" xmlns:w="http://schemas.openxmlformats.org/wordprocessingml/2006/main" xmlns:w14="http://schemas.microsoft.com/office/word/2010/wordml" xmlns:w15="http://schemas.microsoft.com/office/word/2012/wordml" xmlns:wpg="http://schemas.microsoft.com/office/word/2010/wordprocessingGroup" xmlns:wpi="http://schemas.microsoft.com/office/word/2010/wordprocessingInk" xmlns:wne="http://schemas.microsoft.com/office/word/2006/wordml" xmlns:wps="http://schemas.microsoft.com/office/word/2010/wordprocessingShape" mc:Ignorable="w14 w15 wp14">
+<w:hdr xmlns:wpc="http://schemas.microsoft.com/office/word/2010/wordprocessingCanvas" xmlns:mc="http://schemas.openxmlformats.org/markup-compatibility/2006" xmlns:o="urn:schemas-microsoft-com:office:office" xmlns:r="http://schemas.openxmlformats.org/officeDocument/2006/relationships" xmlns:m="http://schemas.openxmlformats.org/officeDocument/2006/math" xmlns:v="urn:schemas-microsoft-com:vml" xmlns:wp14="http://schemas.microsoft.com/office/word/2010/wordprocessingDrawing" xmlns:wp="http://schemas.openxmlformats.org/drawingml/2006/wordprocessingDrawing" xmlns:w10="urn:schemas-microsoft-com:office:word" xmlns:w="http://schemas.openxmlformats.org/wordprocessingml/2006/main" xmlns:w14="http://schemas.microsoft.com/office/word/2010/wordml" xmlns:wpg="http://schemas.microsoft.com/office/word/2010/wordprocessingGroup" xmlns:wpi="http://schemas.microsoft.com/office/word/2010/wordprocessingInk" xmlns:wne="http://schemas.microsoft.com/office/word/2006/wordml" xmlns:wps="http://schemas.microsoft.com/office/word/2010/wordprocessingShape" mc:Ignorable="w14 wp14">
   <w:p>
     <w:pPr>
       <w:pStyle w:val="Header"/>
@@ -7228,7 +7922,7 @@
 </file>
 
 <file path=word/header4.xml><?xml version="1.0" encoding="utf-8"?>
-<w:hdr xmlns:wpc="http://schemas.microsoft.com/office/word/2010/wordprocessingCanvas" xmlns:mc="http://schemas.openxmlformats.org/markup-compatibility/2006" xmlns:o="urn:schemas-microsoft-com:office:office" xmlns:r="http://schemas.openxmlformats.org/officeDocument/2006/relationships" xmlns:m="http://schemas.openxmlformats.org/officeDocument/2006/math" xmlns:v="urn:schemas-microsoft-com:vml" xmlns:wp14="http://schemas.microsoft.com/office/word/2010/wordprocessingDrawing" xmlns:wp="http://schemas.openxmlformats.org/drawingml/2006/wordprocessingDrawing" xmlns:w10="urn:schemas-microsoft-com:office:word" xmlns:w="http://schemas.openxmlformats.org/wordprocessingml/2006/main" xmlns:w14="http://schemas.microsoft.com/office/word/2010/wordml" xmlns:w15="http://schemas.microsoft.com/office/word/2012/wordml" xmlns:wpg="http://schemas.microsoft.com/office/word/2010/wordprocessingGroup" xmlns:wpi="http://schemas.microsoft.com/office/word/2010/wordprocessingInk" xmlns:wne="http://schemas.microsoft.com/office/word/2006/wordml" xmlns:wps="http://schemas.microsoft.com/office/word/2010/wordprocessingShape" mc:Ignorable="w14 w15 wp14">
+<w:hdr xmlns:wpc="http://schemas.microsoft.com/office/word/2010/wordprocessingCanvas" xmlns:mc="http://schemas.openxmlformats.org/markup-compatibility/2006" xmlns:o="urn:schemas-microsoft-com:office:office" xmlns:r="http://schemas.openxmlformats.org/officeDocument/2006/relationships" xmlns:m="http://schemas.openxmlformats.org/officeDocument/2006/math" xmlns:v="urn:schemas-microsoft-com:vml" xmlns:wp14="http://schemas.microsoft.com/office/word/2010/wordprocessingDrawing" xmlns:wp="http://schemas.openxmlformats.org/drawingml/2006/wordprocessingDrawing" xmlns:w10="urn:schemas-microsoft-com:office:word" xmlns:w="http://schemas.openxmlformats.org/wordprocessingml/2006/main" xmlns:w14="http://schemas.microsoft.com/office/word/2010/wordml" xmlns:wpg="http://schemas.microsoft.com/office/word/2010/wordprocessingGroup" xmlns:wpi="http://schemas.microsoft.com/office/word/2010/wordprocessingInk" xmlns:wne="http://schemas.microsoft.com/office/word/2006/wordml" xmlns:wps="http://schemas.microsoft.com/office/word/2010/wordprocessingShape" mc:Ignorable="w14 wp14">
   <w:p>
     <w:pPr>
       <w:pStyle w:val="Header"/>
@@ -7269,7 +7963,7 @@
       <w:rPr>
         <w:noProof/>
       </w:rPr>
-      <w:t>1</w:t>
+      <w:t>12</w:t>
     </w:r>
     <w:r>
       <w:fldChar w:fldCharType="end"/>
@@ -7279,7 +7973,7 @@
 </file>
 
 <file path=word/numbering.xml><?xml version="1.0" encoding="utf-8"?>
-<w:numbering xmlns:wpc="http://schemas.microsoft.com/office/word/2010/wordprocessingCanvas" xmlns:mc="http://schemas.openxmlformats.org/markup-compatibility/2006" xmlns:o="urn:schemas-microsoft-com:office:office" xmlns:r="http://schemas.openxmlformats.org/officeDocument/2006/relationships" xmlns:m="http://schemas.openxmlformats.org/officeDocument/2006/math" xmlns:v="urn:schemas-microsoft-com:vml" xmlns:wp14="http://schemas.microsoft.com/office/word/2010/wordprocessingDrawing" xmlns:wp="http://schemas.openxmlformats.org/drawingml/2006/wordprocessingDrawing" xmlns:w10="urn:schemas-microsoft-com:office:word" xmlns:w="http://schemas.openxmlformats.org/wordprocessingml/2006/main" xmlns:w14="http://schemas.microsoft.com/office/word/2010/wordml" xmlns:w15="http://schemas.microsoft.com/office/word/2012/wordml" xmlns:wpg="http://schemas.microsoft.com/office/word/2010/wordprocessingGroup" xmlns:wpi="http://schemas.microsoft.com/office/word/2010/wordprocessingInk" xmlns:wne="http://schemas.microsoft.com/office/word/2006/wordml" xmlns:wps="http://schemas.microsoft.com/office/word/2010/wordprocessingShape" mc:Ignorable="w14 w15 wp14">
+<w:numbering xmlns:wpc="http://schemas.microsoft.com/office/word/2010/wordprocessingCanvas" xmlns:mc="http://schemas.openxmlformats.org/markup-compatibility/2006" xmlns:o="urn:schemas-microsoft-com:office:office" xmlns:r="http://schemas.openxmlformats.org/officeDocument/2006/relationships" xmlns:m="http://schemas.openxmlformats.org/officeDocument/2006/math" xmlns:v="urn:schemas-microsoft-com:vml" xmlns:wp14="http://schemas.microsoft.com/office/word/2010/wordprocessingDrawing" xmlns:wp="http://schemas.openxmlformats.org/drawingml/2006/wordprocessingDrawing" xmlns:w10="urn:schemas-microsoft-com:office:word" xmlns:w="http://schemas.openxmlformats.org/wordprocessingml/2006/main" xmlns:w14="http://schemas.microsoft.com/office/word/2010/wordml" xmlns:wpg="http://schemas.microsoft.com/office/word/2010/wordprocessingGroup" xmlns:wpi="http://schemas.microsoft.com/office/word/2010/wordprocessingInk" xmlns:wne="http://schemas.microsoft.com/office/word/2006/wordml" xmlns:wps="http://schemas.microsoft.com/office/word/2010/wordprocessingShape" mc:Ignorable="w14 wp14">
   <w:abstractNum w:abstractNumId="0">
     <w:nsid w:val="FFFFFFFB"/>
     <w:multiLevelType w:val="multilevel"/>
@@ -7584,6 +8278,230 @@
     </w:lvl>
   </w:abstractNum>
   <w:abstractNum w:abstractNumId="3">
+    <w:nsid w:val="5F9345B6"/>
+    <w:multiLevelType w:val="hybridMultilevel"/>
+    <w:tmpl w:val="85EE7F56"/>
+    <w:lvl w:ilvl="0" w:tplc="A490C44E">
+      <w:numFmt w:val="bullet"/>
+      <w:lvlText w:val="-"/>
+      <w:lvlJc w:val="left"/>
+      <w:pPr>
+        <w:ind w:left="2130" w:hanging="360"/>
+      </w:pPr>
+      <w:rPr>
+        <w:rFonts w:ascii="Times New Roman" w:eastAsia="Times New Roman" w:hAnsi="Times New Roman" w:cs="Times New Roman" w:hint="default"/>
+      </w:rPr>
+    </w:lvl>
+    <w:lvl w:ilvl="1" w:tplc="04090003" w:tentative="1">
+      <w:start w:val="1"/>
+      <w:numFmt w:val="bullet"/>
+      <w:lvlText w:val="o"/>
+      <w:lvlJc w:val="left"/>
+      <w:pPr>
+        <w:ind w:left="2850" w:hanging="360"/>
+      </w:pPr>
+      <w:rPr>
+        <w:rFonts w:ascii="Courier New" w:hAnsi="Courier New" w:cs="Courier New" w:hint="default"/>
+      </w:rPr>
+    </w:lvl>
+    <w:lvl w:ilvl="2" w:tplc="04090005" w:tentative="1">
+      <w:start w:val="1"/>
+      <w:numFmt w:val="bullet"/>
+      <w:lvlText w:val=""/>
+      <w:lvlJc w:val="left"/>
+      <w:pPr>
+        <w:ind w:left="3570" w:hanging="360"/>
+      </w:pPr>
+      <w:rPr>
+        <w:rFonts w:ascii="Wingdings" w:hAnsi="Wingdings" w:hint="default"/>
+      </w:rPr>
+    </w:lvl>
+    <w:lvl w:ilvl="3" w:tplc="04090001" w:tentative="1">
+      <w:start w:val="1"/>
+      <w:numFmt w:val="bullet"/>
+      <w:lvlText w:val=""/>
+      <w:lvlJc w:val="left"/>
+      <w:pPr>
+        <w:ind w:left="4290" w:hanging="360"/>
+      </w:pPr>
+      <w:rPr>
+        <w:rFonts w:ascii="Symbol" w:hAnsi="Symbol" w:hint="default"/>
+      </w:rPr>
+    </w:lvl>
+    <w:lvl w:ilvl="4" w:tplc="04090003" w:tentative="1">
+      <w:start w:val="1"/>
+      <w:numFmt w:val="bullet"/>
+      <w:lvlText w:val="o"/>
+      <w:lvlJc w:val="left"/>
+      <w:pPr>
+        <w:ind w:left="5010" w:hanging="360"/>
+      </w:pPr>
+      <w:rPr>
+        <w:rFonts w:ascii="Courier New" w:hAnsi="Courier New" w:cs="Courier New" w:hint="default"/>
+      </w:rPr>
+    </w:lvl>
+    <w:lvl w:ilvl="5" w:tplc="04090005" w:tentative="1">
+      <w:start w:val="1"/>
+      <w:numFmt w:val="bullet"/>
+      <w:lvlText w:val=""/>
+      <w:lvlJc w:val="left"/>
+      <w:pPr>
+        <w:ind w:left="5730" w:hanging="360"/>
+      </w:pPr>
+      <w:rPr>
+        <w:rFonts w:ascii="Wingdings" w:hAnsi="Wingdings" w:hint="default"/>
+      </w:rPr>
+    </w:lvl>
+    <w:lvl w:ilvl="6" w:tplc="04090001" w:tentative="1">
+      <w:start w:val="1"/>
+      <w:numFmt w:val="bullet"/>
+      <w:lvlText w:val=""/>
+      <w:lvlJc w:val="left"/>
+      <w:pPr>
+        <w:ind w:left="6450" w:hanging="360"/>
+      </w:pPr>
+      <w:rPr>
+        <w:rFonts w:ascii="Symbol" w:hAnsi="Symbol" w:hint="default"/>
+      </w:rPr>
+    </w:lvl>
+    <w:lvl w:ilvl="7" w:tplc="04090003" w:tentative="1">
+      <w:start w:val="1"/>
+      <w:numFmt w:val="bullet"/>
+      <w:lvlText w:val="o"/>
+      <w:lvlJc w:val="left"/>
+      <w:pPr>
+        <w:ind w:left="7170" w:hanging="360"/>
+      </w:pPr>
+      <w:rPr>
+        <w:rFonts w:ascii="Courier New" w:hAnsi="Courier New" w:cs="Courier New" w:hint="default"/>
+      </w:rPr>
+    </w:lvl>
+    <w:lvl w:ilvl="8" w:tplc="04090005" w:tentative="1">
+      <w:start w:val="1"/>
+      <w:numFmt w:val="bullet"/>
+      <w:lvlText w:val=""/>
+      <w:lvlJc w:val="left"/>
+      <w:pPr>
+        <w:ind w:left="7890" w:hanging="360"/>
+      </w:pPr>
+      <w:rPr>
+        <w:rFonts w:ascii="Wingdings" w:hAnsi="Wingdings" w:hint="default"/>
+      </w:rPr>
+    </w:lvl>
+  </w:abstractNum>
+  <w:abstractNum w:abstractNumId="4">
+    <w:nsid w:val="666341CD"/>
+    <w:multiLevelType w:val="hybridMultilevel"/>
+    <w:tmpl w:val="350A4D88"/>
+    <w:lvl w:ilvl="0" w:tplc="A490C44E">
+      <w:numFmt w:val="bullet"/>
+      <w:lvlText w:val="-"/>
+      <w:lvlJc w:val="left"/>
+      <w:pPr>
+        <w:ind w:left="2074" w:hanging="360"/>
+      </w:pPr>
+      <w:rPr>
+        <w:rFonts w:ascii="Times New Roman" w:eastAsia="Times New Roman" w:hAnsi="Times New Roman" w:cs="Times New Roman" w:hint="default"/>
+      </w:rPr>
+    </w:lvl>
+    <w:lvl w:ilvl="1" w:tplc="04090003">
+      <w:start w:val="1"/>
+      <w:numFmt w:val="bullet"/>
+      <w:lvlText w:val="o"/>
+      <w:lvlJc w:val="left"/>
+      <w:pPr>
+        <w:ind w:left="1384" w:hanging="360"/>
+      </w:pPr>
+      <w:rPr>
+        <w:rFonts w:ascii="Courier New" w:hAnsi="Courier New" w:cs="Courier New" w:hint="default"/>
+      </w:rPr>
+    </w:lvl>
+    <w:lvl w:ilvl="2" w:tplc="04090005">
+      <w:start w:val="1"/>
+      <w:numFmt w:val="bullet"/>
+      <w:lvlText w:val=""/>
+      <w:lvlJc w:val="left"/>
+      <w:pPr>
+        <w:ind w:left="2104" w:hanging="360"/>
+      </w:pPr>
+      <w:rPr>
+        <w:rFonts w:ascii="Wingdings" w:hAnsi="Wingdings" w:hint="default"/>
+      </w:rPr>
+    </w:lvl>
+    <w:lvl w:ilvl="3" w:tplc="04090001">
+      <w:start w:val="1"/>
+      <w:numFmt w:val="bullet"/>
+      <w:lvlText w:val=""/>
+      <w:lvlJc w:val="left"/>
+      <w:pPr>
+        <w:ind w:left="2824" w:hanging="360"/>
+      </w:pPr>
+      <w:rPr>
+        <w:rFonts w:ascii="Symbol" w:hAnsi="Symbol" w:hint="default"/>
+      </w:rPr>
+    </w:lvl>
+    <w:lvl w:ilvl="4" w:tplc="04090003" w:tentative="1">
+      <w:start w:val="1"/>
+      <w:numFmt w:val="bullet"/>
+      <w:lvlText w:val="o"/>
+      <w:lvlJc w:val="left"/>
+      <w:pPr>
+        <w:ind w:left="3544" w:hanging="360"/>
+      </w:pPr>
+      <w:rPr>
+        <w:rFonts w:ascii="Courier New" w:hAnsi="Courier New" w:cs="Courier New" w:hint="default"/>
+      </w:rPr>
+    </w:lvl>
+    <w:lvl w:ilvl="5" w:tplc="04090005" w:tentative="1">
+      <w:start w:val="1"/>
+      <w:numFmt w:val="bullet"/>
+      <w:lvlText w:val=""/>
+      <w:lvlJc w:val="left"/>
+      <w:pPr>
+        <w:ind w:left="4264" w:hanging="360"/>
+      </w:pPr>
+      <w:rPr>
+        <w:rFonts w:ascii="Wingdings" w:hAnsi="Wingdings" w:hint="default"/>
+      </w:rPr>
+    </w:lvl>
+    <w:lvl w:ilvl="6" w:tplc="04090001" w:tentative="1">
+      <w:start w:val="1"/>
+      <w:numFmt w:val="bullet"/>
+      <w:lvlText w:val=""/>
+      <w:lvlJc w:val="left"/>
+      <w:pPr>
+        <w:ind w:left="4984" w:hanging="360"/>
+      </w:pPr>
+      <w:rPr>
+        <w:rFonts w:ascii="Symbol" w:hAnsi="Symbol" w:hint="default"/>
+      </w:rPr>
+    </w:lvl>
+    <w:lvl w:ilvl="7" w:tplc="04090003" w:tentative="1">
+      <w:start w:val="1"/>
+      <w:numFmt w:val="bullet"/>
+      <w:lvlText w:val="o"/>
+      <w:lvlJc w:val="left"/>
+      <w:pPr>
+        <w:ind w:left="5704" w:hanging="360"/>
+      </w:pPr>
+      <w:rPr>
+        <w:rFonts w:ascii="Courier New" w:hAnsi="Courier New" w:cs="Courier New" w:hint="default"/>
+      </w:rPr>
+    </w:lvl>
+    <w:lvl w:ilvl="8" w:tplc="04090005" w:tentative="1">
+      <w:start w:val="1"/>
+      <w:numFmt w:val="bullet"/>
+      <w:lvlText w:val=""/>
+      <w:lvlJc w:val="left"/>
+      <w:pPr>
+        <w:ind w:left="6424" w:hanging="360"/>
+      </w:pPr>
+      <w:rPr>
+        <w:rFonts w:ascii="Wingdings" w:hAnsi="Wingdings" w:hint="default"/>
+      </w:rPr>
+    </w:lvl>
+  </w:abstractNum>
+  <w:abstractNum w:abstractNumId="5">
     <w:nsid w:val="74D55F14"/>
     <w:multiLevelType w:val="hybridMultilevel"/>
     <w:tmpl w:val="A18637A8"/>
@@ -7703,7 +8621,7 @@
     <w:abstractNumId w:val="2"/>
   </w:num>
   <w:num w:numId="3">
-    <w:abstractNumId w:val="3"/>
+    <w:abstractNumId w:val="5"/>
   </w:num>
   <w:num w:numId="4">
     <w:abstractNumId w:val="1"/>
@@ -7726,11 +8644,17 @@
   <w:num w:numId="10">
     <w:abstractNumId w:val="0"/>
   </w:num>
+  <w:num w:numId="11">
+    <w:abstractNumId w:val="3"/>
+  </w:num>
+  <w:num w:numId="12">
+    <w:abstractNumId w:val="4"/>
+  </w:num>
 </w:numbering>
 </file>
 
 <file path=word/styles.xml><?xml version="1.0" encoding="utf-8"?>
-<w:styles xmlns:mc="http://schemas.openxmlformats.org/markup-compatibility/2006" xmlns:r="http://schemas.openxmlformats.org/officeDocument/2006/relationships" xmlns:w="http://schemas.openxmlformats.org/wordprocessingml/2006/main" xmlns:w14="http://schemas.microsoft.com/office/word/2010/wordml" xmlns:w15="http://schemas.microsoft.com/office/word/2012/wordml" mc:Ignorable="w14 w15">
+<w:styles xmlns:mc="http://schemas.openxmlformats.org/markup-compatibility/2006" xmlns:r="http://schemas.openxmlformats.org/officeDocument/2006/relationships" xmlns:w="http://schemas.openxmlformats.org/wordprocessingml/2006/main" xmlns:w14="http://schemas.microsoft.com/office/word/2010/wordml" mc:Ignorable="w14">
   <w:docDefaults>
     <w:rPrDefault>
       <w:rPr>
@@ -7740,378 +8664,869 @@
     </w:rPrDefault>
     <w:pPrDefault/>
   </w:docDefaults>
-  <w:latentStyles w:defLockedState="0" w:defUIPriority="99" w:defSemiHidden="0" w:defUnhideWhenUsed="0" w:defQFormat="0" w:count="371">
-    <w:lsdException w:name="Normal" w:uiPriority="0" w:qFormat="1"/>
-    <w:lsdException w:name="heading 1" w:uiPriority="9" w:qFormat="1"/>
-    <w:lsdException w:name="heading 2" w:uiPriority="0" w:qFormat="1"/>
-    <w:lsdException w:name="heading 3" w:uiPriority="0" w:qFormat="1"/>
-    <w:lsdException w:name="heading 4" w:uiPriority="9" w:qFormat="1"/>
-    <w:lsdException w:name="heading 5" w:uiPriority="9" w:qFormat="1"/>
-    <w:lsdException w:name="heading 6" w:uiPriority="9" w:qFormat="1"/>
-    <w:lsdException w:name="heading 7" w:uiPriority="9" w:qFormat="1"/>
-    <w:lsdException w:name="heading 8" w:uiPriority="9" w:qFormat="1"/>
-    <w:lsdException w:name="heading 9" w:uiPriority="9" w:qFormat="1"/>
-    <w:lsdException w:name="index 1" w:semiHidden="1" w:unhideWhenUsed="1"/>
-    <w:lsdException w:name="index 2" w:semiHidden="1" w:unhideWhenUsed="1"/>
-    <w:lsdException w:name="index 3" w:semiHidden="1" w:unhideWhenUsed="1"/>
-    <w:lsdException w:name="index 4" w:semiHidden="1" w:unhideWhenUsed="1"/>
-    <w:lsdException w:name="index 5" w:semiHidden="1" w:unhideWhenUsed="1"/>
-    <w:lsdException w:name="index 6" w:semiHidden="1" w:unhideWhenUsed="1"/>
-    <w:lsdException w:name="index 7" w:semiHidden="1" w:unhideWhenUsed="1"/>
-    <w:lsdException w:name="index 8" w:semiHidden="1" w:unhideWhenUsed="1"/>
-    <w:lsdException w:name="index 9" w:semiHidden="1" w:unhideWhenUsed="1"/>
-    <w:lsdException w:name="toc 1" w:semiHidden="1" w:uiPriority="39" w:unhideWhenUsed="1"/>
-    <w:lsdException w:name="toc 2" w:semiHidden="1" w:uiPriority="39" w:unhideWhenUsed="1"/>
-    <w:lsdException w:name="toc 3" w:semiHidden="1" w:uiPriority="39" w:unhideWhenUsed="1"/>
-    <w:lsdException w:name="toc 4" w:semiHidden="1" w:uiPriority="39" w:unhideWhenUsed="1"/>
-    <w:lsdException w:name="toc 5" w:semiHidden="1" w:uiPriority="39" w:unhideWhenUsed="1"/>
-    <w:lsdException w:name="toc 6" w:semiHidden="1" w:uiPriority="39" w:unhideWhenUsed="1"/>
-    <w:lsdException w:name="toc 7" w:semiHidden="1" w:uiPriority="39" w:unhideWhenUsed="1"/>
-    <w:lsdException w:name="toc 8" w:semiHidden="1" w:uiPriority="39" w:unhideWhenUsed="1"/>
-    <w:lsdException w:name="toc 9" w:semiHidden="1" w:uiPriority="39" w:unhideWhenUsed="1"/>
-    <w:lsdException w:name="Normal Indent" w:semiHidden="1" w:unhideWhenUsed="1"/>
-    <w:lsdException w:name="footnote text" w:semiHidden="1" w:unhideWhenUsed="1"/>
-    <w:lsdException w:name="annotation text" w:semiHidden="1" w:unhideWhenUsed="1"/>
-    <w:lsdException w:name="header" w:semiHidden="1" w:unhideWhenUsed="1"/>
-    <w:lsdException w:name="footer" w:semiHidden="1" w:unhideWhenUsed="1"/>
-    <w:lsdException w:name="index heading" w:semiHidden="1" w:unhideWhenUsed="1"/>
-    <w:lsdException w:name="caption" w:semiHidden="1" w:uiPriority="35" w:unhideWhenUsed="1" w:qFormat="1"/>
-    <w:lsdException w:name="table of figures" w:semiHidden="1" w:unhideWhenUsed="1"/>
-    <w:lsdException w:name="envelope address" w:semiHidden="1" w:unhideWhenUsed="1"/>
-    <w:lsdException w:name="envelope return" w:semiHidden="1" w:unhideWhenUsed="1"/>
-    <w:lsdException w:name="footnote reference" w:semiHidden="1" w:unhideWhenUsed="1"/>
-    <w:lsdException w:name="annotation reference" w:semiHidden="1" w:unhideWhenUsed="1"/>
-    <w:lsdException w:name="line number" w:semiHidden="1" w:unhideWhenUsed="1"/>
-    <w:lsdException w:name="page number" w:semiHidden="1" w:unhideWhenUsed="1"/>
-    <w:lsdException w:name="endnote reference" w:semiHidden="1" w:unhideWhenUsed="1"/>
-    <w:lsdException w:name="endnote text" w:semiHidden="1" w:unhideWhenUsed="1"/>
-    <w:lsdException w:name="table of authorities" w:semiHidden="1" w:unhideWhenUsed="1"/>
-    <w:lsdException w:name="macro" w:semiHidden="1" w:unhideWhenUsed="1"/>
-    <w:lsdException w:name="toa heading" w:semiHidden="1" w:unhideWhenUsed="1"/>
-    <w:lsdException w:name="List" w:semiHidden="1" w:unhideWhenUsed="1"/>
-    <w:lsdException w:name="List Bullet" w:semiHidden="1" w:unhideWhenUsed="1"/>
-    <w:lsdException w:name="List Number" w:semiHidden="1" w:unhideWhenUsed="1"/>
-    <w:lsdException w:name="List 2" w:semiHidden="1" w:unhideWhenUsed="1"/>
-    <w:lsdException w:name="List 3" w:semiHidden="1" w:unhideWhenUsed="1"/>
-    <w:lsdException w:name="List 4" w:semiHidden="1" w:unhideWhenUsed="1"/>
-    <w:lsdException w:name="List 5" w:semiHidden="1" w:unhideWhenUsed="1"/>
-    <w:lsdException w:name="List Bullet 2" w:semiHidden="1" w:unhideWhenUsed="1"/>
-    <w:lsdException w:name="List Bullet 3" w:semiHidden="1" w:unhideWhenUsed="1"/>
-    <w:lsdException w:name="List Bullet 4" w:semiHidden="1" w:unhideWhenUsed="1"/>
-    <w:lsdException w:name="List Bullet 5" w:semiHidden="1" w:unhideWhenUsed="1"/>
-    <w:lsdException w:name="List Number 2" w:semiHidden="1" w:unhideWhenUsed="1"/>
-    <w:lsdException w:name="List Number 3" w:semiHidden="1" w:unhideWhenUsed="1"/>
-    <w:lsdException w:name="List Number 4" w:semiHidden="1" w:unhideWhenUsed="1"/>
-    <w:lsdException w:name="List Number 5" w:semiHidden="1" w:unhideWhenUsed="1"/>
-    <w:lsdException w:name="Title" w:uiPriority="10" w:qFormat="1"/>
-    <w:lsdException w:name="Closing" w:semiHidden="1" w:unhideWhenUsed="1"/>
-    <w:lsdException w:name="Signature" w:semiHidden="1" w:unhideWhenUsed="1"/>
-    <w:lsdException w:name="Default Paragraph Font" w:semiHidden="1" w:uiPriority="1" w:unhideWhenUsed="1"/>
-    <w:lsdException w:name="Body Text" w:semiHidden="1" w:unhideWhenUsed="1"/>
-    <w:lsdException w:name="Body Text Indent" w:semiHidden="1" w:unhideWhenUsed="1"/>
-    <w:lsdException w:name="List Continue" w:semiHidden="1" w:unhideWhenUsed="1"/>
-    <w:lsdException w:name="List Continue 2" w:semiHidden="1" w:unhideWhenUsed="1"/>
-    <w:lsdException w:name="List Continue 3" w:semiHidden="1" w:unhideWhenUsed="1"/>
-    <w:lsdException w:name="List Continue 4" w:semiHidden="1" w:unhideWhenUsed="1"/>
-    <w:lsdException w:name="List Continue 5" w:semiHidden="1" w:unhideWhenUsed="1"/>
-    <w:lsdException w:name="Message Header" w:semiHidden="1" w:unhideWhenUsed="1"/>
-    <w:lsdException w:name="Subtitle" w:uiPriority="11" w:qFormat="1"/>
-    <w:lsdException w:name="Salutation" w:semiHidden="1" w:unhideWhenUsed="1"/>
-    <w:lsdException w:name="Date" w:semiHidden="1" w:unhideWhenUsed="1"/>
-    <w:lsdException w:name="Body Text First Indent" w:semiHidden="1" w:unhideWhenUsed="1"/>
-    <w:lsdException w:name="Body Text First Indent 2" w:semiHidden="1" w:unhideWhenUsed="1"/>
-    <w:lsdException w:name="Note Heading" w:semiHidden="1" w:unhideWhenUsed="1"/>
-    <w:lsdException w:name="Body Text 2" w:semiHidden="1" w:unhideWhenUsed="1"/>
-    <w:lsdException w:name="Body Text 3" w:semiHidden="1" w:unhideWhenUsed="1"/>
-    <w:lsdException w:name="Body Text Indent 2" w:semiHidden="1" w:unhideWhenUsed="1"/>
-    <w:lsdException w:name="Body Text Indent 3" w:semiHidden="1" w:unhideWhenUsed="1"/>
-    <w:lsdException w:name="Block Text" w:semiHidden="1" w:unhideWhenUsed="1"/>
-    <w:lsdException w:name="Hyperlink" w:semiHidden="1" w:unhideWhenUsed="1"/>
-    <w:lsdException w:name="FollowedHyperlink" w:semiHidden="1" w:unhideWhenUsed="1"/>
-    <w:lsdException w:name="Strong" w:uiPriority="22" w:qFormat="1"/>
-    <w:lsdException w:name="Emphasis" w:uiPriority="20" w:qFormat="1"/>
-    <w:lsdException w:name="Document Map" w:semiHidden="1" w:unhideWhenUsed="1"/>
-    <w:lsdException w:name="Plain Text" w:semiHidden="1" w:unhideWhenUsed="1"/>
-    <w:lsdException w:name="E-mail Signature" w:semiHidden="1" w:unhideWhenUsed="1"/>
-    <w:lsdException w:name="HTML Top of Form" w:semiHidden="1" w:unhideWhenUsed="1"/>
-    <w:lsdException w:name="HTML Bottom of Form" w:semiHidden="1" w:unhideWhenUsed="1"/>
-    <w:lsdException w:name="Normal (Web)" w:semiHidden="1" w:unhideWhenUsed="1"/>
-    <w:lsdException w:name="HTML Acronym" w:semiHidden="1" w:unhideWhenUsed="1"/>
-    <w:lsdException w:name="HTML Address" w:semiHidden="1" w:unhideWhenUsed="1"/>
-    <w:lsdException w:name="HTML Cite" w:semiHidden="1" w:unhideWhenUsed="1"/>
-    <w:lsdException w:name="HTML Code" w:semiHidden="1" w:unhideWhenUsed="1"/>
-    <w:lsdException w:name="HTML Definition" w:semiHidden="1" w:unhideWhenUsed="1"/>
-    <w:lsdException w:name="HTML Keyboard" w:semiHidden="1" w:unhideWhenUsed="1"/>
-    <w:lsdException w:name="HTML Preformatted" w:semiHidden="1" w:unhideWhenUsed="1"/>
-    <w:lsdException w:name="HTML Sample" w:semiHidden="1" w:unhideWhenUsed="1"/>
-    <w:lsdException w:name="HTML Typewriter" w:semiHidden="1" w:unhideWhenUsed="1"/>
-    <w:lsdException w:name="HTML Variable" w:semiHidden="1" w:unhideWhenUsed="1"/>
-    <w:lsdException w:name="Normal Table" w:semiHidden="1" w:unhideWhenUsed="1"/>
-    <w:lsdException w:name="annotation subject" w:semiHidden="1" w:unhideWhenUsed="1"/>
-    <w:lsdException w:name="No List" w:semiHidden="1" w:unhideWhenUsed="1"/>
-    <w:lsdException w:name="Outline List 1" w:semiHidden="1" w:unhideWhenUsed="1"/>
-    <w:lsdException w:name="Outline List 2" w:semiHidden="1" w:unhideWhenUsed="1"/>
-    <w:lsdException w:name="Outline List 3" w:semiHidden="1" w:unhideWhenUsed="1"/>
-    <w:lsdException w:name="Table Simple 1" w:semiHidden="1" w:unhideWhenUsed="1"/>
-    <w:lsdException w:name="Table Simple 2" w:semiHidden="1" w:unhideWhenUsed="1"/>
-    <w:lsdException w:name="Table Simple 3" w:semiHidden="1" w:unhideWhenUsed="1"/>
-    <w:lsdException w:name="Table Classic 1" w:semiHidden="1" w:unhideWhenUsed="1"/>
-    <w:lsdException w:name="Table Classic 2" w:semiHidden="1" w:unhideWhenUsed="1"/>
-    <w:lsdException w:name="Table Classic 3" w:semiHidden="1" w:unhideWhenUsed="1"/>
-    <w:lsdException w:name="Table Classic 4" w:semiHidden="1" w:unhideWhenUsed="1"/>
-    <w:lsdException w:name="Table Colorful 1" w:semiHidden="1" w:unhideWhenUsed="1"/>
-    <w:lsdException w:name="Table Colorful 2" w:semiHidden="1" w:unhideWhenUsed="1"/>
-    <w:lsdException w:name="Table Colorful 3" w:semiHidden="1" w:unhideWhenUsed="1"/>
-    <w:lsdException w:name="Table Columns 1" w:semiHidden="1" w:unhideWhenUsed="1"/>
-    <w:lsdException w:name="Table Columns 2" w:semiHidden="1" w:unhideWhenUsed="1"/>
-    <w:lsdException w:name="Table Columns 3" w:semiHidden="1" w:unhideWhenUsed="1"/>
-    <w:lsdException w:name="Table Columns 4" w:semiHidden="1" w:unhideWhenUsed="1"/>
-    <w:lsdException w:name="Table Columns 5" w:semiHidden="1" w:unhideWhenUsed="1"/>
-    <w:lsdException w:name="Table Grid 1" w:semiHidden="1" w:unhideWhenUsed="1"/>
-    <w:lsdException w:name="Table Grid 2" w:semiHidden="1" w:unhideWhenUsed="1"/>
-    <w:lsdException w:name="Table Grid 3" w:semiHidden="1" w:unhideWhenUsed="1"/>
-    <w:lsdException w:name="Table Grid 4" w:semiHidden="1" w:unhideWhenUsed="1"/>
-    <w:lsdException w:name="Table Grid 5" w:semiHidden="1" w:unhideWhenUsed="1"/>
-    <w:lsdException w:name="Table Grid 6" w:semiHidden="1" w:unhideWhenUsed="1"/>
-    <w:lsdException w:name="Table Grid 7" w:semiHidden="1" w:unhideWhenUsed="1"/>
-    <w:lsdException w:name="Table Grid 8" w:semiHidden="1" w:unhideWhenUsed="1"/>
-    <w:lsdException w:name="Table List 1" w:semiHidden="1" w:unhideWhenUsed="1"/>
-    <w:lsdException w:name="Table List 2" w:semiHidden="1" w:unhideWhenUsed="1"/>
-    <w:lsdException w:name="Table List 3" w:semiHidden="1" w:unhideWhenUsed="1"/>
-    <w:lsdException w:name="Table List 4" w:semiHidden="1" w:unhideWhenUsed="1"/>
-    <w:lsdException w:name="Table List 5" w:semiHidden="1" w:unhideWhenUsed="1"/>
-    <w:lsdException w:name="Table List 6" w:semiHidden="1" w:unhideWhenUsed="1"/>
-    <w:lsdException w:name="Table List 7" w:semiHidden="1" w:unhideWhenUsed="1"/>
-    <w:lsdException w:name="Table List 8" w:semiHidden="1" w:unhideWhenUsed="1"/>
-    <w:lsdException w:name="Table 3D effects 1" w:semiHidden="1" w:unhideWhenUsed="1"/>
-    <w:lsdException w:name="Table 3D effects 2" w:semiHidden="1" w:unhideWhenUsed="1"/>
-    <w:lsdException w:name="Table 3D effects 3" w:semiHidden="1" w:unhideWhenUsed="1"/>
-    <w:lsdException w:name="Table Contemporary" w:semiHidden="1" w:unhideWhenUsed="1"/>
-    <w:lsdException w:name="Table Elegant" w:semiHidden="1" w:unhideWhenUsed="1"/>
-    <w:lsdException w:name="Table Professional" w:semiHidden="1" w:unhideWhenUsed="1"/>
-    <w:lsdException w:name="Table Subtle 1" w:semiHidden="1" w:unhideWhenUsed="1"/>
-    <w:lsdException w:name="Table Subtle 2" w:semiHidden="1" w:unhideWhenUsed="1"/>
-    <w:lsdException w:name="Table Web 1" w:semiHidden="1" w:unhideWhenUsed="1"/>
-    <w:lsdException w:name="Table Web 2" w:semiHidden="1" w:unhideWhenUsed="1"/>
-    <w:lsdException w:name="Table Web 3" w:semiHidden="1" w:unhideWhenUsed="1"/>
-    <w:lsdException w:name="Balloon Text" w:semiHidden="1" w:unhideWhenUsed="1"/>
-    <w:lsdException w:name="Table Grid" w:uiPriority="59"/>
-    <w:lsdException w:name="Table Theme" w:semiHidden="1" w:unhideWhenUsed="1"/>
-    <w:lsdException w:name="Placeholder Text" w:semiHidden="1"/>
-    <w:lsdException w:name="No Spacing" w:uiPriority="1" w:qFormat="1"/>
-    <w:lsdException w:name="Light Shading" w:uiPriority="60"/>
-    <w:lsdException w:name="Light List" w:uiPriority="61"/>
-    <w:lsdException w:name="Light Grid" w:uiPriority="62"/>
-    <w:lsdException w:name="Medium Shading 1" w:uiPriority="63"/>
-    <w:lsdException w:name="Medium Shading 2" w:uiPriority="64"/>
-    <w:lsdException w:name="Medium List 1" w:uiPriority="65"/>
-    <w:lsdException w:name="Medium List 2" w:uiPriority="66"/>
-    <w:lsdException w:name="Medium Grid 1" w:uiPriority="67"/>
-    <w:lsdException w:name="Medium Grid 2" w:uiPriority="68"/>
-    <w:lsdException w:name="Medium Grid 3" w:uiPriority="69"/>
-    <w:lsdException w:name="Dark List" w:uiPriority="70"/>
-    <w:lsdException w:name="Colorful Shading" w:uiPriority="71"/>
-    <w:lsdException w:name="Colorful List" w:uiPriority="72"/>
-    <w:lsdException w:name="Colorful Grid" w:uiPriority="73"/>
-    <w:lsdException w:name="Light Shading Accent 1" w:uiPriority="60"/>
-    <w:lsdException w:name="Light List Accent 1" w:uiPriority="61"/>
-    <w:lsdException w:name="Light Grid Accent 1" w:uiPriority="62"/>
-    <w:lsdException w:name="Medium Shading 1 Accent 1" w:uiPriority="63"/>
-    <w:lsdException w:name="Medium Shading 2 Accent 1" w:uiPriority="64"/>
-    <w:lsdException w:name="Medium List 1 Accent 1" w:uiPriority="65"/>
-    <w:lsdException w:name="Revision" w:semiHidden="1"/>
-    <w:lsdException w:name="List Paragraph" w:uiPriority="34" w:qFormat="1"/>
-    <w:lsdException w:name="Quote" w:uiPriority="29" w:qFormat="1"/>
-    <w:lsdException w:name="Intense Quote" w:uiPriority="30" w:qFormat="1"/>
-    <w:lsdException w:name="Medium List 2 Accent 1" w:uiPriority="66"/>
-    <w:lsdException w:name="Medium Grid 1 Accent 1" w:uiPriority="67"/>
-    <w:lsdException w:name="Medium Grid 2 Accent 1" w:uiPriority="68"/>
-    <w:lsdException w:name="Medium Grid 3 Accent 1" w:uiPriority="69"/>
-    <w:lsdException w:name="Dark List Accent 1" w:uiPriority="70"/>
-    <w:lsdException w:name="Colorful Shading Accent 1" w:uiPriority="71"/>
-    <w:lsdException w:name="Colorful List Accent 1" w:uiPriority="72"/>
-    <w:lsdException w:name="Colorful Grid Accent 1" w:uiPriority="73"/>
-    <w:lsdException w:name="Light Shading Accent 2" w:uiPriority="60"/>
-    <w:lsdException w:name="Light List Accent 2" w:uiPriority="61"/>
-    <w:lsdException w:name="Light Grid Accent 2" w:uiPriority="62"/>
-    <w:lsdException w:name="Medium Shading 1 Accent 2" w:uiPriority="63"/>
-    <w:lsdException w:name="Medium Shading 2 Accent 2" w:uiPriority="64"/>
-    <w:lsdException w:name="Medium List 1 Accent 2" w:uiPriority="65"/>
-    <w:lsdException w:name="Medium List 2 Accent 2" w:uiPriority="66"/>
-    <w:lsdException w:name="Medium Grid 1 Accent 2" w:uiPriority="67"/>
-    <w:lsdException w:name="Medium Grid 2 Accent 2" w:uiPriority="68"/>
-    <w:lsdException w:name="Medium Grid 3 Accent 2" w:uiPriority="69"/>
-    <w:lsdException w:name="Dark List Accent 2" w:uiPriority="70"/>
-    <w:lsdException w:name="Colorful Shading Accent 2" w:uiPriority="71"/>
-    <w:lsdException w:name="Colorful List Accent 2" w:uiPriority="72"/>
-    <w:lsdException w:name="Colorful Grid Accent 2" w:uiPriority="73"/>
-    <w:lsdException w:name="Light Shading Accent 3" w:uiPriority="60"/>
-    <w:lsdException w:name="Light List Accent 3" w:uiPriority="61"/>
-    <w:lsdException w:name="Light Grid Accent 3" w:uiPriority="62"/>
-    <w:lsdException w:name="Medium Shading 1 Accent 3" w:uiPriority="63"/>
-    <w:lsdException w:name="Medium Shading 2 Accent 3" w:uiPriority="64"/>
-    <w:lsdException w:name="Medium List 1 Accent 3" w:uiPriority="65"/>
-    <w:lsdException w:name="Medium List 2 Accent 3" w:uiPriority="66"/>
-    <w:lsdException w:name="Medium Grid 1 Accent 3" w:uiPriority="67"/>
-    <w:lsdException w:name="Medium Grid 2 Accent 3" w:uiPriority="68"/>
-    <w:lsdException w:name="Medium Grid 3 Accent 3" w:uiPriority="69"/>
-    <w:lsdException w:name="Dark List Accent 3" w:uiPriority="70"/>
-    <w:lsdException w:name="Colorful Shading Accent 3" w:uiPriority="71"/>
-    <w:lsdException w:name="Colorful List Accent 3" w:uiPriority="72"/>
-    <w:lsdException w:name="Colorful Grid Accent 3" w:uiPriority="73"/>
-    <w:lsdException w:name="Light Shading Accent 4" w:uiPriority="60"/>
-    <w:lsdException w:name="Light List Accent 4" w:uiPriority="61"/>
-    <w:lsdException w:name="Light Grid Accent 4" w:uiPriority="62"/>
-    <w:lsdException w:name="Medium Shading 1 Accent 4" w:uiPriority="63"/>
-    <w:lsdException w:name="Medium Shading 2 Accent 4" w:uiPriority="64"/>
-    <w:lsdException w:name="Medium List 1 Accent 4" w:uiPriority="65"/>
-    <w:lsdException w:name="Medium List 2 Accent 4" w:uiPriority="66"/>
-    <w:lsdException w:name="Medium Grid 1 Accent 4" w:uiPriority="67"/>
-    <w:lsdException w:name="Medium Grid 2 Accent 4" w:uiPriority="68"/>
-    <w:lsdException w:name="Medium Grid 3 Accent 4" w:uiPriority="69"/>
-    <w:lsdException w:name="Dark List Accent 4" w:uiPriority="70"/>
-    <w:lsdException w:name="Colorful Shading Accent 4" w:uiPriority="71"/>
-    <w:lsdException w:name="Colorful List Accent 4" w:uiPriority="72"/>
-    <w:lsdException w:name="Colorful Grid Accent 4" w:uiPriority="73"/>
-    <w:lsdException w:name="Light Shading Accent 5" w:uiPriority="60"/>
-    <w:lsdException w:name="Light List Accent 5" w:uiPriority="61"/>
-    <w:lsdException w:name="Light Grid Accent 5" w:uiPriority="62"/>
-    <w:lsdException w:name="Medium Shading 1 Accent 5" w:uiPriority="63"/>
-    <w:lsdException w:name="Medium Shading 2 Accent 5" w:uiPriority="64"/>
-    <w:lsdException w:name="Medium List 1 Accent 5" w:uiPriority="65"/>
-    <w:lsdException w:name="Medium List 2 Accent 5" w:uiPriority="66"/>
-    <w:lsdException w:name="Medium Grid 1 Accent 5" w:uiPriority="67"/>
-    <w:lsdException w:name="Medium Grid 2 Accent 5" w:uiPriority="68"/>
-    <w:lsdException w:name="Medium Grid 3 Accent 5" w:uiPriority="69"/>
-    <w:lsdException w:name="Dark List Accent 5" w:uiPriority="70"/>
-    <w:lsdException w:name="Colorful Shading Accent 5" w:uiPriority="71"/>
-    <w:lsdException w:name="Colorful List Accent 5" w:uiPriority="72"/>
-    <w:lsdException w:name="Colorful Grid Accent 5" w:uiPriority="73"/>
-    <w:lsdException w:name="Light Shading Accent 6" w:uiPriority="60"/>
-    <w:lsdException w:name="Light List Accent 6" w:uiPriority="61"/>
-    <w:lsdException w:name="Light Grid Accent 6" w:uiPriority="62"/>
-    <w:lsdException w:name="Medium Shading 1 Accent 6" w:uiPriority="63"/>
-    <w:lsdException w:name="Medium Shading 2 Accent 6" w:uiPriority="64"/>
-    <w:lsdException w:name="Medium List 1 Accent 6" w:uiPriority="65"/>
-    <w:lsdException w:name="Medium List 2 Accent 6" w:uiPriority="66"/>
-    <w:lsdException w:name="Medium Grid 1 Accent 6" w:uiPriority="67"/>
-    <w:lsdException w:name="Medium Grid 2 Accent 6" w:uiPriority="68"/>
-    <w:lsdException w:name="Medium Grid 3 Accent 6" w:uiPriority="69"/>
-    <w:lsdException w:name="Dark List Accent 6" w:uiPriority="70"/>
-    <w:lsdException w:name="Colorful Shading Accent 6" w:uiPriority="71"/>
-    <w:lsdException w:name="Colorful List Accent 6" w:uiPriority="72"/>
-    <w:lsdException w:name="Colorful Grid Accent 6" w:uiPriority="73"/>
-    <w:lsdException w:name="Subtle Emphasis" w:uiPriority="19" w:qFormat="1"/>
-    <w:lsdException w:name="Intense Emphasis" w:uiPriority="21" w:qFormat="1"/>
-    <w:lsdException w:name="Subtle Reference" w:uiPriority="31" w:qFormat="1"/>
-    <w:lsdException w:name="Intense Reference" w:uiPriority="32" w:qFormat="1"/>
-    <w:lsdException w:name="Book Title" w:uiPriority="33" w:qFormat="1"/>
-    <w:lsdException w:name="Bibliography" w:semiHidden="1" w:uiPriority="37" w:unhideWhenUsed="1"/>
-    <w:lsdException w:name="TOC Heading" w:semiHidden="1" w:uiPriority="39" w:unhideWhenUsed="1" w:qFormat="1"/>
-    <w:lsdException w:name="Plain Table 1" w:uiPriority="41"/>
-    <w:lsdException w:name="Plain Table 2" w:uiPriority="42"/>
-    <w:lsdException w:name="Plain Table 3" w:uiPriority="43"/>
-    <w:lsdException w:name="Plain Table 4" w:uiPriority="44"/>
-    <w:lsdException w:name="Plain Table 5" w:uiPriority="45"/>
-    <w:lsdException w:name="Grid Table Light" w:uiPriority="40"/>
-    <w:lsdException w:name="Grid Table 1 Light" w:uiPriority="46"/>
-    <w:lsdException w:name="Grid Table 2" w:uiPriority="47"/>
-    <w:lsdException w:name="Grid Table 3" w:uiPriority="48"/>
-    <w:lsdException w:name="Grid Table 4" w:uiPriority="49"/>
-    <w:lsdException w:name="Grid Table 5 Dark" w:uiPriority="50"/>
-    <w:lsdException w:name="Grid Table 6 Colorful" w:uiPriority="51"/>
-    <w:lsdException w:name="Grid Table 7 Colorful" w:uiPriority="52"/>
-    <w:lsdException w:name="Grid Table 1 Light Accent 1" w:uiPriority="46"/>
-    <w:lsdException w:name="Grid Table 2 Accent 1" w:uiPriority="47"/>
-    <w:lsdException w:name="Grid Table 3 Accent 1" w:uiPriority="48"/>
-    <w:lsdException w:name="Grid Table 4 Accent 1" w:uiPriority="49"/>
-    <w:lsdException w:name="Grid Table 5 Dark Accent 1" w:uiPriority="50"/>
-    <w:lsdException w:name="Grid Table 6 Colorful Accent 1" w:uiPriority="51"/>
-    <w:lsdException w:name="Grid Table 7 Colorful Accent 1" w:uiPriority="52"/>
-    <w:lsdException w:name="Grid Table 1 Light Accent 2" w:uiPriority="46"/>
-    <w:lsdException w:name="Grid Table 2 Accent 2" w:uiPriority="47"/>
-    <w:lsdException w:name="Grid Table 3 Accent 2" w:uiPriority="48"/>
-    <w:lsdException w:name="Grid Table 4 Accent 2" w:uiPriority="49"/>
-    <w:lsdException w:name="Grid Table 5 Dark Accent 2" w:uiPriority="50"/>
-    <w:lsdException w:name="Grid Table 6 Colorful Accent 2" w:uiPriority="51"/>
-    <w:lsdException w:name="Grid Table 7 Colorful Accent 2" w:uiPriority="52"/>
-    <w:lsdException w:name="Grid Table 1 Light Accent 3" w:uiPriority="46"/>
-    <w:lsdException w:name="Grid Table 2 Accent 3" w:uiPriority="47"/>
-    <w:lsdException w:name="Grid Table 3 Accent 3" w:uiPriority="48"/>
-    <w:lsdException w:name="Grid Table 4 Accent 3" w:uiPriority="49"/>
-    <w:lsdException w:name="Grid Table 5 Dark Accent 3" w:uiPriority="50"/>
-    <w:lsdException w:name="Grid Table 6 Colorful Accent 3" w:uiPriority="51"/>
-    <w:lsdException w:name="Grid Table 7 Colorful Accent 3" w:uiPriority="52"/>
-    <w:lsdException w:name="Grid Table 1 Light Accent 4" w:uiPriority="46"/>
-    <w:lsdException w:name="Grid Table 2 Accent 4" w:uiPriority="47"/>
-    <w:lsdException w:name="Grid Table 3 Accent 4" w:uiPriority="48"/>
-    <w:lsdException w:name="Grid Table 4 Accent 4" w:uiPriority="49"/>
-    <w:lsdException w:name="Grid Table 5 Dark Accent 4" w:uiPriority="50"/>
-    <w:lsdException w:name="Grid Table 6 Colorful Accent 4" w:uiPriority="51"/>
-    <w:lsdException w:name="Grid Table 7 Colorful Accent 4" w:uiPriority="52"/>
-    <w:lsdException w:name="Grid Table 1 Light Accent 5" w:uiPriority="46"/>
-    <w:lsdException w:name="Grid Table 2 Accent 5" w:uiPriority="47"/>
-    <w:lsdException w:name="Grid Table 3 Accent 5" w:uiPriority="48"/>
-    <w:lsdException w:name="Grid Table 4 Accent 5" w:uiPriority="49"/>
-    <w:lsdException w:name="Grid Table 5 Dark Accent 5" w:uiPriority="50"/>
-    <w:lsdException w:name="Grid Table 6 Colorful Accent 5" w:uiPriority="51"/>
-    <w:lsdException w:name="Grid Table 7 Colorful Accent 5" w:uiPriority="52"/>
-    <w:lsdException w:name="Grid Table 1 Light Accent 6" w:uiPriority="46"/>
-    <w:lsdException w:name="Grid Table 2 Accent 6" w:uiPriority="47"/>
-    <w:lsdException w:name="Grid Table 3 Accent 6" w:uiPriority="48"/>
-    <w:lsdException w:name="Grid Table 4 Accent 6" w:uiPriority="49"/>
-    <w:lsdException w:name="Grid Table 5 Dark Accent 6" w:uiPriority="50"/>
-    <w:lsdException w:name="Grid Table 6 Colorful Accent 6" w:uiPriority="51"/>
-    <w:lsdException w:name="Grid Table 7 Colorful Accent 6" w:uiPriority="52"/>
-    <w:lsdException w:name="List Table 1 Light" w:uiPriority="46"/>
-    <w:lsdException w:name="List Table 2" w:uiPriority="47"/>
-    <w:lsdException w:name="List Table 3" w:uiPriority="48"/>
-    <w:lsdException w:name="List Table 4" w:uiPriority="49"/>
-    <w:lsdException w:name="List Table 5 Dark" w:uiPriority="50"/>
-    <w:lsdException w:name="List Table 6 Colorful" w:uiPriority="51"/>
-    <w:lsdException w:name="List Table 7 Colorful" w:uiPriority="52"/>
-    <w:lsdException w:name="List Table 1 Light Accent 1" w:uiPriority="46"/>
-    <w:lsdException w:name="List Table 2 Accent 1" w:uiPriority="47"/>
-    <w:lsdException w:name="List Table 3 Accent 1" w:uiPriority="48"/>
-    <w:lsdException w:name="List Table 4 Accent 1" w:uiPriority="49"/>
-    <w:lsdException w:name="List Table 5 Dark Accent 1" w:uiPriority="50"/>
-    <w:lsdException w:name="List Table 6 Colorful Accent 1" w:uiPriority="51"/>
-    <w:lsdException w:name="List Table 7 Colorful Accent 1" w:uiPriority="52"/>
-    <w:lsdException w:name="List Table 1 Light Accent 2" w:uiPriority="46"/>
-    <w:lsdException w:name="List Table 2 Accent 2" w:uiPriority="47"/>
-    <w:lsdException w:name="List Table 3 Accent 2" w:uiPriority="48"/>
-    <w:lsdException w:name="List Table 4 Accent 2" w:uiPriority="49"/>
-    <w:lsdException w:name="List Table 5 Dark Accent 2" w:uiPriority="50"/>
-    <w:lsdException w:name="List Table 6 Colorful Accent 2" w:uiPriority="51"/>
-    <w:lsdException w:name="List Table 7 Colorful Accent 2" w:uiPriority="52"/>
-    <w:lsdException w:name="List Table 1 Light Accent 3" w:uiPriority="46"/>
-    <w:lsdException w:name="List Table 2 Accent 3" w:uiPriority="47"/>
-    <w:lsdException w:name="List Table 3 Accent 3" w:uiPriority="48"/>
-    <w:lsdException w:name="List Table 4 Accent 3" w:uiPriority="49"/>
-    <w:lsdException w:name="List Table 5 Dark Accent 3" w:uiPriority="50"/>
-    <w:lsdException w:name="List Table 6 Colorful Accent 3" w:uiPriority="51"/>
-    <w:lsdException w:name="List Table 7 Colorful Accent 3" w:uiPriority="52"/>
-    <w:lsdException w:name="List Table 1 Light Accent 4" w:uiPriority="46"/>
-    <w:lsdException w:name="List Table 2 Accent 4" w:uiPriority="47"/>
-    <w:lsdException w:name="List Table 3 Accent 4" w:uiPriority="48"/>
-    <w:lsdException w:name="List Table 4 Accent 4" w:uiPriority="49"/>
-    <w:lsdException w:name="List Table 5 Dark Accent 4" w:uiPriority="50"/>
-    <w:lsdException w:name="List Table 6 Colorful Accent 4" w:uiPriority="51"/>
-    <w:lsdException w:name="List Table 7 Colorful Accent 4" w:uiPriority="52"/>
-    <w:lsdException w:name="List Table 1 Light Accent 5" w:uiPriority="46"/>
-    <w:lsdException w:name="List Table 2 Accent 5" w:uiPriority="47"/>
-    <w:lsdException w:name="List Table 3 Accent 5" w:uiPriority="48"/>
-    <w:lsdException w:name="List Table 4 Accent 5" w:uiPriority="49"/>
-    <w:lsdException w:name="List Table 5 Dark Accent 5" w:uiPriority="50"/>
-    <w:lsdException w:name="List Table 6 Colorful Accent 5" w:uiPriority="51"/>
-    <w:lsdException w:name="List Table 7 Colorful Accent 5" w:uiPriority="52"/>
-    <w:lsdException w:name="List Table 1 Light Accent 6" w:uiPriority="46"/>
-    <w:lsdException w:name="List Table 2 Accent 6" w:uiPriority="47"/>
-    <w:lsdException w:name="List Table 3 Accent 6" w:uiPriority="48"/>
-    <w:lsdException w:name="List Table 4 Accent 6" w:uiPriority="49"/>
-    <w:lsdException w:name="List Table 5 Dark Accent 6" w:uiPriority="50"/>
-    <w:lsdException w:name="List Table 6 Colorful Accent 6" w:uiPriority="51"/>
-    <w:lsdException w:name="List Table 7 Colorful Accent 6" w:uiPriority="52"/>
+  <w:latentStyles w:defLockedState="0" w:defUIPriority="99" w:defSemiHidden="1" w:defUnhideWhenUsed="1" w:defQFormat="0" w:count="267">
+    <w:lsdException w:name="Normal" w:semiHidden="0" w:uiPriority="0" w:unhideWhenUsed="0" w:qFormat="1"/>
+    <w:lsdException w:name="heading 1" w:semiHidden="0" w:uiPriority="9" w:unhideWhenUsed="0" w:qFormat="1"/>
+    <w:lsdException w:name="heading 2" w:semiHidden="0" w:uiPriority="0" w:unhideWhenUsed="0" w:qFormat="1"/>
+    <w:lsdException w:name="heading 3" w:semiHidden="0" w:uiPriority="0" w:unhideWhenUsed="0" w:qFormat="1"/>
+    <w:lsdException w:name="heading 4" w:semiHidden="0" w:uiPriority="9" w:unhideWhenUsed="0" w:qFormat="1"/>
+    <w:lsdException w:name="heading 5" w:semiHidden="0" w:uiPriority="9" w:unhideWhenUsed="0" w:qFormat="1"/>
+    <w:lsdException w:name="heading 6" w:semiHidden="0" w:uiPriority="9" w:unhideWhenUsed="0" w:qFormat="1"/>
+    <w:lsdException w:name="heading 7" w:semiHidden="0" w:uiPriority="9" w:unhideWhenUsed="0" w:qFormat="1"/>
+    <w:lsdException w:name="heading 8" w:semiHidden="0" w:uiPriority="9" w:unhideWhenUsed="0" w:qFormat="1"/>
+    <w:lsdException w:name="heading 9" w:semiHidden="0" w:uiPriority="9" w:unhideWhenUsed="0" w:qFormat="1"/>
+    <w:lsdException w:name="toc 1" w:uiPriority="39"/>
+    <w:lsdException w:name="toc 2" w:uiPriority="39"/>
+    <w:lsdException w:name="toc 3" w:uiPriority="39"/>
+    <w:lsdException w:name="toc 4" w:uiPriority="39"/>
+    <w:lsdException w:name="toc 5" w:uiPriority="39"/>
+    <w:lsdException w:name="toc 6" w:uiPriority="39"/>
+    <w:lsdException w:name="toc 7" w:uiPriority="39"/>
+    <w:lsdException w:name="toc 8" w:uiPriority="39"/>
+    <w:lsdException w:name="toc 9" w:uiPriority="39"/>
+    <w:lsdException w:name="caption" w:uiPriority="35" w:qFormat="1"/>
+    <w:lsdException w:name="Title" w:semiHidden="0" w:uiPriority="10" w:unhideWhenUsed="0" w:qFormat="1"/>
+    <w:lsdException w:name="Default Paragraph Font" w:uiPriority="1"/>
+    <w:lsdException w:name="Subtitle" w:semiHidden="0" w:uiPriority="11" w:unhideWhenUsed="0" w:qFormat="1"/>
+    <w:lsdException w:name="Strong" w:semiHidden="0" w:uiPriority="22" w:unhideWhenUsed="0" w:qFormat="1"/>
+    <w:lsdException w:name="Emphasis" w:semiHidden="0" w:uiPriority="20" w:unhideWhenUsed="0" w:qFormat="1"/>
+    <w:lsdException w:name="Table Grid" w:semiHidden="0" w:uiPriority="59" w:unhideWhenUsed="0"/>
+    <w:lsdException w:name="Placeholder Text" w:unhideWhenUsed="0"/>
+    <w:lsdException w:name="No Spacing" w:semiHidden="0" w:uiPriority="1" w:unhideWhenUsed="0" w:qFormat="1"/>
+    <w:lsdException w:name="Light Shading" w:semiHidden="0" w:uiPriority="60" w:unhideWhenUsed="0"/>
+    <w:lsdException w:name="Light List" w:semiHidden="0" w:uiPriority="61" w:unhideWhenUsed="0"/>
+    <w:lsdException w:name="Light Grid" w:semiHidden="0" w:uiPriority="62" w:unhideWhenUsed="0"/>
+    <w:lsdException w:name="Medium Shading 1" w:semiHidden="0" w:uiPriority="63" w:unhideWhenUsed="0"/>
+    <w:lsdException w:name="Medium Shading 2" w:semiHidden="0" w:uiPriority="64" w:unhideWhenUsed="0"/>
+    <w:lsdException w:name="Medium List 1" w:semiHidden="0" w:uiPriority="65" w:unhideWhenUsed="0"/>
+    <w:lsdException w:name="Medium List 2" w:semiHidden="0" w:uiPriority="66" w:unhideWhenUsed="0"/>
+    <w:lsdException w:name="Medium Grid 1" w:semiHidden="0" w:uiPriority="67" w:unhideWhenUsed="0"/>
+    <w:lsdException w:name="Medium Grid 2" w:semiHidden="0" w:uiPriority="68" w:unhideWhenUsed="0"/>
+    <w:lsdException w:name="Medium Grid 3" w:semiHidden="0" w:uiPriority="69" w:unhideWhenUsed="0"/>
+    <w:lsdException w:name="Dark List" w:semiHidden="0" w:uiPriority="70" w:unhideWhenUsed="0"/>
+    <w:lsdException w:name="Colorful Shading" w:semiHidden="0" w:uiPriority="71" w:unhideWhenUsed="0"/>
+    <w:lsdException w:name="Colorful List" w:semiHidden="0" w:uiPriority="72" w:unhideWhenUsed="0"/>
+    <w:lsdException w:name="Colorful Grid" w:semiHidden="0" w:uiPriority="73" w:unhideWhenUsed="0"/>
+    <w:lsdException w:name="Light Shading Accent 1" w:semiHidden="0" w:uiPriority="60" w:unhideWhenUsed="0"/>
+    <w:lsdException w:name="Light List Accent 1" w:semiHidden="0" w:uiPriority="61" w:unhideWhenUsed="0"/>
+    <w:lsdException w:name="Light Grid Accent 1" w:semiHidden="0" w:uiPriority="62" w:unhideWhenUsed="0"/>
+    <w:lsdException w:name="Medium Shading 1 Accent 1" w:semiHidden="0" w:uiPriority="63" w:unhideWhenUsed="0"/>
+    <w:lsdException w:name="Medium Shading 2 Accent 1" w:semiHidden="0" w:uiPriority="64" w:unhideWhenUsed="0"/>
+    <w:lsdException w:name="Medium List 1 Accent 1" w:semiHidden="0" w:uiPriority="65" w:unhideWhenUsed="0"/>
+    <w:lsdException w:name="Revision" w:unhideWhenUsed="0"/>
+    <w:lsdException w:name="List Paragraph" w:semiHidden="0" w:uiPriority="34" w:unhideWhenUsed="0" w:qFormat="1"/>
+    <w:lsdException w:name="Quote" w:semiHidden="0" w:uiPriority="29" w:unhideWhenUsed="0" w:qFormat="1"/>
+    <w:lsdException w:name="Intense Quote" w:semiHidden="0" w:uiPriority="30" w:unhideWhenUsed="0" w:qFormat="1"/>
+    <w:lsdException w:name="Medium List 2 Accent 1" w:semiHidden="0" w:uiPriority="66" w:unhideWhenUsed="0"/>
+    <w:lsdException w:name="Medium Grid 1 Accent 1" w:semiHidden="0" w:uiPriority="67" w:unhideWhenUsed="0"/>
+    <w:lsdException w:name="Medium Grid 2 Accent 1" w:semiHidden="0" w:uiPriority="68" w:unhideWhenUsed="0"/>
+    <w:lsdException w:name="Medium Grid 3 Accent 1" w:semiHidden="0" w:uiPriority="69" w:unhideWhenUsed="0"/>
+    <w:lsdException w:name="Dark List Accent 1" w:semiHidden="0" w:uiPriority="70" w:unhideWhenUsed="0"/>
+    <w:lsdException w:name="Colorful Shading Accent 1" w:semiHidden="0" w:uiPriority="71" w:unhideWhenUsed="0"/>
+    <w:lsdException w:name="Colorful List Accent 1" w:semiHidden="0" w:uiPriority="72" w:unhideWhenUsed="0"/>
+    <w:lsdException w:name="Colorful Grid Accent 1" w:semiHidden="0" w:uiPriority="73" w:unhideWhenUsed="0"/>
+    <w:lsdException w:name="Light Shading Accent 2" w:semiHidden="0" w:uiPriority="60" w:unhideWhenUsed="0"/>
+    <w:lsdException w:name="Light List Accent 2" w:semiHidden="0" w:uiPriority="61" w:unhideWhenUsed="0"/>
+    <w:lsdException w:name="Light Grid Accent 2" w:semiHidden="0" w:uiPriority="62" w:unhideWhenUsed="0"/>
+    <w:lsdException w:name="Medium Shading 1 Accent 2" w:semiHidden="0" w:uiPriority="63" w:unhideWhenUsed="0"/>
+    <w:lsdException w:name="Medium Shading 2 Accent 2" w:semiHidden="0" w:uiPriority="64" w:unhideWhenUsed="0"/>
+    <w:lsdException w:name="Medium List 1 Accent 2" w:semiHidden="0" w:uiPriority="65" w:unhideWhenUsed="0"/>
+    <w:lsdException w:name="Medium List 2 Accent 2" w:semiHidden="0" w:uiPriority="66" w:unhideWhenUsed="0"/>
+    <w:lsdException w:name="Medium Grid 1 Accent 2" w:semiHidden="0" w:uiPriority="67" w:unhideWhenUsed="0"/>
+    <w:lsdException w:name="Medium Grid 2 Accent 2" w:semiHidden="0" w:uiPriority="68" w:unhideWhenUsed="0"/>
+    <w:lsdException w:name="Medium Grid 3 Accent 2" w:semiHidden="0" w:uiPriority="69" w:unhideWhenUsed="0"/>
+    <w:lsdException w:name="Dark List Accent 2" w:semiHidden="0" w:uiPriority="70" w:unhideWhenUsed="0"/>
+    <w:lsdException w:name="Colorful Shading Accent 2" w:semiHidden="0" w:uiPriority="71" w:unhideWhenUsed="0"/>
+    <w:lsdException w:name="Colorful List Accent 2" w:semiHidden="0" w:uiPriority="72" w:unhideWhenUsed="0"/>
+    <w:lsdException w:name="Colorful Grid Accent 2" w:semiHidden="0" w:uiPriority="73" w:unhideWhenUsed="0"/>
+    <w:lsdException w:name="Light Shading Accent 3" w:semiHidden="0" w:uiPriority="60" w:unhideWhenUsed="0"/>
+    <w:lsdException w:name="Light List Accent 3" w:semiHidden="0" w:uiPriority="61" w:unhideWhenUsed="0"/>
+    <w:lsdException w:name="Light Grid Accent 3" w:semiHidden="0" w:uiPriority="62" w:unhideWhenUsed="0"/>
+    <w:lsdException w:name="Medium Shading 1 Accent 3" w:semiHidden="0" w:uiPriority="63" w:unhideWhenUsed="0"/>
+    <w:lsdException w:name="Medium Shading 2 Accent 3" w:semiHidden="0" w:uiPriority="64" w:unhideWhenUsed="0"/>
+    <w:lsdException w:name="Medium List 1 Accent 3" w:semiHidden="0" w:uiPriority="65" w:unhideWhenUsed="0"/>
+    <w:lsdException w:name="Medium List 2 Accent 3" w:semiHidden="0" w:uiPriority="66" w:unhideWhenUsed="0"/>
+    <w:lsdException w:name="Medium Grid 1 Accent 3" w:semiHidden="0" w:uiPriority="67" w:unhideWhenUsed="0"/>
+    <w:lsdException w:name="Medium Grid 2 Accent 3" w:semiHidden="0" w:uiPriority="68" w:unhideWhenUsed="0"/>
+    <w:lsdException w:name="Medium Grid 3 Accent 3" w:semiHidden="0" w:uiPriority="69" w:unhideWhenUsed="0"/>
+    <w:lsdException w:name="Dark List Accent 3" w:semiHidden="0" w:uiPriority="70" w:unhideWhenUsed="0"/>
+    <w:lsdException w:name="Colorful Shading Accent 3" w:semiHidden="0" w:uiPriority="71" w:unhideWhenUsed="0"/>
+    <w:lsdException w:name="Colorful List Accent 3" w:semiHidden="0" w:uiPriority="72" w:unhideWhenUsed="0"/>
+    <w:lsdException w:name="Colorful Grid Accent 3" w:semiHidden="0" w:uiPriority="73" w:unhideWhenUsed="0"/>
+    <w:lsdException w:name="Light Shading Accent 4" w:semiHidden="0" w:uiPriority="60" w:unhideWhenUsed="0"/>
+    <w:lsdException w:name="Light List Accent 4" w:semiHidden="0" w:uiPriority="61" w:unhideWhenUsed="0"/>
+    <w:lsdException w:name="Light Grid Accent 4" w:semiHidden="0" w:uiPriority="62" w:unhideWhenUsed="0"/>
+    <w:lsdException w:name="Medium Shading 1 Accent 4" w:semiHidden="0" w:uiPriority="63" w:unhideWhenUsed="0"/>
+    <w:lsdException w:name="Medium Shading 2 Accent 4" w:semiHidden="0" w:uiPriority="64" w:unhideWhenUsed="0"/>
+    <w:lsdException w:name="Medium List 1 Accent 4" w:semiHidden="0" w:uiPriority="65" w:unhideWhenUsed="0"/>
+    <w:lsdException w:name="Medium List 2 Accent 4" w:semiHidden="0" w:uiPriority="66" w:unhideWhenUsed="0"/>
+    <w:lsdException w:name="Medium Grid 1 Accent 4" w:semiHidden="0" w:uiPriority="67" w:unhideWhenUsed="0"/>
+    <w:lsdException w:name="Medium Grid 2 Accent 4" w:semiHidden="0" w:uiPriority="68" w:unhideWhenUsed="0"/>
+    <w:lsdException w:name="Medium Grid 3 Accent 4" w:semiHidden="0" w:uiPriority="69" w:unhideWhenUsed="0"/>
+    <w:lsdException w:name="Dark List Accent 4" w:semiHidden="0" w:uiPriority="70" w:unhideWhenUsed="0"/>
+    <w:lsdException w:name="Colorful Shading Accent 4" w:semiHidden="0" w:uiPriority="71" w:unhideWhenUsed="0"/>
+    <w:lsdException w:name="Colorful List Accent 4" w:semiHidden="0" w:uiPriority="72" w:unhideWhenUsed="0"/>
+    <w:lsdException w:name="Colorful Grid Accent 4" w:semiHidden="0" w:uiPriority="73" w:unhideWhenUsed="0"/>
+    <w:lsdException w:name="Light Shading Accent 5" w:semiHidden="0" w:uiPriority="60" w:unhideWhenUsed="0"/>
+    <w:lsdException w:name="Light List Accent 5" w:semiHidden="0" w:uiPriority="61" w:unhideWhenUsed="0"/>
+    <w:lsdException w:name="Light Grid Accent 5" w:semiHidden="0" w:uiPriority="62" w:unhideWhenUsed="0"/>
+    <w:lsdException w:name="Medium Shading 1 Accent 5" w:semiHidden="0" w:uiPriority="63" w:unhideWhenUsed="0"/>
+    <w:lsdException w:name="Medium Shading 2 Accent 5" w:semiHidden="0" w:uiPriority="64" w:unhideWhenUsed="0"/>
+    <w:lsdException w:name="Medium List 1 Accent 5" w:semiHidden="0" w:uiPriority="65" w:unhideWhenUsed="0"/>
+    <w:lsdException w:name="Medium List 2 Accent 5" w:semiHidden="0" w:uiPriority="66" w:unhideWhenUsed="0"/>
+    <w:lsdException w:name="Medium Grid 1 Accent 5" w:semiHidden="0" w:uiPriority="67" w:unhideWhenUsed="0"/>
+    <w:lsdException w:name="Medium Grid 2 Accent 5" w:semiHidden="0" w:uiPriority="68" w:unhideWhenUsed="0"/>
+    <w:lsdException w:name="Medium Grid 3 Accent 5" w:semiHidden="0" w:uiPriority="69" w:unhideWhenUsed="0"/>
+    <w:lsdException w:name="Dark List Accent 5" w:semiHidden="0" w:uiPriority="70" w:unhideWhenUsed="0"/>
+    <w:lsdException w:name="Colorful Shading Accent 5" w:semiHidden="0" w:uiPriority="71" w:unhideWhenUsed="0"/>
+    <w:lsdException w:name="Colorful List Accent 5" w:semiHidden="0" w:uiPriority="72" w:unhideWhenUsed="0"/>
+    <w:lsdException w:name="Colorful Grid Accent 5" w:semiHidden="0" w:uiPriority="73" w:unhideWhenUsed="0"/>
+    <w:lsdException w:name="Light Shading Accent 6" w:semiHidden="0" w:uiPriority="60" w:unhideWhenUsed="0"/>
+    <w:lsdException w:name="Light List Accent 6" w:semiHidden="0" w:uiPriority="61" w:unhideWhenUsed="0"/>
+    <w:lsdException w:name="Light Grid Accent 6" w:semiHidden="0" w:uiPriority="62" w:unhideWhenUsed="0"/>
+    <w:lsdException w:name="Medium Shading 1 Accent 6" w:semiHidden="0" w:uiPriority="63" w:unhideWhenUsed="0"/>
+    <w:lsdException w:name="Medium Shading 2 Accent 6" w:semiHidden="0" w:uiPriority="64" w:unhideWhenUsed="0"/>
+    <w:lsdException w:name="Medium List 1 Accent 6" w:semiHidden="0" w:uiPriority="65" w:unhideWhenUsed="0"/>
+    <w:lsdException w:name="Medium List 2 Accent 6" w:semiHidden="0" w:uiPriority="66" w:unhideWhenUsed="0"/>
+    <w:lsdException w:name="Medium Grid 1 Accent 6" w:semiHidden="0" w:uiPriority="67" w:unhideWhenUsed="0"/>
+    <w:lsdException w:name="Medium Grid 2 Accent 6" w:semiHidden="0" w:uiPriority="68" w:unhideWhenUsed="0"/>
+    <w:lsdException w:name="Medium Grid 3 Accent 6" w:semiHidden="0" w:uiPriority="69" w:unhideWhenUsed="0"/>
+    <w:lsdException w:name="Dark List Accent 6" w:semiHidden="0" w:uiPriority="70" w:unhideWhenUsed="0"/>
+    <w:lsdException w:name="Colorful Shading Accent 6" w:semiHidden="0" w:uiPriority="71" w:unhideWhenUsed="0"/>
+    <w:lsdException w:name="Colorful List Accent 6" w:semiHidden="0" w:uiPriority="72" w:unhideWhenUsed="0"/>
+    <w:lsdException w:name="Colorful Grid Accent 6" w:semiHidden="0" w:uiPriority="73" w:unhideWhenUsed="0"/>
+    <w:lsdException w:name="Subtle Emphasis" w:semiHidden="0" w:uiPriority="19" w:unhideWhenUsed="0" w:qFormat="1"/>
+    <w:lsdException w:name="Intense Emphasis" w:semiHidden="0" w:uiPriority="21" w:unhideWhenUsed="0" w:qFormat="1"/>
+    <w:lsdException w:name="Subtle Reference" w:semiHidden="0" w:uiPriority="31" w:unhideWhenUsed="0" w:qFormat="1"/>
+    <w:lsdException w:name="Intense Reference" w:semiHidden="0" w:uiPriority="32" w:unhideWhenUsed="0" w:qFormat="1"/>
+    <w:lsdException w:name="Book Title" w:semiHidden="0" w:uiPriority="33" w:unhideWhenUsed="0" w:qFormat="1"/>
+    <w:lsdException w:name="Bibliography" w:uiPriority="37"/>
+    <w:lsdException w:name="TOC Heading" w:uiPriority="39" w:qFormat="1"/>
+  </w:latentStyles>
+  <w:style w:type="paragraph" w:default="1" w:styleId="Normal">
+    <w:name w:val="Normal"/>
+    <w:qFormat/>
+    <w:pPr>
+      <w:spacing w:line="240" w:lineRule="exact"/>
+    </w:pPr>
+    <w:rPr>
+      <w:rFonts w:ascii="Times" w:hAnsi="Times"/>
+      <w:sz w:val="24"/>
+    </w:rPr>
+  </w:style>
+  <w:style w:type="paragraph" w:styleId="Heading1">
+    <w:name w:val="heading 1"/>
+    <w:basedOn w:val="Normal"/>
+    <w:next w:val="Normal"/>
+    <w:qFormat/>
+    <w:pPr>
+      <w:keepNext/>
+      <w:keepLines/>
+      <w:numPr>
+        <w:numId w:val="1"/>
+      </w:numPr>
+      <w:spacing w:before="480" w:after="240" w:line="240" w:lineRule="atLeast"/>
+      <w:outlineLvl w:val="0"/>
+    </w:pPr>
+    <w:rPr>
+      <w:b/>
+      <w:kern w:val="28"/>
+      <w:sz w:val="36"/>
+    </w:rPr>
+  </w:style>
+  <w:style w:type="paragraph" w:styleId="Heading2">
+    <w:name w:val="heading 2"/>
+    <w:basedOn w:val="Normal"/>
+    <w:next w:val="Normal"/>
+    <w:qFormat/>
+    <w:pPr>
+      <w:keepNext/>
+      <w:keepLines/>
+      <w:numPr>
+        <w:ilvl w:val="1"/>
+        <w:numId w:val="1"/>
+      </w:numPr>
+      <w:spacing w:before="280" w:after="280" w:line="240" w:lineRule="atLeast"/>
+      <w:outlineLvl w:val="1"/>
+    </w:pPr>
+    <w:rPr>
+      <w:b/>
+      <w:sz w:val="28"/>
+    </w:rPr>
+  </w:style>
+  <w:style w:type="paragraph" w:styleId="Heading3">
+    <w:name w:val="heading 3"/>
+    <w:basedOn w:val="Normal"/>
+    <w:next w:val="Normal"/>
+    <w:qFormat/>
+    <w:pPr>
+      <w:numPr>
+        <w:ilvl w:val="2"/>
+        <w:numId w:val="1"/>
+      </w:numPr>
+      <w:spacing w:before="240" w:after="240"/>
+      <w:outlineLvl w:val="2"/>
+    </w:pPr>
+    <w:rPr>
+      <w:b/>
+    </w:rPr>
+  </w:style>
+  <w:style w:type="paragraph" w:styleId="Heading4">
+    <w:name w:val="heading 4"/>
+    <w:basedOn w:val="Normal"/>
+    <w:next w:val="Normal"/>
+    <w:qFormat/>
+    <w:pPr>
+      <w:keepNext/>
+      <w:numPr>
+        <w:ilvl w:val="3"/>
+        <w:numId w:val="1"/>
+      </w:numPr>
+      <w:spacing w:before="240" w:after="60" w:line="220" w:lineRule="exact"/>
+      <w:jc w:val="both"/>
+      <w:outlineLvl w:val="3"/>
+    </w:pPr>
+    <w:rPr>
+      <w:rFonts w:ascii="Times New Roman" w:hAnsi="Times New Roman"/>
+      <w:b/>
+      <w:i/>
+      <w:sz w:val="22"/>
+    </w:rPr>
+  </w:style>
+  <w:style w:type="paragraph" w:styleId="Heading5">
+    <w:name w:val="heading 5"/>
+    <w:basedOn w:val="Normal"/>
+    <w:next w:val="Normal"/>
+    <w:qFormat/>
+    <w:pPr>
+      <w:numPr>
+        <w:ilvl w:val="4"/>
+        <w:numId w:val="1"/>
+      </w:numPr>
+      <w:spacing w:before="240" w:after="60" w:line="220" w:lineRule="exact"/>
+      <w:jc w:val="both"/>
+      <w:outlineLvl w:val="4"/>
+    </w:pPr>
+    <w:rPr>
+      <w:rFonts w:ascii="Arial" w:hAnsi="Arial"/>
+      <w:sz w:val="22"/>
+    </w:rPr>
+  </w:style>
+  <w:style w:type="paragraph" w:styleId="Heading6">
+    <w:name w:val="heading 6"/>
+    <w:basedOn w:val="Normal"/>
+    <w:next w:val="Normal"/>
+    <w:qFormat/>
+    <w:pPr>
+      <w:numPr>
+        <w:ilvl w:val="5"/>
+        <w:numId w:val="1"/>
+      </w:numPr>
+      <w:spacing w:before="240" w:after="60" w:line="220" w:lineRule="exact"/>
+      <w:jc w:val="both"/>
+      <w:outlineLvl w:val="5"/>
+    </w:pPr>
+    <w:rPr>
+      <w:rFonts w:ascii="Arial" w:hAnsi="Arial"/>
+      <w:i/>
+      <w:sz w:val="22"/>
+    </w:rPr>
+  </w:style>
+  <w:style w:type="paragraph" w:styleId="Heading7">
+    <w:name w:val="heading 7"/>
+    <w:basedOn w:val="Normal"/>
+    <w:next w:val="Normal"/>
+    <w:qFormat/>
+    <w:pPr>
+      <w:numPr>
+        <w:ilvl w:val="6"/>
+        <w:numId w:val="1"/>
+      </w:numPr>
+      <w:spacing w:before="240" w:after="60" w:line="220" w:lineRule="exact"/>
+      <w:jc w:val="both"/>
+      <w:outlineLvl w:val="6"/>
+    </w:pPr>
+    <w:rPr>
+      <w:rFonts w:ascii="Arial" w:hAnsi="Arial"/>
+      <w:sz w:val="20"/>
+    </w:rPr>
+  </w:style>
+  <w:style w:type="paragraph" w:styleId="Heading8">
+    <w:name w:val="heading 8"/>
+    <w:basedOn w:val="Normal"/>
+    <w:next w:val="Normal"/>
+    <w:qFormat/>
+    <w:pPr>
+      <w:numPr>
+        <w:ilvl w:val="7"/>
+        <w:numId w:val="1"/>
+      </w:numPr>
+      <w:spacing w:before="240" w:after="60" w:line="220" w:lineRule="exact"/>
+      <w:jc w:val="both"/>
+      <w:outlineLvl w:val="7"/>
+    </w:pPr>
+    <w:rPr>
+      <w:rFonts w:ascii="Arial" w:hAnsi="Arial"/>
+      <w:i/>
+      <w:sz w:val="20"/>
+    </w:rPr>
+  </w:style>
+  <w:style w:type="paragraph" w:styleId="Heading9">
+    <w:name w:val="heading 9"/>
+    <w:basedOn w:val="Normal"/>
+    <w:next w:val="Normal"/>
+    <w:qFormat/>
+    <w:pPr>
+      <w:numPr>
+        <w:ilvl w:val="8"/>
+        <w:numId w:val="1"/>
+      </w:numPr>
+      <w:spacing w:before="240" w:after="60" w:line="220" w:lineRule="exact"/>
+      <w:jc w:val="both"/>
+      <w:outlineLvl w:val="8"/>
+    </w:pPr>
+    <w:rPr>
+      <w:rFonts w:ascii="Arial" w:hAnsi="Arial"/>
+      <w:i/>
+      <w:sz w:val="18"/>
+    </w:rPr>
+  </w:style>
+  <w:style w:type="character" w:default="1" w:styleId="DefaultParagraphFont">
+    <w:name w:val="Default Paragraph Font"/>
+    <w:uiPriority w:val="1"/>
+    <w:semiHidden/>
+    <w:unhideWhenUsed/>
+  </w:style>
+  <w:style w:type="table" w:default="1" w:styleId="TableNormal">
+    <w:name w:val="Normal Table"/>
+    <w:uiPriority w:val="99"/>
+    <w:semiHidden/>
+    <w:unhideWhenUsed/>
+    <w:tblPr>
+      <w:tblInd w:w="0" w:type="dxa"/>
+      <w:tblCellMar>
+        <w:top w:w="0" w:type="dxa"/>
+        <w:left w:w="108" w:type="dxa"/>
+        <w:bottom w:w="0" w:type="dxa"/>
+        <w:right w:w="108" w:type="dxa"/>
+      </w:tblCellMar>
+    </w:tblPr>
+  </w:style>
+  <w:style w:type="numbering" w:default="1" w:styleId="NoList">
+    <w:name w:val="No List"/>
+    <w:uiPriority w:val="99"/>
+    <w:semiHidden/>
+    <w:unhideWhenUsed/>
+  </w:style>
+  <w:style w:type="paragraph" w:styleId="Footer">
+    <w:name w:val="footer"/>
+    <w:basedOn w:val="Normal"/>
+    <w:semiHidden/>
+    <w:pPr>
+      <w:tabs>
+        <w:tab w:val="center" w:pos="4680"/>
+        <w:tab w:val="right" w:pos="9360"/>
+      </w:tabs>
+    </w:pPr>
+    <w:rPr>
+      <w:b/>
+      <w:i/>
+      <w:sz w:val="20"/>
+    </w:rPr>
+  </w:style>
+  <w:style w:type="paragraph" w:customStyle="1" w:styleId="bullet">
+    <w:name w:val="bullet"/>
+    <w:basedOn w:val="Normal"/>
+    <w:rPr>
+      <w:rFonts w:ascii="Arial" w:hAnsi="Arial"/>
+      <w:sz w:val="20"/>
+    </w:rPr>
+  </w:style>
+  <w:style w:type="paragraph" w:styleId="Header">
+    <w:name w:val="header"/>
+    <w:basedOn w:val="Normal"/>
+    <w:semiHidden/>
+    <w:pPr>
+      <w:tabs>
+        <w:tab w:val="center" w:pos="4680"/>
+        <w:tab w:val="right" w:pos="9360"/>
+      </w:tabs>
+    </w:pPr>
+    <w:rPr>
+      <w:b/>
+      <w:i/>
+      <w:sz w:val="20"/>
+    </w:rPr>
+  </w:style>
+  <w:style w:type="paragraph" w:customStyle="1" w:styleId="heading10">
+    <w:name w:val="heading1"/>
+    <w:basedOn w:val="Normal"/>
+    <w:pPr>
+      <w:tabs>
+        <w:tab w:val="left" w:pos="450"/>
+        <w:tab w:val="left" w:pos="1080"/>
+        <w:tab w:val="left" w:pos="1800"/>
+        <w:tab w:val="left" w:pos="2610"/>
+      </w:tabs>
+    </w:pPr>
+  </w:style>
+  <w:style w:type="paragraph" w:styleId="TOC1">
+    <w:name w:val="toc 1"/>
+    <w:basedOn w:val="Normal"/>
+    <w:next w:val="Normal"/>
+    <w:uiPriority w:val="39"/>
+    <w:pPr>
+      <w:tabs>
+        <w:tab w:val="left" w:pos="360"/>
+        <w:tab w:val="right" w:leader="dot" w:pos="9360"/>
+      </w:tabs>
+      <w:spacing w:before="60" w:line="220" w:lineRule="exact"/>
+      <w:ind w:left="360" w:hanging="360"/>
+      <w:jc w:val="both"/>
+    </w:pPr>
+    <w:rPr>
+      <w:b/>
+      <w:noProof/>
+    </w:rPr>
+  </w:style>
+  <w:style w:type="paragraph" w:styleId="TOC2">
+    <w:name w:val="toc 2"/>
+    <w:basedOn w:val="Normal"/>
+    <w:next w:val="Normal"/>
+    <w:uiPriority w:val="39"/>
+    <w:pPr>
+      <w:tabs>
+        <w:tab w:val="right" w:leader="dot" w:pos="9360"/>
+      </w:tabs>
+      <w:spacing w:line="220" w:lineRule="exact"/>
+      <w:ind w:left="270"/>
+      <w:jc w:val="both"/>
+    </w:pPr>
+    <w:rPr>
+      <w:sz w:val="22"/>
+    </w:rPr>
+  </w:style>
+  <w:style w:type="paragraph" w:customStyle="1" w:styleId="level4">
+    <w:name w:val="level 4"/>
+    <w:basedOn w:val="Normal"/>
+    <w:pPr>
+      <w:spacing w:before="120" w:after="120"/>
+      <w:ind w:left="634"/>
+    </w:pPr>
+  </w:style>
+  <w:style w:type="paragraph" w:customStyle="1" w:styleId="level5">
+    <w:name w:val="level 5"/>
+    <w:basedOn w:val="Normal"/>
+    <w:pPr>
+      <w:tabs>
+        <w:tab w:val="left" w:pos="2520"/>
+      </w:tabs>
+      <w:ind w:left="1440"/>
+    </w:pPr>
+  </w:style>
+  <w:style w:type="paragraph" w:styleId="Title">
+    <w:name w:val="Title"/>
+    <w:basedOn w:val="Normal"/>
+    <w:qFormat/>
+    <w:pPr>
+      <w:spacing w:before="240" w:after="720" w:line="240" w:lineRule="auto"/>
+      <w:jc w:val="right"/>
+    </w:pPr>
+    <w:rPr>
+      <w:rFonts w:ascii="Arial" w:hAnsi="Arial"/>
+      <w:b/>
+      <w:kern w:val="28"/>
+      <w:sz w:val="64"/>
+    </w:rPr>
+  </w:style>
+  <w:style w:type="paragraph" w:customStyle="1" w:styleId="TOCEntry">
+    <w:name w:val="TOCEntry"/>
+    <w:basedOn w:val="Normal"/>
+    <w:pPr>
+      <w:keepNext/>
+      <w:keepLines/>
+      <w:spacing w:before="120" w:after="240" w:line="240" w:lineRule="atLeast"/>
+    </w:pPr>
+    <w:rPr>
+      <w:b/>
+      <w:sz w:val="36"/>
+    </w:rPr>
+  </w:style>
+  <w:style w:type="paragraph" w:styleId="TOC3">
+    <w:name w:val="toc 3"/>
+    <w:basedOn w:val="Normal"/>
+    <w:next w:val="Normal"/>
+    <w:uiPriority w:val="39"/>
+    <w:pPr>
+      <w:tabs>
+        <w:tab w:val="left" w:pos="1200"/>
+        <w:tab w:val="right" w:leader="dot" w:pos="9360"/>
+      </w:tabs>
+      <w:ind w:left="480"/>
+    </w:pPr>
+    <w:rPr>
+      <w:noProof/>
+      <w:sz w:val="22"/>
+    </w:rPr>
+  </w:style>
+  <w:style w:type="paragraph" w:styleId="TOC4">
+    <w:name w:val="toc 4"/>
+    <w:basedOn w:val="Normal"/>
+    <w:next w:val="Normal"/>
+    <w:semiHidden/>
+    <w:pPr>
+      <w:tabs>
+        <w:tab w:val="right" w:leader="dot" w:pos="9360"/>
+      </w:tabs>
+      <w:ind w:left="720"/>
+    </w:pPr>
+  </w:style>
+  <w:style w:type="paragraph" w:styleId="TOC5">
+    <w:name w:val="toc 5"/>
+    <w:basedOn w:val="Normal"/>
+    <w:next w:val="Normal"/>
+    <w:semiHidden/>
+    <w:pPr>
+      <w:tabs>
+        <w:tab w:val="right" w:leader="dot" w:pos="9360"/>
+      </w:tabs>
+      <w:ind w:left="960"/>
+    </w:pPr>
+  </w:style>
+  <w:style w:type="paragraph" w:styleId="TOC6">
+    <w:name w:val="toc 6"/>
+    <w:basedOn w:val="Normal"/>
+    <w:next w:val="Normal"/>
+    <w:semiHidden/>
+    <w:pPr>
+      <w:tabs>
+        <w:tab w:val="right" w:leader="dot" w:pos="9360"/>
+      </w:tabs>
+      <w:ind w:left="1200"/>
+    </w:pPr>
+  </w:style>
+  <w:style w:type="paragraph" w:styleId="TOC7">
+    <w:name w:val="toc 7"/>
+    <w:basedOn w:val="Normal"/>
+    <w:next w:val="Normal"/>
+    <w:semiHidden/>
+    <w:pPr>
+      <w:tabs>
+        <w:tab w:val="right" w:leader="dot" w:pos="9360"/>
+      </w:tabs>
+      <w:ind w:left="1440"/>
+    </w:pPr>
+  </w:style>
+  <w:style w:type="paragraph" w:styleId="TOC8">
+    <w:name w:val="toc 8"/>
+    <w:basedOn w:val="Normal"/>
+    <w:next w:val="Normal"/>
+    <w:semiHidden/>
+    <w:pPr>
+      <w:tabs>
+        <w:tab w:val="right" w:leader="dot" w:pos="9360"/>
+      </w:tabs>
+      <w:ind w:left="1680"/>
+    </w:pPr>
+  </w:style>
+  <w:style w:type="paragraph" w:styleId="TOC9">
+    <w:name w:val="toc 9"/>
+    <w:basedOn w:val="Normal"/>
+    <w:next w:val="Normal"/>
+    <w:semiHidden/>
+    <w:pPr>
+      <w:tabs>
+        <w:tab w:val="right" w:leader="dot" w:pos="9360"/>
+      </w:tabs>
+      <w:ind w:left="1920"/>
+    </w:pPr>
+  </w:style>
+  <w:style w:type="paragraph" w:customStyle="1" w:styleId="template">
+    <w:name w:val="template"/>
+    <w:basedOn w:val="Normal"/>
+    <w:rPr>
+      <w:rFonts w:ascii="Arial" w:hAnsi="Arial"/>
+      <w:i/>
+      <w:sz w:val="22"/>
+    </w:rPr>
+  </w:style>
+  <w:style w:type="character" w:styleId="PageNumber">
+    <w:name w:val="page number"/>
+    <w:basedOn w:val="DefaultParagraphFont"/>
+    <w:semiHidden/>
+  </w:style>
+  <w:style w:type="paragraph" w:customStyle="1" w:styleId="level3text">
+    <w:name w:val="level 3 text"/>
+    <w:basedOn w:val="Normal"/>
+    <w:pPr>
+      <w:spacing w:line="220" w:lineRule="exact"/>
+      <w:ind w:left="1350" w:hanging="716"/>
+    </w:pPr>
+    <w:rPr>
+      <w:rFonts w:ascii="Arial" w:hAnsi="Arial"/>
+      <w:i/>
+      <w:sz w:val="22"/>
+    </w:rPr>
+  </w:style>
+  <w:style w:type="paragraph" w:customStyle="1" w:styleId="requirement">
+    <w:name w:val="requirement"/>
+    <w:basedOn w:val="level4"/>
+    <w:pPr>
+      <w:spacing w:before="0" w:after="0"/>
+      <w:ind w:left="2348" w:hanging="994"/>
+    </w:pPr>
+    <w:rPr>
+      <w:rFonts w:ascii="Times New Roman" w:hAnsi="Times New Roman"/>
+    </w:rPr>
+  </w:style>
+  <w:style w:type="paragraph" w:customStyle="1" w:styleId="ByLine">
+    <w:name w:val="ByLine"/>
+    <w:basedOn w:val="Title"/>
+    <w:rPr>
+      <w:sz w:val="28"/>
+    </w:rPr>
+  </w:style>
+  <w:style w:type="paragraph" w:customStyle="1" w:styleId="ChangeHistoryTitle">
+    <w:name w:val="ChangeHistory Title"/>
+    <w:basedOn w:val="Normal"/>
+    <w:pPr>
+      <w:keepNext/>
+      <w:spacing w:before="60" w:after="60" w:line="240" w:lineRule="auto"/>
+      <w:jc w:val="center"/>
+    </w:pPr>
+    <w:rPr>
+      <w:rFonts w:ascii="Arial" w:hAnsi="Arial"/>
+      <w:b/>
+      <w:sz w:val="36"/>
+    </w:rPr>
+  </w:style>
+  <w:style w:type="paragraph" w:customStyle="1" w:styleId="SuperTitle">
+    <w:name w:val="SuperTitle"/>
+    <w:basedOn w:val="Title"/>
+    <w:next w:val="Normal"/>
+    <w:pPr>
+      <w:pBdr>
+        <w:top w:val="single" w:sz="48" w:space="1" w:color="auto"/>
+      </w:pBdr>
+      <w:spacing w:before="960" w:after="0"/>
+    </w:pPr>
+    <w:rPr>
+      <w:sz w:val="28"/>
+    </w:rPr>
+  </w:style>
+  <w:style w:type="paragraph" w:customStyle="1" w:styleId="line">
+    <w:name w:val="line"/>
+    <w:basedOn w:val="Title"/>
+    <w:pPr>
+      <w:pBdr>
+        <w:top w:val="single" w:sz="36" w:space="1" w:color="auto"/>
+      </w:pBdr>
+      <w:spacing w:after="0"/>
+    </w:pPr>
+    <w:rPr>
+      <w:sz w:val="40"/>
+    </w:rPr>
+  </w:style>
+  <w:style w:type="paragraph" w:styleId="Caption">
+    <w:name w:val="caption"/>
+    <w:basedOn w:val="Normal"/>
+    <w:next w:val="Normal"/>
+    <w:uiPriority w:val="35"/>
+    <w:unhideWhenUsed/>
+    <w:qFormat/>
+    <w:rsid w:val="00614931"/>
+    <w:rPr>
+      <w:b/>
+      <w:bCs/>
+      <w:sz w:val="20"/>
+    </w:rPr>
+  </w:style>
+  <w:style w:type="character" w:styleId="Hyperlink">
+    <w:name w:val="Hyperlink"/>
+    <w:basedOn w:val="DefaultParagraphFont"/>
+    <w:uiPriority w:val="99"/>
+    <w:unhideWhenUsed/>
+    <w:rsid w:val="00614931"/>
+    <w:rPr>
+      <w:color w:val="0000FF" w:themeColor="hyperlink"/>
+      <w:u w:val="single"/>
+    </w:rPr>
+  </w:style>
+  <w:style w:type="table" w:styleId="TableGrid">
+    <w:name w:val="Table Grid"/>
+    <w:basedOn w:val="TableNormal"/>
+    <w:uiPriority w:val="59"/>
+    <w:rsid w:val="0013499D"/>
+    <w:tblPr>
+      <w:tblInd w:w="0" w:type="dxa"/>
+      <w:tblBorders>
+        <w:top w:val="single" w:sz="4" w:space="0" w:color="auto"/>
+        <w:left w:val="single" w:sz="4" w:space="0" w:color="auto"/>
+        <w:bottom w:val="single" w:sz="4" w:space="0" w:color="auto"/>
+        <w:right w:val="single" w:sz="4" w:space="0" w:color="auto"/>
+        <w:insideH w:val="single" w:sz="4" w:space="0" w:color="auto"/>
+        <w:insideV w:val="single" w:sz="4" w:space="0" w:color="auto"/>
+      </w:tblBorders>
+      <w:tblCellMar>
+        <w:top w:w="0" w:type="dxa"/>
+        <w:left w:w="108" w:type="dxa"/>
+        <w:bottom w:w="0" w:type="dxa"/>
+        <w:right w:w="108" w:type="dxa"/>
+      </w:tblCellMar>
+    </w:tblPr>
+  </w:style>
+</w:styles>
+</file>
+
+<file path=word/stylesWithEffects.xml><?xml version="1.0" encoding="utf-8"?>
+<w:styles xmlns:wpc="http://schemas.microsoft.com/office/word/2010/wordprocessingCanvas" xmlns:mc="http://schemas.openxmlformats.org/markup-compatibility/2006" xmlns:o="urn:schemas-microsoft-com:office:office" xmlns:r="http://schemas.openxmlformats.org/officeDocument/2006/relationships" xmlns:m="http://schemas.openxmlformats.org/officeDocument/2006/math" xmlns:v="urn:schemas-microsoft-com:vml" xmlns:wp14="http://schemas.microsoft.com/office/word/2010/wordprocessingDrawing" xmlns:wp="http://schemas.openxmlformats.org/drawingml/2006/wordprocessingDrawing" xmlns:w10="urn:schemas-microsoft-com:office:word" xmlns:w="http://schemas.openxmlformats.org/wordprocessingml/2006/main" xmlns:w14="http://schemas.microsoft.com/office/word/2010/wordml" xmlns:wpg="http://schemas.microsoft.com/office/word/2010/wordprocessingGroup" xmlns:wpi="http://schemas.microsoft.com/office/word/2010/wordprocessingInk" xmlns:wne="http://schemas.microsoft.com/office/word/2006/wordml" xmlns:wps="http://schemas.microsoft.com/office/word/2010/wordprocessingShape" mc:Ignorable="w14 wp14">
+  <w:docDefaults>
+    <w:rPrDefault>
+      <w:rPr>
+        <w:rFonts w:ascii="Times New Roman" w:eastAsia="Times New Roman" w:hAnsi="Times New Roman" w:cs="Times New Roman"/>
+        <w:lang w:val="en-US" w:eastAsia="en-US" w:bidi="ar-SA"/>
+      </w:rPr>
+    </w:rPrDefault>
+    <w:pPrDefault/>
+  </w:docDefaults>
+  <w:latentStyles w:defLockedState="0" w:defUIPriority="99" w:defSemiHidden="1" w:defUnhideWhenUsed="1" w:defQFormat="0" w:count="267">
+    <w:lsdException w:name="Normal" w:semiHidden="0" w:uiPriority="0" w:unhideWhenUsed="0" w:qFormat="1"/>
+    <w:lsdException w:name="heading 1" w:semiHidden="0" w:uiPriority="9" w:unhideWhenUsed="0" w:qFormat="1"/>
+    <w:lsdException w:name="heading 2" w:semiHidden="0" w:uiPriority="0" w:unhideWhenUsed="0" w:qFormat="1"/>
+    <w:lsdException w:name="heading 3" w:semiHidden="0" w:uiPriority="0" w:unhideWhenUsed="0" w:qFormat="1"/>
+    <w:lsdException w:name="heading 4" w:semiHidden="0" w:uiPriority="9" w:unhideWhenUsed="0" w:qFormat="1"/>
+    <w:lsdException w:name="heading 5" w:semiHidden="0" w:uiPriority="9" w:unhideWhenUsed="0" w:qFormat="1"/>
+    <w:lsdException w:name="heading 6" w:semiHidden="0" w:uiPriority="9" w:unhideWhenUsed="0" w:qFormat="1"/>
+    <w:lsdException w:name="heading 7" w:semiHidden="0" w:uiPriority="9" w:unhideWhenUsed="0" w:qFormat="1"/>
+    <w:lsdException w:name="heading 8" w:semiHidden="0" w:uiPriority="9" w:unhideWhenUsed="0" w:qFormat="1"/>
+    <w:lsdException w:name="heading 9" w:semiHidden="0" w:uiPriority="9" w:unhideWhenUsed="0" w:qFormat="1"/>
+    <w:lsdException w:name="toc 1" w:uiPriority="39"/>
+    <w:lsdException w:name="toc 2" w:uiPriority="39"/>
+    <w:lsdException w:name="toc 3" w:uiPriority="39"/>
+    <w:lsdException w:name="toc 4" w:uiPriority="39"/>
+    <w:lsdException w:name="toc 5" w:uiPriority="39"/>
+    <w:lsdException w:name="toc 6" w:uiPriority="39"/>
+    <w:lsdException w:name="toc 7" w:uiPriority="39"/>
+    <w:lsdException w:name="toc 8" w:uiPriority="39"/>
+    <w:lsdException w:name="toc 9" w:uiPriority="39"/>
+    <w:lsdException w:name="caption" w:uiPriority="35" w:qFormat="1"/>
+    <w:lsdException w:name="Title" w:semiHidden="0" w:uiPriority="10" w:unhideWhenUsed="0" w:qFormat="1"/>
+    <w:lsdException w:name="Default Paragraph Font" w:uiPriority="1"/>
+    <w:lsdException w:name="Subtitle" w:semiHidden="0" w:uiPriority="11" w:unhideWhenUsed="0" w:qFormat="1"/>
+    <w:lsdException w:name="Strong" w:semiHidden="0" w:uiPriority="22" w:unhideWhenUsed="0" w:qFormat="1"/>
+    <w:lsdException w:name="Emphasis" w:semiHidden="0" w:uiPriority="20" w:unhideWhenUsed="0" w:qFormat="1"/>
+    <w:lsdException w:name="Table Grid" w:semiHidden="0" w:uiPriority="59" w:unhideWhenUsed="0"/>
+    <w:lsdException w:name="Placeholder Text" w:unhideWhenUsed="0"/>
+    <w:lsdException w:name="No Spacing" w:semiHidden="0" w:uiPriority="1" w:unhideWhenUsed="0" w:qFormat="1"/>
+    <w:lsdException w:name="Light Shading" w:semiHidden="0" w:uiPriority="60" w:unhideWhenUsed="0"/>
+    <w:lsdException w:name="Light List" w:semiHidden="0" w:uiPriority="61" w:unhideWhenUsed="0"/>
+    <w:lsdException w:name="Light Grid" w:semiHidden="0" w:uiPriority="62" w:unhideWhenUsed="0"/>
+    <w:lsdException w:name="Medium Shading 1" w:semiHidden="0" w:uiPriority="63" w:unhideWhenUsed="0"/>
+    <w:lsdException w:name="Medium Shading 2" w:semiHidden="0" w:uiPriority="64" w:unhideWhenUsed="0"/>
+    <w:lsdException w:name="Medium List 1" w:semiHidden="0" w:uiPriority="65" w:unhideWhenUsed="0"/>
+    <w:lsdException w:name="Medium List 2" w:semiHidden="0" w:uiPriority="66" w:unhideWhenUsed="0"/>
+    <w:lsdException w:name="Medium Grid 1" w:semiHidden="0" w:uiPriority="67" w:unhideWhenUsed="0"/>
+    <w:lsdException w:name="Medium Grid 2" w:semiHidden="0" w:uiPriority="68" w:unhideWhenUsed="0"/>
+    <w:lsdException w:name="Medium Grid 3" w:semiHidden="0" w:uiPriority="69" w:unhideWhenUsed="0"/>
+    <w:lsdException w:name="Dark List" w:semiHidden="0" w:uiPriority="70" w:unhideWhenUsed="0"/>
+    <w:lsdException w:name="Colorful Shading" w:semiHidden="0" w:uiPriority="71" w:unhideWhenUsed="0"/>
+    <w:lsdException w:name="Colorful List" w:semiHidden="0" w:uiPriority="72" w:unhideWhenUsed="0"/>
+    <w:lsdException w:name="Colorful Grid" w:semiHidden="0" w:uiPriority="73" w:unhideWhenUsed="0"/>
+    <w:lsdException w:name="Light Shading Accent 1" w:semiHidden="0" w:uiPriority="60" w:unhideWhenUsed="0"/>
+    <w:lsdException w:name="Light List Accent 1" w:semiHidden="0" w:uiPriority="61" w:unhideWhenUsed="0"/>
+    <w:lsdException w:name="Light Grid Accent 1" w:semiHidden="0" w:uiPriority="62" w:unhideWhenUsed="0"/>
+    <w:lsdException w:name="Medium Shading 1 Accent 1" w:semiHidden="0" w:uiPriority="63" w:unhideWhenUsed="0"/>
+    <w:lsdException w:name="Medium Shading 2 Accent 1" w:semiHidden="0" w:uiPriority="64" w:unhideWhenUsed="0"/>
+    <w:lsdException w:name="Medium List 1 Accent 1" w:semiHidden="0" w:uiPriority="65" w:unhideWhenUsed="0"/>
+    <w:lsdException w:name="Revision" w:unhideWhenUsed="0"/>
+    <w:lsdException w:name="List Paragraph" w:semiHidden="0" w:uiPriority="34" w:unhideWhenUsed="0" w:qFormat="1"/>
+    <w:lsdException w:name="Quote" w:semiHidden="0" w:uiPriority="29" w:unhideWhenUsed="0" w:qFormat="1"/>
+    <w:lsdException w:name="Intense Quote" w:semiHidden="0" w:uiPriority="30" w:unhideWhenUsed="0" w:qFormat="1"/>
+    <w:lsdException w:name="Medium List 2 Accent 1" w:semiHidden="0" w:uiPriority="66" w:unhideWhenUsed="0"/>
+    <w:lsdException w:name="Medium Grid 1 Accent 1" w:semiHidden="0" w:uiPriority="67" w:unhideWhenUsed="0"/>
+    <w:lsdException w:name="Medium Grid 2 Accent 1" w:semiHidden="0" w:uiPriority="68" w:unhideWhenUsed="0"/>
+    <w:lsdException w:name="Medium Grid 3 Accent 1" w:semiHidden="0" w:uiPriority="69" w:unhideWhenUsed="0"/>
+    <w:lsdException w:name="Dark List Accent 1" w:semiHidden="0" w:uiPriority="70" w:unhideWhenUsed="0"/>
+    <w:lsdException w:name="Colorful Shading Accent 1" w:semiHidden="0" w:uiPriority="71" w:unhideWhenUsed="0"/>
+    <w:lsdException w:name="Colorful List Accent 1" w:semiHidden="0" w:uiPriority="72" w:unhideWhenUsed="0"/>
+    <w:lsdException w:name="Colorful Grid Accent 1" w:semiHidden="0" w:uiPriority="73" w:unhideWhenUsed="0"/>
+    <w:lsdException w:name="Light Shading Accent 2" w:semiHidden="0" w:uiPriority="60" w:unhideWhenUsed="0"/>
+    <w:lsdException w:name="Light List Accent 2" w:semiHidden="0" w:uiPriority="61" w:unhideWhenUsed="0"/>
+    <w:lsdException w:name="Light Grid Accent 2" w:semiHidden="0" w:uiPriority="62" w:unhideWhenUsed="0"/>
+    <w:lsdException w:name="Medium Shading 1 Accent 2" w:semiHidden="0" w:uiPriority="63" w:unhideWhenUsed="0"/>
+    <w:lsdException w:name="Medium Shading 2 Accent 2" w:semiHidden="0" w:uiPriority="64" w:unhideWhenUsed="0"/>
+    <w:lsdException w:name="Medium List 1 Accent 2" w:semiHidden="0" w:uiPriority="65" w:unhideWhenUsed="0"/>
+    <w:lsdException w:name="Medium List 2 Accent 2" w:semiHidden="0" w:uiPriority="66" w:unhideWhenUsed="0"/>
+    <w:lsdException w:name="Medium Grid 1 Accent 2" w:semiHidden="0" w:uiPriority="67" w:unhideWhenUsed="0"/>
+    <w:lsdException w:name="Medium Grid 2 Accent 2" w:semiHidden="0" w:uiPriority="68" w:unhideWhenUsed="0"/>
+    <w:lsdException w:name="Medium Grid 3 Accent 2" w:semiHidden="0" w:uiPriority="69" w:unhideWhenUsed="0"/>
+    <w:lsdException w:name="Dark List Accent 2" w:semiHidden="0" w:uiPriority="70" w:unhideWhenUsed="0"/>
+    <w:lsdException w:name="Colorful Shading Accent 2" w:semiHidden="0" w:uiPriority="71" w:unhideWhenUsed="0"/>
+    <w:lsdException w:name="Colorful List Accent 2" w:semiHidden="0" w:uiPriority="72" w:unhideWhenUsed="0"/>
+    <w:lsdException w:name="Colorful Grid Accent 2" w:semiHidden="0" w:uiPriority="73" w:unhideWhenUsed="0"/>
+    <w:lsdException w:name="Light Shading Accent 3" w:semiHidden="0" w:uiPriority="60" w:unhideWhenUsed="0"/>
+    <w:lsdException w:name="Light List Accent 3" w:semiHidden="0" w:uiPriority="61" w:unhideWhenUsed="0"/>
+    <w:lsdException w:name="Light Grid Accent 3" w:semiHidden="0" w:uiPriority="62" w:unhideWhenUsed="0"/>
+    <w:lsdException w:name="Medium Shading 1 Accent 3" w:semiHidden="0" w:uiPriority="63" w:unhideWhenUsed="0"/>
+    <w:lsdException w:name="Medium Shading 2 Accent 3" w:semiHidden="0" w:uiPriority="64" w:unhideWhenUsed="0"/>
+    <w:lsdException w:name="Medium List 1 Accent 3" w:semiHidden="0" w:uiPriority="65" w:unhideWhenUsed="0"/>
+    <w:lsdException w:name="Medium List 2 Accent 3" w:semiHidden="0" w:uiPriority="66" w:unhideWhenUsed="0"/>
+    <w:lsdException w:name="Medium Grid 1 Accent 3" w:semiHidden="0" w:uiPriority="67" w:unhideWhenUsed="0"/>
+    <w:lsdException w:name="Medium Grid 2 Accent 3" w:semiHidden="0" w:uiPriority="68" w:unhideWhenUsed="0"/>
+    <w:lsdException w:name="Medium Grid 3 Accent 3" w:semiHidden="0" w:uiPriority="69" w:unhideWhenUsed="0"/>
+    <w:lsdException w:name="Dark List Accent 3" w:semiHidden="0" w:uiPriority="70" w:unhideWhenUsed="0"/>
+    <w:lsdException w:name="Colorful Shading Accent 3" w:semiHidden="0" w:uiPriority="71" w:unhideWhenUsed="0"/>
+    <w:lsdException w:name="Colorful List Accent 3" w:semiHidden="0" w:uiPriority="72" w:unhideWhenUsed="0"/>
+    <w:lsdException w:name="Colorful Grid Accent 3" w:semiHidden="0" w:uiPriority="73" w:unhideWhenUsed="0"/>
+    <w:lsdException w:name="Light Shading Accent 4" w:semiHidden="0" w:uiPriority="60" w:unhideWhenUsed="0"/>
+    <w:lsdException w:name="Light List Accent 4" w:semiHidden="0" w:uiPriority="61" w:unhideWhenUsed="0"/>
+    <w:lsdException w:name="Light Grid Accent 4" w:semiHidden="0" w:uiPriority="62" w:unhideWhenUsed="0"/>
+    <w:lsdException w:name="Medium Shading 1 Accent 4" w:semiHidden="0" w:uiPriority="63" w:unhideWhenUsed="0"/>
+    <w:lsdException w:name="Medium Shading 2 Accent 4" w:semiHidden="0" w:uiPriority="64" w:unhideWhenUsed="0"/>
+    <w:lsdException w:name="Medium List 1 Accent 4" w:semiHidden="0" w:uiPriority="65" w:unhideWhenUsed="0"/>
+    <w:lsdException w:name="Medium List 2 Accent 4" w:semiHidden="0" w:uiPriority="66" w:unhideWhenUsed="0"/>
+    <w:lsdException w:name="Medium Grid 1 Accent 4" w:semiHidden="0" w:uiPriority="67" w:unhideWhenUsed="0"/>
+    <w:lsdException w:name="Medium Grid 2 Accent 4" w:semiHidden="0" w:uiPriority="68" w:unhideWhenUsed="0"/>
+    <w:lsdException w:name="Medium Grid 3 Accent 4" w:semiHidden="0" w:uiPriority="69" w:unhideWhenUsed="0"/>
+    <w:lsdException w:name="Dark List Accent 4" w:semiHidden="0" w:uiPriority="70" w:unhideWhenUsed="0"/>
+    <w:lsdException w:name="Colorful Shading Accent 4" w:semiHidden="0" w:uiPriority="71" w:unhideWhenUsed="0"/>
+    <w:lsdException w:name="Colorful List Accent 4" w:semiHidden="0" w:uiPriority="72" w:unhideWhenUsed="0"/>
+    <w:lsdException w:name="Colorful Grid Accent 4" w:semiHidden="0" w:uiPriority="73" w:unhideWhenUsed="0"/>
+    <w:lsdException w:name="Light Shading Accent 5" w:semiHidden="0" w:uiPriority="60" w:unhideWhenUsed="0"/>
+    <w:lsdException w:name="Light List Accent 5" w:semiHidden="0" w:uiPriority="61" w:unhideWhenUsed="0"/>
+    <w:lsdException w:name="Light Grid Accent 5" w:semiHidden="0" w:uiPriority="62" w:unhideWhenUsed="0"/>
+    <w:lsdException w:name="Medium Shading 1 Accent 5" w:semiHidden="0" w:uiPriority="63" w:unhideWhenUsed="0"/>
+    <w:lsdException w:name="Medium Shading 2 Accent 5" w:semiHidden="0" w:uiPriority="64" w:unhideWhenUsed="0"/>
+    <w:lsdException w:name="Medium List 1 Accent 5" w:semiHidden="0" w:uiPriority="65" w:unhideWhenUsed="0"/>
+    <w:lsdException w:name="Medium List 2 Accent 5" w:semiHidden="0" w:uiPriority="66" w:unhideWhenUsed="0"/>
+    <w:lsdException w:name="Medium Grid 1 Accent 5" w:semiHidden="0" w:uiPriority="67" w:unhideWhenUsed="0"/>
+    <w:lsdException w:name="Medium Grid 2 Accent 5" w:semiHidden="0" w:uiPriority="68" w:unhideWhenUsed="0"/>
+    <w:lsdException w:name="Medium Grid 3 Accent 5" w:semiHidden="0" w:uiPriority="69" w:unhideWhenUsed="0"/>
+    <w:lsdException w:name="Dark List Accent 5" w:semiHidden="0" w:uiPriority="70" w:unhideWhenUsed="0"/>
+    <w:lsdException w:name="Colorful Shading Accent 5" w:semiHidden="0" w:uiPriority="71" w:unhideWhenUsed="0"/>
+    <w:lsdException w:name="Colorful List Accent 5" w:semiHidden="0" w:uiPriority="72" w:unhideWhenUsed="0"/>
+    <w:lsdException w:name="Colorful Grid Accent 5" w:semiHidden="0" w:uiPriority="73" w:unhideWhenUsed="0"/>
+    <w:lsdException w:name="Light Shading Accent 6" w:semiHidden="0" w:uiPriority="60" w:unhideWhenUsed="0"/>
+    <w:lsdException w:name="Light List Accent 6" w:semiHidden="0" w:uiPriority="61" w:unhideWhenUsed="0"/>
+    <w:lsdException w:name="Light Grid Accent 6" w:semiHidden="0" w:uiPriority="62" w:unhideWhenUsed="0"/>
+    <w:lsdException w:name="Medium Shading 1 Accent 6" w:semiHidden="0" w:uiPriority="63" w:unhideWhenUsed="0"/>
+    <w:lsdException w:name="Medium Shading 2 Accent 6" w:semiHidden="0" w:uiPriority="64" w:unhideWhenUsed="0"/>
+    <w:lsdException w:name="Medium List 1 Accent 6" w:semiHidden="0" w:uiPriority="65" w:unhideWhenUsed="0"/>
+    <w:lsdException w:name="Medium List 2 Accent 6" w:semiHidden="0" w:uiPriority="66" w:unhideWhenUsed="0"/>
+    <w:lsdException w:name="Medium Grid 1 Accent 6" w:semiHidden="0" w:uiPriority="67" w:unhideWhenUsed="0"/>
+    <w:lsdException w:name="Medium Grid 2 Accent 6" w:semiHidden="0" w:uiPriority="68" w:unhideWhenUsed="0"/>
+    <w:lsdException w:name="Medium Grid 3 Accent 6" w:semiHidden="0" w:uiPriority="69" w:unhideWhenUsed="0"/>
+    <w:lsdException w:name="Dark List Accent 6" w:semiHidden="0" w:uiPriority="70" w:unhideWhenUsed="0"/>
+    <w:lsdException w:name="Colorful Shading Accent 6" w:semiHidden="0" w:uiPriority="71" w:unhideWhenUsed="0"/>
+    <w:lsdException w:name="Colorful List Accent 6" w:semiHidden="0" w:uiPriority="72" w:unhideWhenUsed="0"/>
+    <w:lsdException w:name="Colorful Grid Accent 6" w:semiHidden="0" w:uiPriority="73" w:unhideWhenUsed="0"/>
+    <w:lsdException w:name="Subtle Emphasis" w:semiHidden="0" w:uiPriority="19" w:unhideWhenUsed="0" w:qFormat="1"/>
+    <w:lsdException w:name="Intense Emphasis" w:semiHidden="0" w:uiPriority="21" w:unhideWhenUsed="0" w:qFormat="1"/>
+    <w:lsdException w:name="Subtle Reference" w:semiHidden="0" w:uiPriority="31" w:unhideWhenUsed="0" w:qFormat="1"/>
+    <w:lsdException w:name="Intense Reference" w:semiHidden="0" w:uiPriority="32" w:unhideWhenUsed="0" w:qFormat="1"/>
+    <w:lsdException w:name="Book Title" w:semiHidden="0" w:uiPriority="33" w:unhideWhenUsed="0" w:qFormat="1"/>
+    <w:lsdException w:name="Bibliography" w:uiPriority="37"/>
+    <w:lsdException w:name="TOC Heading" w:uiPriority="39" w:qFormat="1"/>
   </w:latentStyles>
   <w:style w:type="paragraph" w:default="1" w:styleId="Normal">
     <w:name w:val="Normal"/>

</xml_diff>